<commit_message>
finished report (without tracing)
</commit_message>
<xml_diff>
--- a/lab4/docs/Р3131 ОПД ЛР4 Дворкин Б.А..docx
+++ b/lab4/docs/Р3131 ОПД ЛР4 Дворкин Б.А..docx
@@ -9009,6 +9009,13 @@
                       <w:rFonts w:ascii="Cambria Math" w:hAnsi="Cambria Math" w:eastAsia="Cambria Math" w:cs="Cambria Math"/>
                     </w:rPr>
                     <m:rPr/>
+                    <m:t> </m:t>
+                  </m:r>
+                  <m:r>
+                    <w:rPr>
+                      <w:rFonts w:ascii="Cambria Math" w:hAnsi="Cambria Math" w:eastAsia="Cambria Math" w:cs="Cambria Math"/>
+                    </w:rPr>
+                    <m:rPr/>
                     <m:t>0</m:t>
                   </m:r>
                   <m:r>
@@ -9038,19 +9045,9 @@
                     <w:rPr>
                       <w:rFonts w:ascii="Cambria Math" w:hAnsi="Cambria Math" w:eastAsia="Cambria Math" w:cs="Cambria Math"/>
                       <w:i/>
-                      <w:highlight w:val="yellow"/>
                     </w:rPr>
                     <m:rPr/>
-                    <m:t>n</m:t>
-                  </m:r>
-                  <m:r>
-                    <w:rPr>
-                      <w:rFonts w:ascii="Cambria Math" w:hAnsi="Cambria Math" w:eastAsia="Cambria Math" w:cs="Cambria Math"/>
-                      <w:i/>
-                      <w:highlight w:val="yellow"/>
-                    </w:rPr>
-                    <m:rPr/>
-                    <m:t>2</m:t>
+                    <m:t>325</m:t>
                   </m:r>
                   <m:r>
                     <w:rPr>
@@ -9066,16 +9063,7 @@
                       <w:i/>
                     </w:rPr>
                     <m:rPr/>
-                    <m:t>≤ 0, x≥</m:t>
-                  </m:r>
-                  <m:r>
-                    <w:rPr>
-                      <w:rFonts w:ascii="Cambria Math" w:hAnsi="Cambria Math"/>
-                      <w:i/>
-                      <w:highlight w:val="yellow"/>
-                    </w:rPr>
-                    <m:rPr/>
-                    <m:t>n22</m:t>
+                    <m:t>≤ 0, x≥325</m:t>
                   </m:r>
                 </m:e>
               </m:eqArr>
@@ -9166,20 +9154,26 @@
           <w:szCs w:val="24"/>
           <w:lang w:val="ru-RU"/>
         </w:rPr>
+      </w:r>
+      <w:r>
         <mc:AlternateContent>
           <mc:Choice Requires="wpg">
             <w:drawing>
               <wp:inline xmlns:wp="http://schemas.openxmlformats.org/drawingml/2006/wordprocessingDrawing" distT="0" distB="0" distL="0" distR="0">
-                <wp:extent cx="3012656" cy="2690063"/>
+                <wp:extent cx="6645910" cy="4229215"/>
                 <wp:effectExtent l="0" t="0" r="0" b="0"/>
-                <wp:docPr id="2" name="_x0000_i1032"/>
-                <wp:cNvGraphicFramePr/>
+                <wp:docPr id="2" name=""/>
+                <wp:cNvGraphicFramePr>
+                  <a:graphicFrameLocks xmlns:a="http://schemas.openxmlformats.org/drawingml/2006/main" noChangeAspect="1"/>
+                </wp:cNvGraphicFramePr>
                 <a:graphic xmlns:a="http://schemas.openxmlformats.org/drawingml/2006/main">
                   <a:graphicData uri="http://schemas.openxmlformats.org/drawingml/2006/picture">
                     <pic:pic xmlns:pic="http://schemas.openxmlformats.org/drawingml/2006/picture">
                       <pic:nvPicPr>
-                        <pic:cNvPr id="0" name=""/>
-                        <pic:cNvPicPr/>
+                        <pic:cNvPr id="612450228" name=""/>
+                        <pic:cNvPicPr>
+                          <a:picLocks noChangeAspect="1"/>
+                        </pic:cNvPicPr>
                         <pic:nvPr/>
                       </pic:nvPicPr>
                       <pic:blipFill>
@@ -9189,15 +9183,11 @@
                       <pic:spPr bwMode="auto">
                         <a:xfrm>
                           <a:off x="0" y="0"/>
-                          <a:ext cx="3012656" cy="2690062"/>
+                          <a:ext cx="6645909" cy="4229215"/>
                         </a:xfrm>
                         <a:prstGeom prst="rect">
                           <a:avLst/>
                         </a:prstGeom>
-                        <a:noFill/>
-                        <a:ln>
-                          <a:noFill/>
-                        </a:ln>
                       </pic:spPr>
                     </pic:pic>
                   </a:graphicData>
@@ -9223,7 +9213,7 @@
                   <v:f eqn="sum @10 21600 0"/>
                 </v:formulas>
               </v:shapetype>
-              <v:shape id="_x0000_i1" o:spid="_x0000_s1" type="#_x0000_t75" style="width:237.2pt;height:211.8pt;mso-wrap-distance-left:0.0pt;mso-wrap-distance-top:0.0pt;mso-wrap-distance-right:0.0pt;mso-wrap-distance-bottom:0.0pt;" stroked="f">
+              <v:shape id="_x0000_i1" o:spid="_x0000_s1" type="#_x0000_t75" style="width:523.3pt;height:333.0pt;mso-wrap-distance-left:0.0pt;mso-wrap-distance-top:0.0pt;mso-wrap-distance-right:0.0pt;mso-wrap-distance-bottom:0.0pt;" stroked="false">
                 <v:path textboxrect="0,0,0,0"/>
                 <v:imagedata r:id="rId12" o:title=""/>
               </v:shape>
@@ -9240,6 +9230,15 @@
           <w:lang w:val="ru-RU"/>
         </w:rPr>
       </w:r>
+      <w:r>
+        <w:rPr>
+          <w:rFonts w:ascii="Times New Roman" w:hAnsi="Times New Roman" w:eastAsia="Times New Roman" w:cs="Times New Roman"/>
+          <w:bCs/>
+          <w:sz w:val="24"/>
+          <w:szCs w:val="24"/>
+          <w:lang w:val="ru-RU"/>
+        </w:rPr>
+      </w:r>
       <w:r/>
     </w:p>
     <w:p>
@@ -9569,7 +9568,7 @@
           <w:color w:val="000000"/>
           <w:sz w:val="24"/>
           <w:szCs w:val="12"/>
-          <w:highlight w:val="yellow"/>
+          <w:highlight w:val="none"/>
         </w:rPr>
       </w:pPr>
       <w:r>
@@ -9579,9 +9578,10 @@
           <w:color w:val="000000"/>
           <w:sz w:val="24"/>
           <w:szCs w:val="12"/>
-          <w:highlight w:val="yellow"/>
-          <w:lang w:val="ru-RU"/>
-        </w:rPr>
+          <w:highlight w:val="none"/>
+          <w:lang w:val="ru-RU"/>
+        </w:rPr>
+        <w:t xml:space="preserve">0B1-0CA</w:t>
       </w:r>
       <w:r>
         <w:rPr>
@@ -9590,7 +9590,7 @@
           <w:color w:val="000000"/>
           <w:sz w:val="24"/>
           <w:szCs w:val="12"/>
-          <w:highlight w:val="yellow"/>
+          <w:highlight w:val="none"/>
         </w:rPr>
         <w:t xml:space="preserve"> – </w:t>
       </w:r>
@@ -9601,7 +9601,7 @@
           <w:color w:val="000000"/>
           <w:sz w:val="24"/>
           <w:szCs w:val="12"/>
-          <w:highlight w:val="yellow"/>
+          <w:highlight w:val="none"/>
           <w:lang w:val="ru-RU"/>
         </w:rPr>
         <w:t xml:space="preserve">команды</w:t>
@@ -9613,16 +9613,20 @@
           <w:color w:val="000000"/>
           <w:sz w:val="24"/>
           <w:szCs w:val="12"/>
-          <w:highlight w:val="yellow"/>
+          <w:highlight w:val="none"/>
         </w:rPr>
         <w:t xml:space="preserve">;</w:t>
       </w:r>
       <w:r>
         <w:rPr>
-          <w:highlight w:val="yellow"/>
-        </w:rPr>
-      </w:r>
-      <w:r/>
+          <w:highlight w:val="none"/>
+        </w:rPr>
+      </w:r>
+      <w:r>
+        <w:rPr>
+          <w:highlight w:val="none"/>
+        </w:rPr>
+      </w:r>
     </w:p>
     <w:p>
       <w:pPr>
@@ -9639,7 +9643,7 @@
           <w:color w:val="000000"/>
           <w:sz w:val="24"/>
           <w:szCs w:val="12"/>
-          <w:highlight w:val="yellow"/>
+          <w:highlight w:val="none"/>
         </w:rPr>
       </w:pPr>
       <w:r>
@@ -9649,9 +9653,10 @@
           <w:color w:val="000000"/>
           <w:sz w:val="24"/>
           <w:szCs w:val="12"/>
-          <w:highlight w:val="yellow"/>
-          <w:lang w:val="ru-RU"/>
-        </w:rPr>
+          <w:highlight w:val="none"/>
+          <w:lang w:val="ru-RU"/>
+        </w:rPr>
+        <w:t xml:space="preserve">0CB, 0CC, 0CD</w:t>
       </w:r>
       <w:r>
         <w:rPr>
@@ -9660,7 +9665,7 @@
           <w:color w:val="000000"/>
           <w:sz w:val="24"/>
           <w:szCs w:val="12"/>
-          <w:highlight w:val="yellow"/>
+          <w:highlight w:val="none"/>
           <w:lang w:val="ru-RU"/>
         </w:rPr>
         <w:t xml:space="preserve"> – исходные данные</w:t>
@@ -9672,16 +9677,20 @@
           <w:color w:val="000000"/>
           <w:sz w:val="24"/>
           <w:szCs w:val="12"/>
-          <w:highlight w:val="yellow"/>
+          <w:highlight w:val="none"/>
         </w:rPr>
         <w:t xml:space="preserve">;</w:t>
       </w:r>
       <w:r>
         <w:rPr>
-          <w:highlight w:val="yellow"/>
-        </w:rPr>
-      </w:r>
-      <w:r/>
+          <w:highlight w:val="none"/>
+        </w:rPr>
+      </w:r>
+      <w:r>
+        <w:rPr>
+          <w:highlight w:val="none"/>
+        </w:rPr>
+      </w:r>
     </w:p>
     <w:p>
       <w:pPr>
@@ -9708,9 +9717,10 @@
           <w:color w:val="000000"/>
           <w:sz w:val="24"/>
           <w:szCs w:val="12"/>
-          <w:highlight w:val="yellow"/>
-          <w:lang w:val="ru-RU"/>
-        </w:rPr>
+          <w:highlight w:val="none"/>
+          <w:lang w:val="ru-RU"/>
+        </w:rPr>
+        <w:t xml:space="preserve">0CE</w:t>
       </w:r>
       <w:r>
         <w:rPr>
@@ -9719,10 +9729,10 @@
           <w:color w:val="000000"/>
           <w:sz w:val="24"/>
           <w:szCs w:val="12"/>
-          <w:highlight w:val="yellow"/>
-          <w:lang w:val="ru-RU"/>
-        </w:rPr>
-        <w:t xml:space="preserve"> – итоговый результат</w:t>
+          <w:highlight w:val="none"/>
+          <w:lang w:val="ru-RU"/>
+        </w:rPr>
+        <w:t xml:space="preserve"> </w:t>
       </w:r>
       <w:r>
         <w:rPr>
@@ -9731,13 +9741,25 @@
           <w:color w:val="000000"/>
           <w:sz w:val="24"/>
           <w:szCs w:val="12"/>
-          <w:highlight w:val="yellow"/>
+          <w:highlight w:val="none"/>
+          <w:lang w:val="ru-RU"/>
+        </w:rPr>
+        <w:t xml:space="preserve">– итоговый результат</w:t>
+      </w:r>
+      <w:r>
+        <w:rPr>
+          <w:rFonts w:cs="Times New Roman"/>
+          <w:bCs/>
+          <w:color w:val="000000"/>
+          <w:sz w:val="24"/>
+          <w:szCs w:val="12"/>
+          <w:highlight w:val="none"/>
         </w:rPr>
         <w:t xml:space="preserve">.</w:t>
       </w:r>
       <w:r>
         <w:rPr>
-          <w:highlight w:val="yellow"/>
+          <w:highlight w:val="none"/>
         </w:rPr>
       </w:r>
       <w:r/>
@@ -9813,7 +9835,7 @@
           <w:color w:val="000000"/>
           <w:sz w:val="24"/>
           <w:szCs w:val="12"/>
-          <w:highlight w:val="yellow"/>
+          <w:highlight w:val="none"/>
         </w:rPr>
       </w:pPr>
       <w:r>
@@ -9823,7 +9845,7 @@
           <w:color w:val="000000"/>
           <w:sz w:val="24"/>
           <w:szCs w:val="12"/>
-          <w:highlight w:val="yellow"/>
+          <w:highlight w:val="none"/>
           <w:lang w:val="ru-RU"/>
         </w:rPr>
       </w:r>
@@ -9834,10 +9856,10 @@
           <w:color w:val="000000"/>
           <w:sz w:val="24"/>
           <w:szCs w:val="12"/>
-          <w:highlight w:val="yellow"/>
-          <w:lang w:val="ru-RU"/>
-        </w:rPr>
-        <w:t xml:space="preserve"> </w:t>
+          <w:highlight w:val="none"/>
+          <w:lang w:val="ru-RU"/>
+        </w:rPr>
+        <w:t xml:space="preserve">65E-66A </w:t>
       </w:r>
       <w:r>
         <w:rPr>
@@ -9846,7 +9868,7 @@
           <w:color w:val="000000"/>
           <w:sz w:val="24"/>
           <w:szCs w:val="12"/>
-          <w:highlight w:val="yellow"/>
+          <w:highlight w:val="none"/>
           <w:lang w:val="ru-RU"/>
         </w:rPr>
         <w:t xml:space="preserve">–</w:t>
@@ -9858,7 +9880,7 @@
           <w:color w:val="000000"/>
           <w:sz w:val="24"/>
           <w:szCs w:val="12"/>
-          <w:highlight w:val="yellow"/>
+          <w:highlight w:val="none"/>
           <w:lang w:val="ru-RU"/>
         </w:rPr>
         <w:t xml:space="preserve"> команды</w:t>
@@ -9870,16 +9892,20 @@
           <w:color w:val="000000"/>
           <w:sz w:val="24"/>
           <w:szCs w:val="12"/>
-          <w:highlight w:val="yellow"/>
+          <w:highlight w:val="none"/>
         </w:rPr>
         <w:t xml:space="preserve">;</w:t>
       </w:r>
       <w:r>
         <w:rPr>
-          <w:highlight w:val="yellow"/>
-        </w:rPr>
-      </w:r>
-      <w:r/>
+          <w:highlight w:val="none"/>
+        </w:rPr>
+      </w:r>
+      <w:r>
+        <w:rPr>
+          <w:highlight w:val="none"/>
+        </w:rPr>
+      </w:r>
     </w:p>
     <w:p>
       <w:pPr>
@@ -9896,7 +9922,7 @@
           <w:color w:val="000000"/>
           <w:sz w:val="24"/>
           <w:szCs w:val="12"/>
-          <w:highlight w:val="yellow"/>
+          <w:highlight w:val="none"/>
         </w:rPr>
       </w:pPr>
       <w:r>
@@ -9906,7 +9932,7 @@
           <w:color w:val="000000"/>
           <w:sz w:val="24"/>
           <w:szCs w:val="12"/>
-          <w:highlight w:val="yellow"/>
+          <w:highlight w:val="none"/>
           <w:lang w:val="ru-RU"/>
         </w:rPr>
       </w:r>
@@ -9917,10 +9943,10 @@
           <w:color w:val="000000"/>
           <w:sz w:val="24"/>
           <w:szCs w:val="12"/>
-          <w:highlight w:val="yellow"/>
-          <w:lang w:val="ru-RU"/>
-        </w:rPr>
-        <w:t xml:space="preserve"> – </w:t>
+          <w:highlight w:val="none"/>
+          <w:lang w:val="ru-RU"/>
+        </w:rPr>
+        <w:t xml:space="preserve">66B, 66C – </w:t>
       </w:r>
       <w:r>
         <w:rPr>
@@ -9929,7 +9955,7 @@
           <w:color w:val="000000"/>
           <w:sz w:val="24"/>
           <w:szCs w:val="12"/>
-          <w:highlight w:val="yellow"/>
+          <w:highlight w:val="none"/>
           <w:lang w:val="ru-RU"/>
         </w:rPr>
         <w:t xml:space="preserve">константы</w:t>
@@ -9941,16 +9967,20 @@
           <w:color w:val="000000"/>
           <w:sz w:val="24"/>
           <w:szCs w:val="12"/>
-          <w:highlight w:val="yellow"/>
+          <w:highlight w:val="none"/>
         </w:rPr>
         <w:t xml:space="preserve">.</w:t>
       </w:r>
       <w:r>
         <w:rPr>
-          <w:highlight w:val="yellow"/>
-        </w:rPr>
-      </w:r>
-      <w:r/>
+          <w:highlight w:val="none"/>
+        </w:rPr>
+      </w:r>
+      <w:r>
+        <w:rPr>
+          <w:highlight w:val="none"/>
+        </w:rPr>
+      </w:r>
     </w:p>
     <w:p>
       <w:pPr>
@@ -10089,7 +10119,7 @@
         <w:pStyle w:val="912"/>
         <w:numPr>
           <w:ilvl w:val="0"/>
-          <w:numId w:val="28"/>
+          <w:numId w:val="30"/>
         </w:numPr>
         <w:contextualSpacing/>
         <w:spacing w:after="0" w:line="240" w:lineRule="auto"/>
@@ -10099,7 +10129,7 @@
           <w:color w:val="000000"/>
           <w:sz w:val="24"/>
           <w:szCs w:val="12"/>
-          <w:lang w:val="ru-RU"/>
+          <w:highlight w:val="none"/>
         </w:rPr>
       </w:pPr>
       <w:r>
@@ -10109,7 +10139,7 @@
           <w:color w:val="000000"/>
           <w:sz w:val="24"/>
           <w:szCs w:val="12"/>
-          <w:highlight w:val="yellow"/>
+          <w:highlight w:val="none"/>
           <w:lang w:val="ru-RU"/>
         </w:rPr>
         <w:t xml:space="preserve">Адрес первой команды:</w:t>
@@ -10121,9 +10151,125 @@
           <w:color w:val="000000"/>
           <w:sz w:val="24"/>
           <w:szCs w:val="12"/>
+          <w:highlight w:val="none"/>
+          <w:lang w:val="ru-RU"/>
+        </w:rPr>
+        <w:t xml:space="preserve"> 0B1</w:t>
+      </w:r>
+      <w:r>
+        <w:rPr>
+          <w:highlight w:val="none"/>
+        </w:rPr>
+      </w:r>
+    </w:p>
+    <w:p>
+      <w:pPr>
+        <w:pStyle w:val="912"/>
+        <w:numPr>
+          <w:ilvl w:val="0"/>
+          <w:numId w:val="30"/>
+        </w:numPr>
+        <w:contextualSpacing/>
+        <w:spacing w:after="0" w:line="240" w:lineRule="auto"/>
+        <w:rPr>
+          <w:rFonts w:cs="Times New Roman"/>
+          <w:bCs/>
+          <w:color w:val="000000"/>
+          <w:sz w:val="24"/>
+          <w:szCs w:val="12"/>
+          <w:lang w:val="ru-RU"/>
+        </w:rPr>
+      </w:pPr>
+      <w:r>
+        <w:rPr>
+          <w:rFonts w:cs="Times New Roman"/>
+          <w:bCs/>
+          <w:color w:val="000000"/>
+          <w:sz w:val="24"/>
+          <w:szCs w:val="12"/>
+          <w:highlight w:val="none"/>
+          <w:lang w:val="ru-RU"/>
+        </w:rPr>
+        <w:t xml:space="preserve">Адрес последней команды:</w:t>
+      </w:r>
+      <w:r>
+        <w:rPr>
+          <w:rFonts w:cs="Times New Roman"/>
+          <w:bCs/>
+          <w:color w:val="000000"/>
+          <w:sz w:val="24"/>
+          <w:szCs w:val="12"/>
+          <w:highlight w:val="none"/>
           <w:lang w:val="ru-RU"/>
         </w:rPr>
         <w:t xml:space="preserve"> </w:t>
+      </w:r>
+      <w:r>
+        <w:rPr>
+          <w:rFonts w:cs="Times New Roman"/>
+          <w:bCs/>
+          <w:color w:val="000000"/>
+          <w:sz w:val="24"/>
+          <w:szCs w:val="12"/>
+          <w:highlight w:val="none"/>
+          <w:lang w:val="ru-RU"/>
+        </w:rPr>
+        <w:t xml:space="preserve">0CA</w:t>
+      </w:r>
+      <w:r/>
+    </w:p>
+    <w:p>
+      <w:pPr>
+        <w:pStyle w:val="912"/>
+        <w:ind w:left="360"/>
+        <w:spacing w:after="0" w:line="240" w:lineRule="auto"/>
+        <w:rPr>
+          <w:rFonts w:cs="Times New Roman"/>
+          <w:bCs/>
+          <w:color w:val="000000"/>
+          <w:sz w:val="24"/>
+          <w:szCs w:val="12"/>
+          <w:lang w:val="ru-RU"/>
+        </w:rPr>
+      </w:pPr>
+      <w:r>
+        <w:rPr>
+          <w:rFonts w:cs="Times New Roman"/>
+          <w:bCs/>
+          <w:color w:val="000000"/>
+          <w:sz w:val="24"/>
+          <w:szCs w:val="12"/>
+          <w:lang w:val="ru-RU"/>
+        </w:rPr>
+      </w:r>
+      <w:r/>
+    </w:p>
+    <w:p>
+      <w:pPr>
+        <w:pStyle w:val="912"/>
+        <w:ind w:left="360"/>
+        <w:spacing w:after="0" w:line="240" w:lineRule="auto"/>
+        <w:rPr>
+          <w:rFonts w:cs="Times New Roman"/>
+          <w:b/>
+          <w:bCs/>
+          <w:color w:val="000000"/>
+          <w:sz w:val="24"/>
+          <w:szCs w:val="12"/>
+          <w:lang w:val="ru-RU"/>
+        </w:rPr>
+      </w:pPr>
+      <w:r>
+        <w:rPr>
+          <w:rFonts w:cs="Times New Roman"/>
+          <w:b/>
+          <w:bCs/>
+          <w:color w:val="000000"/>
+          <w:sz w:val="24"/>
+          <w:szCs w:val="12"/>
+          <w:lang w:val="ru-RU"/>
+        </w:rPr>
+        <w:t xml:space="preserve">Подпрограмма:</w:t>
       </w:r>
       <w:r/>
     </w:p>
@@ -10142,7 +10288,7 @@
           <w:color w:val="000000"/>
           <w:sz w:val="24"/>
           <w:szCs w:val="12"/>
-          <w:lang w:val="ru-RU"/>
+          <w:highlight w:val="none"/>
         </w:rPr>
       </w:pPr>
       <w:r>
@@ -10152,88 +10298,16 @@
           <w:color w:val="000000"/>
           <w:sz w:val="24"/>
           <w:szCs w:val="12"/>
-          <w:highlight w:val="yellow"/>
-          <w:lang w:val="ru-RU"/>
-        </w:rPr>
-        <w:t xml:space="preserve">Адрес последней команды:</w:t>
-      </w:r>
-      <w:r>
-        <w:rPr>
-          <w:rFonts w:cs="Times New Roman"/>
-          <w:bCs/>
-          <w:color w:val="000000"/>
-          <w:sz w:val="24"/>
-          <w:szCs w:val="12"/>
-          <w:lang w:val="ru-RU"/>
-        </w:rPr>
-        <w:t xml:space="preserve"> </w:t>
-      </w:r>
-      <w:r>
-        <w:rPr>
-          <w:rFonts w:cs="Times New Roman"/>
-          <w:bCs/>
-          <w:color w:val="000000"/>
-          <w:sz w:val="24"/>
-          <w:szCs w:val="12"/>
-          <w:lang w:val="ru-RU"/>
-        </w:rPr>
-      </w:r>
-      <w:r/>
-    </w:p>
-    <w:p>
-      <w:pPr>
-        <w:pStyle w:val="912"/>
-        <w:ind w:left="360"/>
-        <w:spacing w:after="0" w:line="240" w:lineRule="auto"/>
-        <w:rPr>
-          <w:rFonts w:cs="Times New Roman"/>
-          <w:bCs/>
-          <w:color w:val="000000"/>
-          <w:sz w:val="24"/>
-          <w:szCs w:val="12"/>
-          <w:lang w:val="ru-RU"/>
-        </w:rPr>
-      </w:pPr>
-      <w:r>
-        <w:rPr>
-          <w:rFonts w:cs="Times New Roman"/>
-          <w:bCs/>
-          <w:color w:val="000000"/>
-          <w:sz w:val="24"/>
-          <w:szCs w:val="12"/>
-          <w:lang w:val="ru-RU"/>
-        </w:rPr>
-      </w:r>
-      <w:r/>
-    </w:p>
-    <w:p>
-      <w:pPr>
-        <w:pStyle w:val="912"/>
-        <w:ind w:left="360"/>
-        <w:spacing w:after="0" w:line="240" w:lineRule="auto"/>
-        <w:rPr>
-          <w:rFonts w:cs="Times New Roman"/>
-          <w:b/>
-          <w:bCs/>
-          <w:color w:val="000000"/>
-          <w:sz w:val="24"/>
-          <w:szCs w:val="12"/>
-          <w:lang w:val="ru-RU"/>
-        </w:rPr>
-      </w:pPr>
-      <w:r>
-        <w:rPr>
-          <w:rFonts w:cs="Times New Roman"/>
-          <w:b/>
-          <w:bCs/>
-          <w:color w:val="000000"/>
-          <w:sz w:val="24"/>
-          <w:szCs w:val="12"/>
-          <w:lang w:val="ru-RU"/>
-        </w:rPr>
-        <w:t xml:space="preserve">Подпрограмма:</w:t>
-      </w:r>
-      <w:r/>
+          <w:highlight w:val="none"/>
+          <w:lang w:val="ru-RU"/>
+        </w:rPr>
+        <w:t xml:space="preserve">Адрес первой команды: 65E</w:t>
+      </w:r>
+      <w:r>
+        <w:rPr>
+          <w:highlight w:val="none"/>
+        </w:rPr>
+      </w:r>
     </w:p>
     <w:p>
       <w:pPr>
@@ -10250,7 +10324,7 @@
           <w:color w:val="000000"/>
           <w:sz w:val="24"/>
           <w:szCs w:val="12"/>
-          <w:lang w:val="ru-RU"/>
+          <w:highlight w:val="none"/>
         </w:rPr>
       </w:pPr>
       <w:r>
@@ -10260,44 +10334,16 @@
           <w:color w:val="000000"/>
           <w:sz w:val="24"/>
           <w:szCs w:val="12"/>
-          <w:highlight w:val="yellow"/>
-          <w:lang w:val="ru-RU"/>
-        </w:rPr>
-        <w:t xml:space="preserve">Адрес первой команды:</w:t>
-      </w:r>
-      <w:r/>
-    </w:p>
-    <w:p>
-      <w:pPr>
-        <w:pStyle w:val="912"/>
-        <w:numPr>
-          <w:ilvl w:val="0"/>
-          <w:numId w:val="27"/>
-        </w:numPr>
-        <w:contextualSpacing/>
-        <w:spacing w:after="0" w:line="240" w:lineRule="auto"/>
-        <w:rPr>
-          <w:rFonts w:cs="Times New Roman"/>
-          <w:bCs/>
-          <w:color w:val="000000"/>
-          <w:sz w:val="24"/>
-          <w:szCs w:val="12"/>
-          <w:lang w:val="ru-RU"/>
-        </w:rPr>
-      </w:pPr>
-      <w:r>
-        <w:rPr>
-          <w:rFonts w:cs="Times New Roman"/>
-          <w:bCs/>
-          <w:color w:val="000000"/>
-          <w:sz w:val="24"/>
-          <w:szCs w:val="12"/>
-          <w:highlight w:val="yellow"/>
-          <w:lang w:val="ru-RU"/>
-        </w:rPr>
-        <w:t xml:space="preserve">Адрес последней команды: </w:t>
-      </w:r>
-      <w:r/>
+          <w:highlight w:val="none"/>
+          <w:lang w:val="ru-RU"/>
+        </w:rPr>
+        <w:t xml:space="preserve">Адрес последней команды: 66A </w:t>
+      </w:r>
+      <w:r>
+        <w:rPr>
+          <w:highlight w:val="none"/>
+        </w:rPr>
+      </w:r>
     </w:p>
     <w:p>
       <w:pPr>
@@ -10402,7 +10448,7 @@
           <w:bCs/>
           <w:sz w:val="24"/>
           <w:szCs w:val="24"/>
-          <w:highlight w:val="yellow"/>
+          <w:highlight w:val="none"/>
         </w:rPr>
       </w:pPr>
       <w:r>
@@ -10411,7 +10457,7 @@
           <w:bCs/>
           <w:sz w:val="24"/>
           <w:szCs w:val="24"/>
-          <w:highlight w:val="yellow"/>
+          <w:highlight w:val="none"/>
         </w:rPr>
         <w:t xml:space="preserve">Q</w:t>
       </w:r>
@@ -10421,10 +10467,10 @@
           <w:bCs/>
           <w:sz w:val="24"/>
           <w:szCs w:val="24"/>
-          <w:highlight w:val="yellow"/>
-          <w:lang w:val="ru-RU"/>
-        </w:rPr>
-        <w:t xml:space="preserve"> = </w:t>
+          <w:highlight w:val="none"/>
+          <w:lang w:val="ru-RU"/>
+        </w:rPr>
+        <w:t xml:space="preserve"> = 145</w:t>
       </w:r>
       <w:r>
         <w:rPr>
@@ -10432,7 +10478,7 @@
           <w:bCs/>
           <w:sz w:val="24"/>
           <w:szCs w:val="24"/>
-          <w:highlight w:val="yellow"/>
+          <w:highlight w:val="none"/>
           <w:vertAlign w:val="subscript"/>
           <w:lang w:val="ru-RU"/>
         </w:rPr>
@@ -10444,14 +10490,115 @@
           <w:bCs/>
           <w:sz w:val="24"/>
           <w:szCs w:val="24"/>
-          <w:highlight w:val="yellow"/>
+          <w:highlight w:val="none"/>
           <w:lang w:val="ru-RU"/>
         </w:rPr>
         <w:t xml:space="preserve"> = </w:t>
       </w:r>
       <w:r>
         <w:rPr>
-          <w:highlight w:val="yellow"/>
+          <w:highlight w:val="none"/>
+        </w:rPr>
+        <w:t xml:space="preserve">325</w:t>
+      </w:r>
+      <w:r>
+        <w:rPr>
+          <w:highlight w:val="none"/>
+        </w:rPr>
+      </w:r>
+    </w:p>
+    <w:p>
+      <w:pPr>
+        <w:pStyle w:val="912"/>
+        <w:spacing w:after="0"/>
+        <w:rPr>
+          <w:rFonts w:ascii="Times New Roman" w:hAnsi="Times New Roman" w:eastAsia="Times New Roman" w:cs="Times New Roman"/>
+          <w:bCs/>
+          <w:sz w:val="24"/>
+          <w:szCs w:val="24"/>
+          <w:highlight w:val="none"/>
+        </w:rPr>
+      </w:pPr>
+      <w:r>
+        <w:rPr>
+          <w:rFonts w:ascii="Times New Roman" w:hAnsi="Times New Roman" w:eastAsia="Times New Roman" w:cs="Times New Roman"/>
+          <w:bCs/>
+          <w:sz w:val="24"/>
+          <w:szCs w:val="24"/>
+          <w:highlight w:val="none"/>
+        </w:rPr>
+        <w:t xml:space="preserve">W</w:t>
+      </w:r>
+      <w:r>
+        <w:rPr>
+          <w:rFonts w:ascii="Times New Roman" w:hAnsi="Times New Roman" w:eastAsia="Times New Roman" w:cs="Times New Roman"/>
+          <w:bCs/>
+          <w:sz w:val="24"/>
+          <w:szCs w:val="24"/>
+          <w:highlight w:val="none"/>
+          <w:lang w:val="ru-RU"/>
+        </w:rPr>
+        <w:t xml:space="preserve"> = 42</w:t>
+      </w:r>
+      <w:r>
+        <w:rPr>
+          <w:rFonts w:ascii="Times New Roman" w:hAnsi="Times New Roman" w:eastAsia="Times New Roman" w:cs="Times New Roman"/>
+          <w:bCs/>
+          <w:sz w:val="24"/>
+          <w:szCs w:val="24"/>
+          <w:highlight w:val="none"/>
+          <w:vertAlign w:val="subscript"/>
+          <w:lang w:val="ru-RU"/>
+        </w:rPr>
+        <w:t xml:space="preserve">16</w:t>
+      </w:r>
+      <w:r>
+        <w:rPr>
+          <w:rFonts w:ascii="Times New Roman" w:hAnsi="Times New Roman" w:eastAsia="Times New Roman" w:cs="Times New Roman"/>
+          <w:bCs/>
+          <w:sz w:val="24"/>
+          <w:szCs w:val="24"/>
+          <w:highlight w:val="none"/>
+          <w:lang w:val="ru-RU"/>
+        </w:rPr>
+        <w:t xml:space="preserve"> =</w:t>
+      </w:r>
+      <w:r>
+        <w:rPr>
+          <w:rFonts w:ascii="Times New Roman" w:hAnsi="Times New Roman" w:eastAsia="Times New Roman" w:cs="Times New Roman"/>
+          <w:bCs/>
+          <w:sz w:val="24"/>
+          <w:szCs w:val="24"/>
+          <w:highlight w:val="none"/>
+          <w:lang w:val="ru-RU"/>
+        </w:rPr>
+        <w:t xml:space="preserve"> 66</w:t>
+      </w:r>
+      <w:r>
+        <w:rPr>
+          <w:highlight w:val="none"/>
+        </w:rPr>
+      </w:r>
+    </w:p>
+    <w:p>
+      <w:pPr>
+        <w:pStyle w:val="912"/>
+        <w:spacing w:after="0"/>
+        <w:rPr>
+          <w:rFonts w:ascii="Times New Roman" w:hAnsi="Times New Roman" w:eastAsia="Times New Roman" w:cs="Times New Roman"/>
+          <w:bCs/>
+          <w:sz w:val="24"/>
+          <w:szCs w:val="24"/>
+          <w:lang w:val="ru-RU"/>
+        </w:rPr>
+      </w:pPr>
+      <w:r>
+        <w:rPr>
+          <w:rFonts w:ascii="Times New Roman" w:hAnsi="Times New Roman" w:eastAsia="Times New Roman" w:cs="Times New Roman"/>
+          <w:bCs/>
+          <w:sz w:val="24"/>
+          <w:szCs w:val="24"/>
+          <w:lang w:val="ru-RU"/>
         </w:rPr>
       </w:r>
       <w:r/>
@@ -10474,9 +10621,9 @@
           <w:bCs/>
           <w:sz w:val="24"/>
           <w:szCs w:val="24"/>
-          <w:highlight w:val="yellow"/>
-        </w:rPr>
-        <w:t xml:space="preserve">W</w:t>
+          <w:lang w:val="ru-RU"/>
+        </w:rPr>
+        <w:t xml:space="preserve">Для того чтобы определить </w:t>
       </w:r>
       <w:r>
         <w:rPr>
@@ -10484,10 +10631,9 @@
           <w:bCs/>
           <w:sz w:val="24"/>
           <w:szCs w:val="24"/>
-          <w:highlight w:val="yellow"/>
-          <w:lang w:val="ru-RU"/>
-        </w:rPr>
-        <w:t xml:space="preserve"> = </w:t>
+          <w:lang w:val="ru-RU"/>
+        </w:rPr>
+        <w:t xml:space="preserve">ОДЗ</w:t>
       </w:r>
       <w:r>
         <w:rPr>
@@ -10495,11 +10641,9 @@
           <w:bCs/>
           <w:sz w:val="24"/>
           <w:szCs w:val="24"/>
-          <w:highlight w:val="yellow"/>
-          <w:vertAlign w:val="subscript"/>
-          <w:lang w:val="ru-RU"/>
-        </w:rPr>
-        <w:t xml:space="preserve">16</w:t>
+          <w:lang w:val="ru-RU"/>
+        </w:rPr>
+        <w:t xml:space="preserve">, проанализируем данную функцию. При значении аргу</w:t>
       </w:r>
       <w:r>
         <w:rPr>
@@ -10507,10 +10651,9 @@
           <w:bCs/>
           <w:sz w:val="24"/>
           <w:szCs w:val="24"/>
-          <w:highlight w:val="yellow"/>
-          <w:lang w:val="ru-RU"/>
-        </w:rPr>
-        <w:t xml:space="preserve"> =</w:t>
+          <w:lang w:val="ru-RU"/>
+        </w:rPr>
+        <w:t xml:space="preserve">мента функции в промежутке [-2</w:t>
       </w:r>
       <w:r>
         <w:rPr>
@@ -10518,9 +10661,111 @@
           <w:bCs/>
           <w:sz w:val="24"/>
           <w:szCs w:val="24"/>
+          <w:vertAlign w:val="superscript"/>
+          <w:lang w:val="ru-RU"/>
+        </w:rPr>
+        <w:t xml:space="preserve">15</w:t>
+      </w:r>
+      <w:r>
+        <w:rPr>
+          <w:rFonts w:ascii="Times New Roman" w:hAnsi="Times New Roman" w:eastAsia="Times New Roman" w:cs="Times New Roman"/>
+          <w:bCs/>
+          <w:sz w:val="24"/>
+          <w:szCs w:val="24"/>
+          <w:lang w:val="ru-RU"/>
+        </w:rPr>
+        <w:t xml:space="preserve">; 0] </w:t>
+      </w:r>
+      <w:r>
+        <w:rPr>
+          <w:rFonts w:ascii="Times New Roman" w:hAnsi="Times New Roman" w:eastAsia="Times New Roman" w:cs="Times New Roman"/>
+          <w:bCs/>
+          <w:sz w:val="24"/>
+          <w:szCs w:val="24"/>
+          <w:lang w:val="ru-RU"/>
+        </w:rPr>
+        <w:t xml:space="preserve">и </w:t>
+      </w:r>
+      <w:r>
+        <w:rPr>
+          <w:rFonts w:ascii="Times New Roman" w:hAnsi="Times New Roman" w:eastAsia="Times New Roman" w:cs="Times New Roman"/>
+          <w:bCs/>
+          <w:sz w:val="24"/>
+          <w:szCs w:val="24"/>
+          <w:lang w:val="ru-RU"/>
+        </w:rPr>
+        <w:t xml:space="preserve">[325, 2</w:t>
+      </w:r>
+      <w:r>
+        <w:rPr>
+          <w:rFonts w:ascii="Times New Roman" w:hAnsi="Times New Roman" w:eastAsia="Times New Roman" w:cs="Times New Roman"/>
+          <w:bCs/>
+          <w:sz w:val="24"/>
+          <w:szCs w:val="24"/>
+          <w:vertAlign w:val="superscript"/>
+          <w:lang w:val="ru-RU"/>
+        </w:rPr>
+        <w:t xml:space="preserve">15</w:t>
+      </w:r>
+      <w:r>
+        <w:rPr>
+          <w:rFonts w:ascii="Times New Roman" w:hAnsi="Times New Roman" w:eastAsia="Times New Roman" w:cs="Times New Roman"/>
+          <w:bCs/>
+          <w:sz w:val="24"/>
+          <w:szCs w:val="24"/>
+          <w:lang w:val="ru-RU"/>
+        </w:rPr>
+        <w:t xml:space="preserve"> - 1], функция вернет значение</w:t>
+      </w:r>
+      <w:r>
+        <w:rPr>
+          <w:rFonts w:ascii="Times New Roman" w:hAnsi="Times New Roman" w:eastAsia="Times New Roman" w:cs="Times New Roman"/>
+          <w:bCs/>
+          <w:sz w:val="24"/>
+          <w:szCs w:val="24"/>
           <w:lang w:val="ru-RU"/>
         </w:rPr>
         <w:t xml:space="preserve"> </w:t>
+      </w:r>
+      <w:r>
+        <w:rPr>
+          <w:rFonts w:ascii="Times New Roman" w:hAnsi="Times New Roman" w:eastAsia="Times New Roman" w:cs="Times New Roman"/>
+          <w:bCs/>
+          <w:sz w:val="24"/>
+          <w:szCs w:val="24"/>
+          <w:lang w:val="ru-RU"/>
+        </w:rPr>
+        <w:t xml:space="preserve">325</w:t>
+      </w:r>
+      <w:r>
+        <w:rPr>
+          <w:rFonts w:ascii="Times New Roman" w:hAnsi="Times New Roman" w:eastAsia="Times New Roman" w:cs="Times New Roman"/>
+          <w:bCs/>
+          <w:sz w:val="24"/>
+          <w:szCs w:val="24"/>
+          <w:lang w:val="ru-RU"/>
+        </w:rPr>
+        <w:t xml:space="preserve">.</w:t>
+      </w:r>
+      <w:r>
+        <w:rPr>
+          <w:rFonts w:ascii="Times New Roman" w:hAnsi="Times New Roman" w:eastAsia="Times New Roman" w:cs="Times New Roman"/>
+          <w:bCs/>
+          <w:sz w:val="24"/>
+          <w:szCs w:val="24"/>
+          <w:lang w:val="ru-RU"/>
+        </w:rPr>
+        <w:t xml:space="preserve"> При использовании любого значения из заданного промежутка в функции не возникнет переполн</w:t>
+      </w:r>
+      <w:r>
+        <w:rPr>
+          <w:rFonts w:ascii="Times New Roman" w:hAnsi="Times New Roman" w:eastAsia="Times New Roman" w:cs="Times New Roman"/>
+          <w:bCs/>
+          <w:sz w:val="24"/>
+          <w:szCs w:val="24"/>
+          <w:lang w:val="ru-RU"/>
+        </w:rPr>
+        <w:t xml:space="preserve">ения.</w:t>
       </w:r>
       <w:r/>
     </w:p>
@@ -10567,7 +10812,7 @@
           <w:szCs w:val="24"/>
           <w:lang w:val="ru-RU"/>
         </w:rPr>
-        <w:t xml:space="preserve">Для того чтобы определить </w:t>
+        <w:t xml:space="preserve">При оставшихся значениях аргумента функция вернет выражение 3</w:t>
       </w:r>
       <w:r>
         <w:rPr>
@@ -10577,7 +10822,7 @@
           <w:szCs w:val="24"/>
           <w:lang w:val="ru-RU"/>
         </w:rPr>
-        <w:t xml:space="preserve">ОДЗ</w:t>
+        <w:t xml:space="preserve">*x + 66</w:t>
       </w:r>
       <w:r>
         <w:rPr>
@@ -10587,7 +10832,7 @@
           <w:szCs w:val="24"/>
           <w:lang w:val="ru-RU"/>
         </w:rPr>
-        <w:t xml:space="preserve">, проанализируем данную функцию. При значении аргу</w:t>
+        <w:t xml:space="preserve">. На промежутке </w:t>
       </w:r>
       <w:r>
         <w:rPr>
@@ -10597,196 +10842,7 @@
           <w:szCs w:val="24"/>
           <w:lang w:val="ru-RU"/>
         </w:rPr>
-        <w:t xml:space="preserve">мента функции в промежутке [-2</w:t>
-      </w:r>
-      <w:r>
-        <w:rPr>
-          <w:rFonts w:ascii="Times New Roman" w:hAnsi="Times New Roman" w:eastAsia="Times New Roman" w:cs="Times New Roman"/>
-          <w:bCs/>
-          <w:sz w:val="24"/>
-          <w:szCs w:val="24"/>
-          <w:vertAlign w:val="superscript"/>
-          <w:lang w:val="ru-RU"/>
-        </w:rPr>
-        <w:t xml:space="preserve">15</w:t>
-      </w:r>
-      <w:r>
-        <w:rPr>
-          <w:rFonts w:ascii="Times New Roman" w:hAnsi="Times New Roman" w:eastAsia="Times New Roman" w:cs="Times New Roman"/>
-          <w:bCs/>
-          <w:sz w:val="24"/>
-          <w:szCs w:val="24"/>
-          <w:lang w:val="ru-RU"/>
-        </w:rPr>
-        <w:t xml:space="preserve">; 0] </w:t>
-      </w:r>
-      <w:r>
-        <w:rPr>
-          <w:rFonts w:ascii="Times New Roman" w:hAnsi="Times New Roman" w:eastAsia="Times New Roman" w:cs="Times New Roman"/>
-          <w:bCs/>
-          <w:sz w:val="24"/>
-          <w:szCs w:val="24"/>
-          <w:lang w:val="ru-RU"/>
-        </w:rPr>
-        <w:t xml:space="preserve">и </w:t>
-      </w:r>
-      <w:r>
-        <w:rPr>
-          <w:rFonts w:ascii="Times New Roman" w:hAnsi="Times New Roman" w:eastAsia="Times New Roman" w:cs="Times New Roman"/>
-          <w:bCs/>
-          <w:sz w:val="24"/>
-          <w:szCs w:val="24"/>
-          <w:lang w:val="ru-RU"/>
-        </w:rPr>
-        <w:t xml:space="preserve">[2223, 2</w:t>
-      </w:r>
-      <w:r>
-        <w:rPr>
-          <w:rFonts w:ascii="Times New Roman" w:hAnsi="Times New Roman" w:eastAsia="Times New Roman" w:cs="Times New Roman"/>
-          <w:bCs/>
-          <w:sz w:val="24"/>
-          <w:szCs w:val="24"/>
-          <w:vertAlign w:val="superscript"/>
-          <w:lang w:val="ru-RU"/>
-        </w:rPr>
-        <w:t xml:space="preserve">15</w:t>
-      </w:r>
-      <w:r>
-        <w:rPr>
-          <w:rFonts w:ascii="Times New Roman" w:hAnsi="Times New Roman" w:eastAsia="Times New Roman" w:cs="Times New Roman"/>
-          <w:bCs/>
-          <w:sz w:val="24"/>
-          <w:szCs w:val="24"/>
-          <w:lang w:val="ru-RU"/>
-        </w:rPr>
-        <w:t xml:space="preserve"> - 1], функция вернет значение</w:t>
-      </w:r>
-      <w:r>
-        <w:rPr>
-          <w:rFonts w:ascii="Times New Roman" w:hAnsi="Times New Roman" w:eastAsia="Times New Roman" w:cs="Times New Roman"/>
-          <w:bCs/>
-          <w:sz w:val="24"/>
-          <w:szCs w:val="24"/>
-          <w:lang w:val="ru-RU"/>
-        </w:rPr>
-        <w:t xml:space="preserve"> </w:t>
-      </w:r>
-      <w:r>
-        <w:rPr>
-          <w:rFonts w:ascii="Times New Roman" w:hAnsi="Times New Roman" w:eastAsia="Times New Roman" w:cs="Times New Roman"/>
-          <w:bCs/>
-          <w:sz w:val="24"/>
-          <w:szCs w:val="24"/>
-          <w:lang w:val="ru-RU"/>
-        </w:rPr>
-        <w:t xml:space="preserve">num</w:t>
-      </w:r>
-      <w:r>
-        <w:rPr>
-          <w:rFonts w:ascii="Times New Roman" w:hAnsi="Times New Roman" w:eastAsia="Times New Roman" w:cs="Times New Roman"/>
-          <w:bCs/>
-          <w:sz w:val="24"/>
-          <w:szCs w:val="24"/>
-          <w:lang w:val="ru-RU"/>
-        </w:rPr>
-        <w:t xml:space="preserve">.</w:t>
-      </w:r>
-      <w:r>
-        <w:rPr>
-          <w:rFonts w:ascii="Times New Roman" w:hAnsi="Times New Roman" w:eastAsia="Times New Roman" w:cs="Times New Roman"/>
-          <w:bCs/>
-          <w:sz w:val="24"/>
-          <w:szCs w:val="24"/>
-          <w:lang w:val="ru-RU"/>
-        </w:rPr>
-        <w:t xml:space="preserve"> При использовании любого значения из заданного промежутка в функции не возникнет переполн</w:t>
-      </w:r>
-      <w:r>
-        <w:rPr>
-          <w:rFonts w:ascii="Times New Roman" w:hAnsi="Times New Roman" w:eastAsia="Times New Roman" w:cs="Times New Roman"/>
-          <w:bCs/>
-          <w:sz w:val="24"/>
-          <w:szCs w:val="24"/>
-          <w:lang w:val="ru-RU"/>
-        </w:rPr>
-        <w:t xml:space="preserve">ения.</w:t>
-      </w:r>
-      <w:r/>
-    </w:p>
-    <w:p>
-      <w:pPr>
-        <w:pStyle w:val="912"/>
-        <w:spacing w:after="0"/>
-        <w:rPr>
-          <w:rFonts w:ascii="Times New Roman" w:hAnsi="Times New Roman" w:eastAsia="Times New Roman" w:cs="Times New Roman"/>
-          <w:bCs/>
-          <w:sz w:val="24"/>
-          <w:szCs w:val="24"/>
-          <w:lang w:val="ru-RU"/>
-        </w:rPr>
-      </w:pPr>
-      <w:r>
-        <w:rPr>
-          <w:rFonts w:ascii="Times New Roman" w:hAnsi="Times New Roman" w:eastAsia="Times New Roman" w:cs="Times New Roman"/>
-          <w:bCs/>
-          <w:sz w:val="24"/>
-          <w:szCs w:val="24"/>
-          <w:lang w:val="ru-RU"/>
-        </w:rPr>
-      </w:r>
-      <w:r/>
-    </w:p>
-    <w:p>
-      <w:pPr>
-        <w:pStyle w:val="912"/>
-        <w:spacing w:after="0"/>
-        <w:rPr>
-          <w:rFonts w:ascii="Times New Roman" w:hAnsi="Times New Roman" w:eastAsia="Times New Roman" w:cs="Times New Roman"/>
-          <w:bCs/>
-          <w:sz w:val="24"/>
-          <w:szCs w:val="24"/>
-          <w:lang w:val="ru-RU"/>
-        </w:rPr>
-      </w:pPr>
-      <w:r>
-        <w:rPr>
-          <w:rFonts w:ascii="Times New Roman" w:hAnsi="Times New Roman" w:eastAsia="Times New Roman" w:cs="Times New Roman"/>
-          <w:bCs/>
-          <w:sz w:val="24"/>
-          <w:szCs w:val="24"/>
-          <w:lang w:val="ru-RU"/>
-        </w:rPr>
-        <w:t xml:space="preserve">При оставшихся значениях аргумента функция вернет выражение 4</w:t>
-      </w:r>
-      <w:r>
-        <w:rPr>
-          <w:rFonts w:ascii="Times New Roman" w:hAnsi="Times New Roman" w:eastAsia="Times New Roman" w:cs="Times New Roman"/>
-          <w:bCs/>
-          <w:sz w:val="24"/>
-          <w:szCs w:val="24"/>
-          <w:lang w:val="ru-RU"/>
-        </w:rPr>
-        <w:t xml:space="preserve">*x – 141</w:t>
-      </w:r>
-      <w:r>
-        <w:rPr>
-          <w:rFonts w:ascii="Times New Roman" w:hAnsi="Times New Roman" w:eastAsia="Times New Roman" w:cs="Times New Roman"/>
-          <w:bCs/>
-          <w:sz w:val="24"/>
-          <w:szCs w:val="24"/>
-          <w:lang w:val="ru-RU"/>
-        </w:rPr>
-        <w:t xml:space="preserve">. На промежутке </w:t>
-      </w:r>
-      <w:r>
-        <w:rPr>
-          <w:rFonts w:ascii="Times New Roman" w:hAnsi="Times New Roman" w:eastAsia="Times New Roman" w:cs="Times New Roman"/>
-          <w:bCs/>
-          <w:sz w:val="24"/>
-          <w:szCs w:val="24"/>
-          <w:lang w:val="ru-RU"/>
-        </w:rPr>
-        <w:t xml:space="preserve">[1, 2222] </w:t>
+        <w:t xml:space="preserve">[1, 324] </w:t>
       </w:r>
       <w:r>
         <w:rPr>
@@ -10884,12 +10940,14 @@
             <m:e>
               <m:r>
                 <w:rPr>
-                  <w:rFonts w:ascii="Cambria Math" w:hAnsi="Cambria Math"/>
+                  <w:rFonts w:hint="default" w:ascii="Cambria Math" w:hAnsi="Cambria Math" w:eastAsia="Cambria Math" w:cs="Cambria Math"/>
                   <w:i/>
-                  <w:highlight w:val="yellow"/>
+                  <w:highlight w:val="none"/>
                 </w:rPr>
-                <m:rPr/>
-                <m:t>const1</m:t>
+                <m:rPr>
+                  <m:sty m:val="i"/>
+                </m:rPr>
+                <m:t>1</m:t>
               </m:r>
             </m:e>
           </m:d>
@@ -10899,20 +10957,10 @@
               <w:i/>
             </w:rPr>
             <m:rPr/>
-            <m:t>=</m:t>
-          </m:r>
-          <m:r>
-            <w:rPr>
-              <w:rFonts w:ascii="Cambria Math" w:hAnsi="Cambria Math"/>
-              <w:i/>
-              <w:highlight w:val="yellow"/>
-            </w:rPr>
-            <m:rPr/>
-            <m:t>num1</m:t>
+            <m:t>=69</m:t>
           </m:r>
         </m:oMath>
       </m:oMathPara>
-      <w:r/>
       <w:r/>
     </w:p>
     <w:p>
@@ -10973,12 +11021,14 @@
             <m:e>
               <m:r>
                 <w:rPr>
-                  <w:rFonts w:ascii="Cambria Math" w:hAnsi="Cambria Math"/>
+                  <w:rFonts w:hint="default" w:ascii="Cambria Math" w:hAnsi="Cambria Math" w:eastAsia="Cambria Math" w:cs="Cambria Math"/>
                   <w:i/>
-                  <w:highlight w:val="yellow"/>
+                  <w:highlight w:val="none"/>
                 </w:rPr>
-                <m:rPr/>
-                <m:t>const2</m:t>
+                <m:rPr>
+                  <m:sty m:val="i"/>
+                </m:rPr>
+                <m:t>324</m:t>
               </m:r>
             </m:e>
           </m:d>
@@ -10988,32 +11038,127 @@
               <w:i/>
             </w:rPr>
             <m:rPr/>
-            <m:t>=</m:t>
-          </m:r>
-          <m:r>
-            <w:rPr>
-              <w:rFonts w:ascii="Cambria Math" w:hAnsi="Cambria Math"/>
-              <w:i/>
-              <w:highlight w:val="yellow"/>
-            </w:rPr>
-            <m:rPr/>
-            <m:t>num2</m:t>
+            <m:t>=1038</m:t>
           </m:r>
         </m:oMath>
       </m:oMathPara>
       <w:r/>
+    </w:p>
+    <w:p>
+      <w:pPr>
+        <w:pStyle w:val="931"/>
+        <w:rPr>
+          <w:lang w:val="en-US"/>
+        </w:rPr>
+      </w:pPr>
+      <w:r>
+        <w:rPr>
+          <w:lang w:val="en-US"/>
+        </w:rPr>
+      </w:r>
       <w:r/>
     </w:p>
     <w:p>
       <w:pPr>
-        <w:pStyle w:val="931"/>
-        <w:rPr>
-          <w:lang w:val="en-US"/>
-        </w:rPr>
-      </w:pPr>
-      <w:r>
-        <w:rPr>
-          <w:lang w:val="en-US"/>
+        <w:pStyle w:val="912"/>
+        <w:spacing w:after="0"/>
+        <w:rPr>
+          <w:rFonts w:ascii="Times New Roman" w:hAnsi="Times New Roman" w:eastAsia="Times New Roman" w:cs="Times New Roman"/>
+          <w:bCs/>
+          <w:sz w:val="24"/>
+          <w:szCs w:val="24"/>
+          <w:lang w:val="ru-RU"/>
+        </w:rPr>
+      </w:pPr>
+      <w:r>
+        <w:rPr>
+          <w:rFonts w:ascii="Times New Roman" w:hAnsi="Times New Roman" w:eastAsia="Times New Roman" w:cs="Times New Roman"/>
+          <w:bCs/>
+          <w:sz w:val="24"/>
+          <w:szCs w:val="24"/>
+          <w:lang w:val="ru-RU"/>
+        </w:rPr>
+        <w:t xml:space="preserve">что означает, что </w:t>
+      </w:r>
+      <w:r>
+        <w:rPr>
+          <w:rFonts w:ascii="Times New Roman" w:hAnsi="Times New Roman" w:eastAsia="Times New Roman" w:cs="Times New Roman"/>
+          <w:bCs/>
+          <w:sz w:val="24"/>
+          <w:szCs w:val="24"/>
+          <w:lang w:val="ru-RU"/>
+        </w:rPr>
+        <w:t xml:space="preserve">на </w:t>
+      </w:r>
+      <w:r>
+        <w:rPr>
+          <w:rFonts w:ascii="Times New Roman" w:hAnsi="Times New Roman" w:eastAsia="Times New Roman" w:cs="Times New Roman"/>
+          <w:bCs/>
+          <w:sz w:val="24"/>
+          <w:szCs w:val="24"/>
+          <w:lang w:val="ru-RU"/>
+        </w:rPr>
+        <w:t xml:space="preserve">всем промежутке значений аргумента, результат функции будет находиться на отрезке </w:t>
+      </w:r>
+      <w:r>
+        <w:rPr>
+          <w:rFonts w:ascii="Times New Roman" w:hAnsi="Times New Roman" w:eastAsia="Times New Roman" w:cs="Times New Roman"/>
+          <w:bCs/>
+          <w:sz w:val="24"/>
+          <w:szCs w:val="24"/>
+          <w:lang w:val="ru-RU"/>
+        </w:rPr>
+        <w:t xml:space="preserve">[</w:t>
+      </w:r>
+      <w:r>
+        <w:rPr>
+          <w:rFonts w:ascii="Times New Roman" w:hAnsi="Times New Roman" w:eastAsia="Times New Roman" w:cs="Times New Roman"/>
+          <w:bCs/>
+          <w:sz w:val="24"/>
+          <w:szCs w:val="24"/>
+          <w:highlight w:val="none"/>
+          <w:lang w:val="ru-RU"/>
+        </w:rPr>
+        <w:t xml:space="preserve">69</w:t>
+      </w:r>
+      <w:r>
+        <w:rPr>
+          <w:rFonts w:ascii="Times New Roman" w:hAnsi="Times New Roman" w:eastAsia="Times New Roman" w:cs="Times New Roman"/>
+          <w:bCs/>
+          <w:sz w:val="24"/>
+          <w:szCs w:val="24"/>
+          <w:lang w:val="ru-RU"/>
+        </w:rPr>
+        <w:t xml:space="preserve">; </w:t>
+      </w:r>
+      <w:r>
+        <w:rPr>
+          <w:rFonts w:ascii="Times New Roman" w:hAnsi="Times New Roman" w:eastAsia="Times New Roman" w:cs="Times New Roman"/>
+          <w:bCs/>
+          <w:sz w:val="24"/>
+          <w:szCs w:val="24"/>
+          <w:highlight w:val="none"/>
+          <w:lang w:val="ru-RU"/>
+        </w:rPr>
+        <w:t xml:space="preserve">1038</w:t>
+      </w:r>
+      <w:r>
+        <w:rPr>
+          <w:rFonts w:ascii="Times New Roman" w:hAnsi="Times New Roman" w:eastAsia="Times New Roman" w:cs="Times New Roman"/>
+          <w:bCs/>
+          <w:sz w:val="24"/>
+          <w:szCs w:val="24"/>
+          <w:lang w:val="ru-RU"/>
+        </w:rPr>
+        <w:t xml:space="preserve">].</w:t>
+      </w:r>
+      <w:r>
+        <w:rPr>
+          <w:rFonts w:ascii="Times New Roman" w:hAnsi="Times New Roman" w:eastAsia="Times New Roman" w:cs="Times New Roman"/>
+          <w:bCs/>
+          <w:sz w:val="24"/>
+          <w:szCs w:val="24"/>
+          <w:lang w:val="ru-RU"/>
         </w:rPr>
       </w:r>
       <w:r/>
@@ -11038,88 +11183,6 @@
           <w:szCs w:val="24"/>
           <w:lang w:val="ru-RU"/>
         </w:rPr>
-        <w:t xml:space="preserve">что означает, что </w:t>
-      </w:r>
-      <w:r>
-        <w:rPr>
-          <w:rFonts w:ascii="Times New Roman" w:hAnsi="Times New Roman" w:eastAsia="Times New Roman" w:cs="Times New Roman"/>
-          <w:bCs/>
-          <w:sz w:val="24"/>
-          <w:szCs w:val="24"/>
-          <w:lang w:val="ru-RU"/>
-        </w:rPr>
-        <w:t xml:space="preserve">на </w:t>
-      </w:r>
-      <w:r>
-        <w:rPr>
-          <w:rFonts w:ascii="Times New Roman" w:hAnsi="Times New Roman" w:eastAsia="Times New Roman" w:cs="Times New Roman"/>
-          <w:bCs/>
-          <w:sz w:val="24"/>
-          <w:szCs w:val="24"/>
-          <w:lang w:val="ru-RU"/>
-        </w:rPr>
-        <w:t xml:space="preserve">всем промежутке значений аргумента, результат функции будет находиться на отрезке </w:t>
-      </w:r>
-      <w:r>
-        <w:rPr>
-          <w:rFonts w:ascii="Times New Roman" w:hAnsi="Times New Roman" w:eastAsia="Times New Roman" w:cs="Times New Roman"/>
-          <w:bCs/>
-          <w:sz w:val="24"/>
-          <w:szCs w:val="24"/>
-          <w:lang w:val="ru-RU"/>
-        </w:rPr>
-        <w:t xml:space="preserve">[</w:t>
-      </w:r>
-      <w:r>
-        <w:rPr>
-          <w:rFonts w:ascii="Times New Roman" w:hAnsi="Times New Roman" w:eastAsia="Times New Roman" w:cs="Times New Roman"/>
-          <w:bCs/>
-          <w:sz w:val="24"/>
-          <w:szCs w:val="24"/>
-          <w:highlight w:val="yellow"/>
-          <w:lang w:val="ru-RU"/>
-        </w:rPr>
-        <w:t xml:space="preserve">num1</w:t>
-      </w:r>
-      <w:r>
-        <w:rPr>
-          <w:rFonts w:ascii="Times New Roman" w:hAnsi="Times New Roman" w:eastAsia="Times New Roman" w:cs="Times New Roman"/>
-          <w:bCs/>
-          <w:sz w:val="24"/>
-          <w:szCs w:val="24"/>
-          <w:lang w:val="ru-RU"/>
-        </w:rPr>
-        <w:t xml:space="preserve">; </w:t>
-      </w:r>
-      <w:r>
-        <w:rPr>
-          <w:rFonts w:ascii="Times New Roman" w:hAnsi="Times New Roman" w:eastAsia="Times New Roman" w:cs="Times New Roman"/>
-          <w:bCs/>
-          <w:sz w:val="24"/>
-          <w:szCs w:val="24"/>
-          <w:highlight w:val="yellow"/>
-          <w:lang w:val="ru-RU"/>
-        </w:rPr>
-        <w:t xml:space="preserve">num2</w:t>
-      </w:r>
-      <w:r>
-        <w:rPr>
-          <w:rFonts w:ascii="Times New Roman" w:hAnsi="Times New Roman" w:eastAsia="Times New Roman" w:cs="Times New Roman"/>
-          <w:bCs/>
-          <w:sz w:val="24"/>
-          <w:szCs w:val="24"/>
-          <w:lang w:val="ru-RU"/>
-        </w:rPr>
-        <w:t xml:space="preserve">].</w:t>
-      </w:r>
-      <w:r>
-        <w:rPr>
-          <w:rFonts w:ascii="Times New Roman" w:hAnsi="Times New Roman" w:eastAsia="Times New Roman" w:cs="Times New Roman"/>
-          <w:bCs/>
-          <w:sz w:val="24"/>
-          <w:szCs w:val="24"/>
-          <w:lang w:val="ru-RU"/>
-        </w:rPr>
       </w:r>
       <w:r/>
     </w:p>
@@ -11143,66 +11206,95 @@
           <w:szCs w:val="24"/>
           <w:lang w:val="ru-RU"/>
         </w:rPr>
+        <w:t xml:space="preserve">Так как основная программа вычисляет следующее выражение:</w:t>
       </w:r>
       <w:r/>
     </w:p>
     <w:p>
       <w:pPr>
         <w:pStyle w:val="912"/>
+        <w:jc w:val="center"/>
         <w:spacing w:after="0"/>
         <w:rPr>
-          <w:rFonts w:ascii="Times New Roman" w:hAnsi="Times New Roman" w:eastAsia="Times New Roman" w:cs="Times New Roman"/>
-          <w:bCs/>
-          <w:sz w:val="24"/>
-          <w:szCs w:val="24"/>
-          <w:lang w:val="ru-RU"/>
-        </w:rPr>
-      </w:pPr>
-      <w:r>
-        <w:rPr>
-          <w:rFonts w:ascii="Times New Roman" w:hAnsi="Times New Roman" w:eastAsia="Times New Roman" w:cs="Times New Roman"/>
-          <w:bCs/>
-          <w:sz w:val="24"/>
-          <w:szCs w:val="24"/>
-          <w:lang w:val="ru-RU"/>
-        </w:rPr>
-        <w:t xml:space="preserve">Так как основная программа вычисляет следующее выражение:</w:t>
+          <w:highlight w:val="none"/>
+        </w:rPr>
+      </w:pPr>
+      <w:r>
+        <w:rPr>
+          <w:highlight w:val="none"/>
+        </w:rPr>
+      </w:r>
+      <w:r>
+        <w:rPr>
+          <w:highlight w:val="none"/>
+        </w:rPr>
       </w:r>
       <w:r/>
-    </w:p>
-    <w:p>
-      <w:pPr>
-        <w:pStyle w:val="912"/>
-        <w:spacing w:after="0"/>
-        <w:rPr>
-          <w:highlight w:val="yellow"/>
-        </w:rPr>
-      </w:pPr>
-      <w:r>
-        <w:rPr>
-          <w:highlight w:val="yellow"/>
-        </w:rPr>
-      </w:r>
-      <m:oMathPara>
-        <m:oMathParaPr/>
-        <m:oMath>
-          <m:r>
-            <w:rPr>
-              <w:rFonts w:ascii="Cambria Math" w:hAnsi="Cambria Math" w:cs="Times New Roman"/>
-              <w:i/>
-              <w:highlight w:val="yellow"/>
-            </w:rPr>
-            <m:rPr/>
-            <m:t>R= </m:t>
-          </m:r>
-        </m:oMath>
-      </m:oMathPara>
-      <w:r>
-        <w:rPr>
-          <w:highlight w:val="yellow"/>
-        </w:rPr>
+      <m:oMath>
+        <m:r>
+          <w:rPr>
+            <w:rFonts w:ascii="Cambria Math" w:hAnsi="Cambria Math" w:cs="Times New Roman"/>
+            <w:i/>
+            <w:highlight w:val="none"/>
+          </w:rPr>
+          <m:rPr/>
+          <m:t>R=</m:t>
+        </m:r>
+      </m:oMath>
+      <w:r>
+        <w:rPr>
+          <w:highlight w:val="none"/>
+        </w:rPr>
+        <w:t xml:space="preserve"> – F(X + 1) </w:t>
+      </w:r>
+      <w:r>
+        <w:rPr>
+          <w:highlight w:val="none"/>
+        </w:rPr>
+        <w:t xml:space="preserve">+ F(Y </w:t>
+      </w:r>
+      <w:r>
+        <w:rPr>
+          <w:highlight w:val="none"/>
+        </w:rPr>
+        <w:t xml:space="preserve">– </w:t>
+      </w:r>
+      <w:r>
+        <w:rPr>
+          <w:highlight w:val="none"/>
+        </w:rPr>
+        <w:t xml:space="preserve">1) + </w:t>
+      </w:r>
+      <w:r>
+        <w:rPr>
+          <w:highlight w:val="none"/>
+        </w:rPr>
+        <w:t xml:space="preserve">F(Z + 1)</w:t>
+      </w:r>
+      <w:r>
+        <w:rPr>
+          <w:highlight w:val="none"/>
+        </w:rPr>
+        <w:t xml:space="preserve"> </w:t>
+      </w:r>
+      <w:r>
+        <w:rPr>
+          <w:highlight w:val="none"/>
+        </w:rPr>
+        <w:t xml:space="preserve">–</w:t>
+      </w:r>
+      <w:r>
+        <w:rPr>
+          <w:highlight w:val="none"/>
+        </w:rPr>
+        <w:t xml:space="preserve"> 1</w:t>
       </w:r>
       <w:r/>
+      <w:r>
+        <w:rPr>
+          <w:highlight w:val="none"/>
+        </w:rPr>
+      </w:r>
     </w:p>
     <w:p>
       <w:pPr>
@@ -11232,7 +11324,7 @@
           <w:szCs w:val="24"/>
           <w:lang w:val="ru-RU"/>
         </w:rPr>
-        <w:t xml:space="preserve">то минимально мы можем получить (</w:t>
+        <w:t xml:space="preserve">то минимально мы можем получить </w:t>
       </w:r>
       <w:r>
         <w:rPr>
@@ -11240,30 +11332,9 @@
           <w:bCs/>
           <w:sz w:val="24"/>
           <w:szCs w:val="24"/>
-          <w:highlight w:val="yellow"/>
-          <w:lang w:val="ru-RU"/>
-        </w:rPr>
-        <w:t xml:space="preserve">number</w:t>
-      </w:r>
-      <w:r>
-        <w:rPr>
-          <w:rFonts w:ascii="Times New Roman" w:hAnsi="Times New Roman" w:eastAsia="Times New Roman" w:cs="Times New Roman"/>
-          <w:bCs/>
-          <w:sz w:val="24"/>
-          <w:szCs w:val="24"/>
-          <w:lang w:val="ru-RU"/>
-        </w:rPr>
-        <w:t xml:space="preserve">)</w:t>
-      </w:r>
-      <w:r>
-        <w:rPr>
-          <w:rFonts w:ascii="Times New Roman" w:hAnsi="Times New Roman" w:eastAsia="Times New Roman" w:cs="Times New Roman"/>
-          <w:bCs/>
-          <w:sz w:val="24"/>
-          <w:szCs w:val="24"/>
-          <w:lang w:val="ru-RU"/>
-        </w:rPr>
-        <w:t xml:space="preserve"> </w:t>
+          <w:lang w:val="ru-RU"/>
+        </w:rPr>
+        <w:t xml:space="preserve">-1038 + 69 + 69 - 1 = -901 </w:t>
       </w:r>
       <w:r>
         <w:rPr>
@@ -11346,7 +11417,7 @@
           <w:szCs w:val="24"/>
           <w:lang w:val="ru-RU"/>
         </w:rPr>
-        <w:t xml:space="preserve">(</w:t>
+        <w:t xml:space="preserve">-69 + 1038 + 1038 - 1 = 2006</w:t>
       </w:r>
       <w:r>
         <w:rPr>
@@ -11354,20 +11425,9 @@
           <w:bCs/>
           <w:sz w:val="24"/>
           <w:szCs w:val="24"/>
-          <w:highlight w:val="yellow"/>
-          <w:lang w:val="ru-RU"/>
-        </w:rPr>
-        <w:t xml:space="preserve">number</w:t>
-      </w:r>
-      <w:r>
-        <w:rPr>
-          <w:rFonts w:ascii="Times New Roman" w:hAnsi="Times New Roman" w:eastAsia="Times New Roman" w:cs="Times New Roman"/>
-          <w:bCs/>
-          <w:sz w:val="24"/>
-          <w:szCs w:val="24"/>
-          <w:lang w:val="ru-RU"/>
-        </w:rPr>
-        <w:t xml:space="preserve">) &lt;</w:t>
+          <w:lang w:val="ru-RU"/>
+        </w:rPr>
+        <w:t xml:space="preserve"> &lt;</w:t>
       </w:r>
       <w:r>
         <w:rPr>
@@ -12135,13 +12195,15 @@
       </w:r>
       <w:r>
         <w:rPr>
+          <w:rFonts w:ascii="Times New Roman" w:hAnsi="Times New Roman" w:eastAsia="Times New Roman" w:cs="Times New Roman"/>
           <w:bCs/>
           <w:sz w:val="24"/>
           <w:szCs w:val="24"/>
-          <w:highlight w:val="yellow"/>
-        </w:rPr>
-        <w:t xml:space="preserve">num1</w:t>
-      </w:r>
+          <w:lang w:val="ru-RU"/>
+        </w:rPr>
+        <w:t xml:space="preserve">-901</w:t>
+      </w:r>
+      <w:r/>
       <w:r>
         <w:rPr>
           <w:rFonts w:cs="Calibri"/>
@@ -12150,7 +12212,6 @@
           <w:sz w:val="24"/>
           <w:szCs w:val="12"/>
         </w:rPr>
-        <w:t xml:space="preserve">; </w:t>
       </w:r>
       <w:r>
         <w:rPr>
@@ -12159,9 +12220,39 @@
           <w:iCs/>
           <w:sz w:val="24"/>
           <w:szCs w:val="12"/>
-          <w:highlight w:val="yellow"/>
-        </w:rPr>
-        <w:t xml:space="preserve">num2</w:t>
+        </w:rPr>
+        <w:t xml:space="preserve">; </w:t>
+      </w:r>
+      <w:r>
+        <w:rPr>
+          <w:rFonts w:cs="Calibri"/>
+          <w:bCs/>
+          <w:iCs/>
+          <w:sz w:val="24"/>
+          <w:szCs w:val="12"/>
+          <w:highlight w:val="none"/>
+        </w:rPr>
+      </w:r>
+      <w:r>
+        <w:rPr>
+          <w:rFonts w:ascii="Times New Roman" w:hAnsi="Times New Roman" w:eastAsia="Times New Roman" w:cs="Times New Roman"/>
+          <w:bCs/>
+          <w:sz w:val="24"/>
+          <w:szCs w:val="24"/>
+          <w:lang w:val="ru-RU"/>
+        </w:rPr>
+        <w:t xml:space="preserve">2006</w:t>
+      </w:r>
+      <w:r/>
+      <w:r>
+        <w:rPr>
+          <w:rFonts w:cs="Calibri"/>
+          <w:bCs/>
+          <w:iCs/>
+          <w:sz w:val="24"/>
+          <w:szCs w:val="12"/>
+          <w:highlight w:val="none"/>
+        </w:rPr>
       </w:r>
       <w:r>
         <w:rPr>
@@ -12431,6 +12522,7 @@
       <w:pPr>
         <w:pStyle w:val="913"/>
         <w:ind w:left="-5"/>
+        <w:pageBreakBefore/>
         <w:rPr>
           <w:sz w:val="44"/>
           <w:lang w:val="ru-RU"/>
@@ -12510,7 +12602,7 @@
           <w:bCs/>
           <w:sz w:val="24"/>
           <w:szCs w:val="32"/>
-          <w:highlight w:val="yellow"/>
+          <w:highlight w:val="none"/>
         </w:rPr>
         <w:t xml:space="preserve">X</w:t>
       </w:r>
@@ -12520,7 +12612,7 @@
           <w:bCs/>
           <w:sz w:val="24"/>
           <w:szCs w:val="32"/>
-          <w:highlight w:val="yellow"/>
+          <w:highlight w:val="none"/>
         </w:rPr>
         <w:t xml:space="preserve"> = </w:t>
       </w:r>
@@ -12530,7 +12622,7 @@
           <w:bCs/>
           <w:sz w:val="24"/>
           <w:szCs w:val="32"/>
-          <w:highlight w:val="yellow"/>
+          <w:highlight w:val="none"/>
         </w:rPr>
         <w:t xml:space="preserve"> = </w:t>
       </w:r>
@@ -12540,7 +12632,7 @@
           <w:bCs/>
           <w:sz w:val="24"/>
           <w:szCs w:val="32"/>
-          <w:highlight w:val="yellow"/>
+          <w:highlight w:val="none"/>
           <w:vertAlign w:val="subscript"/>
         </w:rPr>
         <w:t xml:space="preserve">16</w:t>
@@ -12551,7 +12643,7 @@
           <w:bCs/>
           <w:sz w:val="24"/>
           <w:szCs w:val="32"/>
-          <w:highlight w:val="yellow"/>
+          <w:highlight w:val="none"/>
         </w:rPr>
         <w:t xml:space="preserve">;</w:t>
       </w:r>
@@ -12570,7 +12662,7 @@
           <w:bCs/>
           <w:sz w:val="24"/>
           <w:szCs w:val="32"/>
-          <w:highlight w:val="yellow"/>
+          <w:highlight w:val="none"/>
         </w:rPr>
         <w:t xml:space="preserve">Y</w:t>
       </w:r>
@@ -12580,7 +12672,7 @@
           <w:bCs/>
           <w:sz w:val="24"/>
           <w:szCs w:val="32"/>
-          <w:highlight w:val="yellow"/>
+          <w:highlight w:val="none"/>
         </w:rPr>
         <w:t xml:space="preserve"> =  = </w:t>
       </w:r>
@@ -12590,7 +12682,7 @@
           <w:bCs/>
           <w:sz w:val="24"/>
           <w:szCs w:val="32"/>
-          <w:highlight w:val="yellow"/>
+          <w:highlight w:val="none"/>
           <w:vertAlign w:val="subscript"/>
         </w:rPr>
         <w:t xml:space="preserve">16</w:t>
@@ -12601,7 +12693,7 @@
           <w:bCs/>
           <w:sz w:val="24"/>
           <w:szCs w:val="32"/>
-          <w:highlight w:val="yellow"/>
+          <w:highlight w:val="none"/>
         </w:rPr>
         <w:t xml:space="preserve">;</w:t>
       </w:r>
@@ -12629,7 +12721,7 @@
           <w:bCs/>
           <w:sz w:val="24"/>
           <w:szCs w:val="32"/>
-          <w:highlight w:val="yellow"/>
+          <w:highlight w:val="none"/>
         </w:rPr>
         <w:t xml:space="preserve">Z</w:t>
       </w:r>
@@ -12639,7 +12731,7 @@
           <w:bCs/>
           <w:sz w:val="24"/>
           <w:szCs w:val="32"/>
-          <w:highlight w:val="yellow"/>
+          <w:highlight w:val="none"/>
         </w:rPr>
         <w:t xml:space="preserve"> = </w:t>
       </w:r>
@@ -12649,7 +12741,7 @@
           <w:bCs/>
           <w:sz w:val="24"/>
           <w:szCs w:val="32"/>
-          <w:highlight w:val="yellow"/>
+          <w:highlight w:val="none"/>
         </w:rPr>
         <w:t xml:space="preserve"> = </w:t>
       </w:r>
@@ -12659,7 +12751,7 @@
           <w:bCs/>
           <w:sz w:val="24"/>
           <w:szCs w:val="32"/>
-          <w:highlight w:val="yellow"/>
+          <w:highlight w:val="none"/>
           <w:vertAlign w:val="subscript"/>
         </w:rPr>
         <w:t xml:space="preserve">16</w:t>
@@ -12670,7 +12762,7 @@
           <w:bCs/>
           <w:sz w:val="24"/>
           <w:szCs w:val="32"/>
-          <w:highlight w:val="yellow"/>
+          <w:highlight w:val="none"/>
         </w:rPr>
         <w:t xml:space="preserve">;</w:t>
       </w:r>
@@ -12681,6 +12773,7 @@
           <w:bCs/>
           <w:sz w:val="24"/>
           <w:szCs w:val="32"/>
+          <w:highlight w:val="none"/>
         </w:rPr>
       </w:r>
       <w:r/>
@@ -12829,7 +12922,7 @@
           <w:rFonts w:ascii="Times New Roman" w:hAnsi="Times New Roman" w:cs="Times New Roman"/>
           <w:sz w:val="24"/>
           <w:szCs w:val="24"/>
-          <w:lang w:val="ru-RU"/>
+          <w:highlight w:val="none"/>
         </w:rPr>
       </w:pPr>
       <w:r>
@@ -12837,7 +12930,7 @@
           <w:rFonts w:ascii="Times New Roman" w:hAnsi="Times New Roman" w:cs="Times New Roman"/>
           <w:sz w:val="24"/>
           <w:szCs w:val="24"/>
-          <w:highlight w:val="yellow"/>
+          <w:highlight w:val="none"/>
           <w:lang w:val="ru-RU"/>
         </w:rPr>
         <w:t xml:space="preserve">При </w:t>
@@ -12847,7 +12940,7 @@
           <w:rFonts w:ascii="Times New Roman" w:hAnsi="Times New Roman" w:cs="Times New Roman"/>
           <w:sz w:val="24"/>
           <w:szCs w:val="24"/>
-          <w:highlight w:val="yellow"/>
+          <w:highlight w:val="none"/>
         </w:rPr>
         <w:t xml:space="preserve">X</w:t>
       </w:r>
@@ -12856,7 +12949,7 @@
           <w:rFonts w:ascii="Times New Roman" w:hAnsi="Times New Roman" w:cs="Times New Roman"/>
           <w:sz w:val="24"/>
           <w:szCs w:val="24"/>
-          <w:highlight w:val="yellow"/>
+          <w:highlight w:val="none"/>
           <w:lang w:val="ru-RU"/>
         </w:rPr>
         <w:t xml:space="preserve"> = , </w:t>
@@ -12866,7 +12959,7 @@
           <w:rFonts w:ascii="Times New Roman" w:hAnsi="Times New Roman" w:cs="Times New Roman"/>
           <w:sz w:val="24"/>
           <w:szCs w:val="24"/>
-          <w:highlight w:val="yellow"/>
+          <w:highlight w:val="none"/>
         </w:rPr>
         <w:t xml:space="preserve">Y</w:t>
       </w:r>
@@ -12875,7 +12968,7 @@
           <w:rFonts w:ascii="Times New Roman" w:hAnsi="Times New Roman" w:cs="Times New Roman"/>
           <w:sz w:val="24"/>
           <w:szCs w:val="24"/>
-          <w:highlight w:val="yellow"/>
+          <w:highlight w:val="none"/>
           <w:lang w:val="ru-RU"/>
         </w:rPr>
         <w:t xml:space="preserve"> = , </w:t>
@@ -12885,7 +12978,7 @@
           <w:rFonts w:ascii="Times New Roman" w:hAnsi="Times New Roman" w:cs="Times New Roman"/>
           <w:sz w:val="24"/>
           <w:szCs w:val="24"/>
-          <w:highlight w:val="yellow"/>
+          <w:highlight w:val="none"/>
         </w:rPr>
         <w:t xml:space="preserve">Z</w:t>
       </w:r>
@@ -12894,7 +12987,7 @@
           <w:rFonts w:ascii="Times New Roman" w:hAnsi="Times New Roman" w:cs="Times New Roman"/>
           <w:sz w:val="24"/>
           <w:szCs w:val="24"/>
-          <w:highlight w:val="yellow"/>
+          <w:highlight w:val="none"/>
           <w:lang w:val="ru-RU"/>
         </w:rPr>
         <w:t xml:space="preserve"> = </w:t>
@@ -12904,7 +12997,7 @@
           <w:rFonts w:ascii="Times New Roman" w:hAnsi="Times New Roman" w:cs="Times New Roman"/>
           <w:sz w:val="24"/>
           <w:szCs w:val="24"/>
-          <w:highlight w:val="yellow"/>
+          <w:highlight w:val="none"/>
           <w:lang w:val="ru-RU"/>
         </w:rPr>
         <w:t xml:space="preserve"> получаем </w:t>
@@ -12914,7 +13007,7 @@
           <w:rFonts w:ascii="Times New Roman" w:hAnsi="Times New Roman" w:cs="Times New Roman"/>
           <w:sz w:val="24"/>
           <w:szCs w:val="24"/>
-          <w:highlight w:val="yellow"/>
+          <w:highlight w:val="none"/>
         </w:rPr>
         <w:t xml:space="preserve">R</w:t>
       </w:r>
@@ -12923,7 +13016,7 @@
           <w:rFonts w:ascii="Times New Roman" w:hAnsi="Times New Roman" w:cs="Times New Roman"/>
           <w:sz w:val="24"/>
           <w:szCs w:val="24"/>
-          <w:highlight w:val="yellow"/>
+          <w:highlight w:val="none"/>
           <w:lang w:val="ru-RU"/>
         </w:rPr>
         <w:t xml:space="preserve"> = </w:t>
@@ -12933,7 +13026,7 @@
           <w:rFonts w:ascii="Times New Roman" w:hAnsi="Times New Roman" w:cs="Times New Roman"/>
           <w:sz w:val="24"/>
           <w:szCs w:val="24"/>
-          <w:highlight w:val="yellow"/>
+          <w:highlight w:val="none"/>
           <w:vertAlign w:val="subscript"/>
           <w:lang w:val="ru-RU"/>
         </w:rPr>
@@ -12944,7 +13037,7 @@
           <w:rFonts w:ascii="Times New Roman" w:hAnsi="Times New Roman" w:cs="Times New Roman"/>
           <w:sz w:val="24"/>
           <w:szCs w:val="24"/>
-          <w:highlight w:val="yellow"/>
+          <w:highlight w:val="none"/>
           <w:lang w:val="ru-RU"/>
         </w:rPr>
         <w:t xml:space="preserve"> = </w:t>
@@ -12954,7 +13047,7 @@
           <w:rFonts w:ascii="Times New Roman" w:hAnsi="Times New Roman" w:cs="Times New Roman"/>
           <w:sz w:val="24"/>
           <w:szCs w:val="24"/>
-          <w:highlight w:val="yellow"/>
+          <w:highlight w:val="none"/>
           <w:lang w:val="ru-RU"/>
         </w:rPr>
         <w:t xml:space="preserve">.</w:t>
@@ -12964,15 +13057,101 @@
           <w:rFonts w:ascii="Times New Roman" w:hAnsi="Times New Roman" w:cs="Times New Roman"/>
           <w:sz w:val="24"/>
           <w:szCs w:val="24"/>
-          <w:lang w:val="ru-RU"/>
-        </w:rPr>
+          <w:highlight w:val="none"/>
+          <w:lang w:val="ru-RU"/>
+        </w:rPr>
+      </w:r>
+      <w:r>
+        <w:rPr>
+          <w:highlight w:val="none"/>
+        </w:rPr>
+      </w:r>
+    </w:p>
+    <w:p>
+      <w:pPr>
+        <w:pStyle w:val="912"/>
+        <w:spacing w:after="0" w:line="240" w:lineRule="auto"/>
+        <w:rPr>
+          <w:rFonts w:ascii="Times New Roman" w:hAnsi="Times New Roman" w:cs="Times New Roman"/>
+          <w:bCs/>
+          <w:sz w:val="24"/>
+          <w:szCs w:val="24"/>
+          <w:lang w:val="ru-RU"/>
+        </w:rPr>
+      </w:pPr>
+      <w:r>
+        <w:rPr>
+          <w:rFonts w:ascii="Times New Roman" w:hAnsi="Times New Roman" w:cs="Times New Roman"/>
+          <w:bCs/>
+          <w:sz w:val="24"/>
+          <w:szCs w:val="24"/>
+          <w:lang w:val="ru-RU"/>
+        </w:rPr>
+        <w:t xml:space="preserve">Вычисление теоретического результата с данными </w:t>
+      </w:r>
+      <w:r>
+        <w:rPr>
+          <w:rFonts w:ascii="Times New Roman" w:hAnsi="Times New Roman" w:cs="Times New Roman"/>
+          <w:bCs/>
+          <w:sz w:val="24"/>
+          <w:szCs w:val="24"/>
+        </w:rPr>
+        <w:t xml:space="preserve">X</w:t>
+      </w:r>
+      <w:r>
+        <w:rPr>
+          <w:rFonts w:ascii="Times New Roman" w:hAnsi="Times New Roman" w:cs="Times New Roman"/>
+          <w:bCs/>
+          <w:sz w:val="24"/>
+          <w:szCs w:val="24"/>
+          <w:lang w:val="ru-RU"/>
+        </w:rPr>
+        <w:t xml:space="preserve">, </w:t>
+      </w:r>
+      <w:r>
+        <w:rPr>
+          <w:rFonts w:ascii="Times New Roman" w:hAnsi="Times New Roman" w:cs="Times New Roman"/>
+          <w:bCs/>
+          <w:sz w:val="24"/>
+          <w:szCs w:val="24"/>
+        </w:rPr>
+        <w:t xml:space="preserve">Y</w:t>
+      </w:r>
+      <w:r>
+        <w:rPr>
+          <w:rFonts w:ascii="Times New Roman" w:hAnsi="Times New Roman" w:cs="Times New Roman"/>
+          <w:bCs/>
+          <w:sz w:val="24"/>
+          <w:szCs w:val="24"/>
+          <w:lang w:val="ru-RU"/>
+        </w:rPr>
+        <w:t xml:space="preserve">, </w:t>
+      </w:r>
+      <w:r>
+        <w:rPr>
+          <w:rFonts w:ascii="Times New Roman" w:hAnsi="Times New Roman" w:cs="Times New Roman"/>
+          <w:bCs/>
+          <w:sz w:val="24"/>
+          <w:szCs w:val="24"/>
+        </w:rPr>
+        <w:t xml:space="preserve">Z</w:t>
+      </w:r>
+      <w:r>
+        <w:rPr>
+          <w:rFonts w:ascii="Times New Roman" w:hAnsi="Times New Roman" w:cs="Times New Roman"/>
+          <w:bCs/>
+          <w:sz w:val="24"/>
+          <w:szCs w:val="24"/>
+          <w:lang w:val="ru-RU"/>
+        </w:rPr>
+        <w:t xml:space="preserve">:</w:t>
       </w:r>
       <w:r/>
     </w:p>
     <w:p>
       <w:pPr>
         <w:pStyle w:val="912"/>
-        <w:spacing w:after="0" w:line="240" w:lineRule="auto"/>
+        <w:spacing w:after="0"/>
         <w:rPr>
           <w:rFonts w:ascii="Times New Roman" w:hAnsi="Times New Roman" w:cs="Times New Roman"/>
           <w:bCs/>
@@ -12989,64 +13168,6 @@
           <w:szCs w:val="24"/>
           <w:lang w:val="ru-RU"/>
         </w:rPr>
-        <w:t xml:space="preserve">Вычисление теоретического результата с данными </w:t>
-      </w:r>
-      <w:r>
-        <w:rPr>
-          <w:rFonts w:ascii="Times New Roman" w:hAnsi="Times New Roman" w:cs="Times New Roman"/>
-          <w:bCs/>
-          <w:sz w:val="24"/>
-          <w:szCs w:val="24"/>
-        </w:rPr>
-        <w:t xml:space="preserve">X</w:t>
-      </w:r>
-      <w:r>
-        <w:rPr>
-          <w:rFonts w:ascii="Times New Roman" w:hAnsi="Times New Roman" w:cs="Times New Roman"/>
-          <w:bCs/>
-          <w:sz w:val="24"/>
-          <w:szCs w:val="24"/>
-          <w:lang w:val="ru-RU"/>
-        </w:rPr>
-        <w:t xml:space="preserve">, </w:t>
-      </w:r>
-      <w:r>
-        <w:rPr>
-          <w:rFonts w:ascii="Times New Roman" w:hAnsi="Times New Roman" w:cs="Times New Roman"/>
-          <w:bCs/>
-          <w:sz w:val="24"/>
-          <w:szCs w:val="24"/>
-        </w:rPr>
-        <w:t xml:space="preserve">Y</w:t>
-      </w:r>
-      <w:r>
-        <w:rPr>
-          <w:rFonts w:ascii="Times New Roman" w:hAnsi="Times New Roman" w:cs="Times New Roman"/>
-          <w:bCs/>
-          <w:sz w:val="24"/>
-          <w:szCs w:val="24"/>
-          <w:lang w:val="ru-RU"/>
-        </w:rPr>
-        <w:t xml:space="preserve">, </w:t>
-      </w:r>
-      <w:r>
-        <w:rPr>
-          <w:rFonts w:ascii="Times New Roman" w:hAnsi="Times New Roman" w:cs="Times New Roman"/>
-          <w:bCs/>
-          <w:sz w:val="24"/>
-          <w:szCs w:val="24"/>
-        </w:rPr>
-        <w:t xml:space="preserve">Z</w:t>
-      </w:r>
-      <w:r>
-        <w:rPr>
-          <w:rFonts w:ascii="Times New Roman" w:hAnsi="Times New Roman" w:cs="Times New Roman"/>
-          <w:bCs/>
-          <w:sz w:val="24"/>
-          <w:szCs w:val="24"/>
-          <w:lang w:val="ru-RU"/>
-        </w:rPr>
-        <w:t xml:space="preserve">:</w:t>
       </w:r>
       <w:r/>
     </w:p>
@@ -13056,10 +13177,9 @@
         <w:spacing w:after="0"/>
         <w:rPr>
           <w:rFonts w:ascii="Times New Roman" w:hAnsi="Times New Roman" w:cs="Times New Roman"/>
-          <w:bCs/>
           <w:sz w:val="24"/>
           <w:szCs w:val="24"/>
-          <w:lang w:val="ru-RU"/>
+          <w:highlight w:val="none"/>
         </w:rPr>
       </w:pPr>
       <w:r>
@@ -13068,29 +13188,7 @@
           <w:bCs/>
           <w:sz w:val="24"/>
           <w:szCs w:val="24"/>
-          <w:lang w:val="ru-RU"/>
-        </w:rPr>
-      </w:r>
-      <w:r/>
-    </w:p>
-    <w:p>
-      <w:pPr>
-        <w:pStyle w:val="912"/>
-        <w:spacing w:after="0"/>
-        <w:rPr>
-          <w:rFonts w:ascii="Times New Roman" w:hAnsi="Times New Roman" w:cs="Times New Roman"/>
-          <w:sz w:val="24"/>
-          <w:szCs w:val="24"/>
           <w:highlight w:val="none"/>
-        </w:rPr>
-      </w:pPr>
-      <w:r>
-        <w:rPr>
-          <w:rFonts w:ascii="Times New Roman" w:hAnsi="Times New Roman" w:cs="Times New Roman"/>
-          <w:bCs/>
-          <w:sz w:val="24"/>
-          <w:szCs w:val="24"/>
-          <w:highlight w:val="yellow"/>
         </w:rPr>
         <w:t xml:space="preserve">R = </w:t>
       </w:r>
@@ -15547,14 +15645,13 @@
       <w:numFmt w:val="bullet"/>
       <w:isLgl w:val="false"/>
       <w:suff w:val="tab"/>
-      <w:lvlText w:val=""/>
+      <w:lvlText w:val="v"/>
       <w:lvlJc w:val="left"/>
       <w:pPr>
-        <w:pStyle w:val="912"/>
-        <w:ind w:left="720" w:hanging="360"/>
-      </w:pPr>
-      <w:rPr>
-        <w:rFonts w:ascii="Symbol" w:hAnsi="Symbol" w:cs="Symbol"/>
+        <w:ind w:left="360" w:hanging="360"/>
+      </w:pPr>
+      <w:rPr>
+        <w:rFonts w:ascii="Wingdings" w:hAnsi="Wingdings" w:eastAsia="Wingdings" w:cs="Wingdings"/>
       </w:rPr>
     </w:lvl>
     <w:lvl w:ilvl="1">
@@ -15562,14 +15659,13 @@
       <w:numFmt w:val="bullet"/>
       <w:isLgl w:val="false"/>
       <w:suff w:val="tab"/>
-      <w:lvlText w:val="o"/>
+      <w:lvlText w:val="Ø"/>
       <w:lvlJc w:val="left"/>
       <w:pPr>
-        <w:pStyle w:val="912"/>
-        <w:ind w:left="1440" w:hanging="360"/>
-      </w:pPr>
-      <w:rPr>
-        <w:rFonts w:ascii="Courier New" w:hAnsi="Courier New" w:cs="Courier New"/>
+        <w:ind w:left="720" w:hanging="360"/>
+      </w:pPr>
+      <w:rPr>
+        <w:rFonts w:ascii="Wingdings" w:hAnsi="Wingdings" w:eastAsia="Wingdings" w:cs="Wingdings"/>
       </w:rPr>
     </w:lvl>
     <w:lvl w:ilvl="2">
@@ -15577,14 +15673,13 @@
       <w:numFmt w:val="bullet"/>
       <w:isLgl w:val="false"/>
       <w:suff w:val="tab"/>
-      <w:lvlText w:val=""/>
+      <w:lvlText w:val="§"/>
       <w:lvlJc w:val="left"/>
       <w:pPr>
-        <w:pStyle w:val="912"/>
-        <w:ind w:left="2160" w:hanging="360"/>
-      </w:pPr>
-      <w:rPr>
-        <w:rFonts w:ascii="Wingdings" w:hAnsi="Wingdings" w:cs="Wingdings"/>
+        <w:ind w:left="1080" w:hanging="360"/>
+      </w:pPr>
+      <w:rPr>
+        <w:rFonts w:ascii="Wingdings" w:hAnsi="Wingdings" w:eastAsia="Wingdings" w:cs="Wingdings"/>
       </w:rPr>
     </w:lvl>
     <w:lvl w:ilvl="3">
@@ -15592,14 +15687,13 @@
       <w:numFmt w:val="bullet"/>
       <w:isLgl w:val="false"/>
       <w:suff w:val="tab"/>
-      <w:lvlText w:val=""/>
+      <w:lvlText w:val="·"/>
       <w:lvlJc w:val="left"/>
       <w:pPr>
-        <w:pStyle w:val="912"/>
-        <w:ind w:left="2880" w:hanging="360"/>
-      </w:pPr>
-      <w:rPr>
-        <w:rFonts w:ascii="Symbol" w:hAnsi="Symbol" w:cs="Symbol"/>
+        <w:ind w:left="1440" w:hanging="360"/>
+      </w:pPr>
+      <w:rPr>
+        <w:rFonts w:ascii="Symbol" w:hAnsi="Symbol" w:eastAsia="Symbol" w:cs="Symbol"/>
       </w:rPr>
     </w:lvl>
     <w:lvl w:ilvl="4">
@@ -15607,14 +15701,13 @@
       <w:numFmt w:val="bullet"/>
       <w:isLgl w:val="false"/>
       <w:suff w:val="tab"/>
-      <w:lvlText w:val="o"/>
+      <w:lvlText w:val="¨"/>
       <w:lvlJc w:val="left"/>
       <w:pPr>
-        <w:pStyle w:val="912"/>
-        <w:ind w:left="3600" w:hanging="360"/>
-      </w:pPr>
-      <w:rPr>
-        <w:rFonts w:ascii="Courier New" w:hAnsi="Courier New" w:cs="Courier New"/>
+        <w:ind w:left="1800" w:hanging="360"/>
+      </w:pPr>
+      <w:rPr>
+        <w:rFonts w:ascii="Symbol" w:hAnsi="Symbol" w:eastAsia="Symbol" w:cs="Symbol"/>
       </w:rPr>
     </w:lvl>
     <w:lvl w:ilvl="5">
@@ -15622,14 +15715,13 @@
       <w:numFmt w:val="bullet"/>
       <w:isLgl w:val="false"/>
       <w:suff w:val="tab"/>
-      <w:lvlText w:val=""/>
+      <w:lvlText w:val="Ø"/>
       <w:lvlJc w:val="left"/>
       <w:pPr>
-        <w:pStyle w:val="912"/>
-        <w:ind w:left="4320" w:hanging="360"/>
-      </w:pPr>
-      <w:rPr>
-        <w:rFonts w:ascii="Wingdings" w:hAnsi="Wingdings" w:cs="Wingdings"/>
+        <w:ind w:left="2160" w:hanging="360"/>
+      </w:pPr>
+      <w:rPr>
+        <w:rFonts w:ascii="Wingdings" w:hAnsi="Wingdings" w:eastAsia="Wingdings" w:cs="Wingdings"/>
       </w:rPr>
     </w:lvl>
     <w:lvl w:ilvl="6">
@@ -15637,14 +15729,13 @@
       <w:numFmt w:val="bullet"/>
       <w:isLgl w:val="false"/>
       <w:suff w:val="tab"/>
-      <w:lvlText w:val=""/>
+      <w:lvlText w:val="§"/>
       <w:lvlJc w:val="left"/>
       <w:pPr>
-        <w:pStyle w:val="912"/>
-        <w:ind w:left="5040" w:hanging="360"/>
-      </w:pPr>
-      <w:rPr>
-        <w:rFonts w:ascii="Symbol" w:hAnsi="Symbol" w:cs="Symbol"/>
+        <w:ind w:left="2520" w:hanging="360"/>
+      </w:pPr>
+      <w:rPr>
+        <w:rFonts w:ascii="Wingdings" w:hAnsi="Wingdings" w:eastAsia="Wingdings" w:cs="Wingdings"/>
       </w:rPr>
     </w:lvl>
     <w:lvl w:ilvl="7">
@@ -15652,14 +15743,13 @@
       <w:numFmt w:val="bullet"/>
       <w:isLgl w:val="false"/>
       <w:suff w:val="tab"/>
-      <w:lvlText w:val="o"/>
+      <w:lvlText w:val="·"/>
       <w:lvlJc w:val="left"/>
       <w:pPr>
-        <w:pStyle w:val="912"/>
-        <w:ind w:left="5760" w:hanging="360"/>
-      </w:pPr>
-      <w:rPr>
-        <w:rFonts w:ascii="Courier New" w:hAnsi="Courier New" w:cs="Courier New"/>
+        <w:ind w:left="2880" w:hanging="360"/>
+      </w:pPr>
+      <w:rPr>
+        <w:rFonts w:ascii="Symbol" w:hAnsi="Symbol" w:eastAsia="Symbol" w:cs="Symbol"/>
       </w:rPr>
     </w:lvl>
     <w:lvl w:ilvl="8">
@@ -15667,14 +15757,13 @@
       <w:numFmt w:val="bullet"/>
       <w:isLgl w:val="false"/>
       <w:suff w:val="tab"/>
-      <w:lvlText w:val=""/>
+      <w:lvlText w:val="¨"/>
       <w:lvlJc w:val="left"/>
       <w:pPr>
-        <w:pStyle w:val="912"/>
-        <w:ind w:left="6480" w:hanging="360"/>
-      </w:pPr>
-      <w:rPr>
-        <w:rFonts w:ascii="Wingdings" w:hAnsi="Wingdings" w:cs="Wingdings"/>
+        <w:ind w:left="3240" w:hanging="360"/>
+      </w:pPr>
+      <w:rPr>
+        <w:rFonts w:ascii="Symbol" w:hAnsi="Symbol" w:eastAsia="Symbol" w:cs="Symbol"/>
       </w:rPr>
     </w:lvl>
   </w:abstractNum>
@@ -16939,14 +17028,13 @@
       <w:numFmt w:val="bullet"/>
       <w:isLgl w:val="false"/>
       <w:suff w:val="tab"/>
-      <w:lvlText w:val=""/>
+      <w:lvlText w:val="v"/>
       <w:lvlJc w:val="left"/>
       <w:pPr>
-        <w:pStyle w:val="912"/>
-        <w:ind w:left="720" w:hanging="360"/>
-      </w:pPr>
-      <w:rPr>
-        <w:rFonts w:ascii="Symbol" w:hAnsi="Symbol"/>
+        <w:ind w:left="360" w:hanging="360"/>
+      </w:pPr>
+      <w:rPr>
+        <w:rFonts w:ascii="Wingdings" w:hAnsi="Wingdings" w:eastAsia="Wingdings" w:cs="Wingdings"/>
       </w:rPr>
     </w:lvl>
     <w:lvl w:ilvl="1">
@@ -16954,14 +17042,13 @@
       <w:numFmt w:val="bullet"/>
       <w:isLgl w:val="false"/>
       <w:suff w:val="tab"/>
-      <w:lvlText w:val="o"/>
+      <w:lvlText w:val="Ø"/>
       <w:lvlJc w:val="left"/>
       <w:pPr>
-        <w:pStyle w:val="912"/>
-        <w:ind w:left="1440" w:hanging="360"/>
-      </w:pPr>
-      <w:rPr>
-        <w:rFonts w:ascii="Courier New" w:hAnsi="Courier New" w:cs="Courier New"/>
+        <w:ind w:left="720" w:hanging="360"/>
+      </w:pPr>
+      <w:rPr>
+        <w:rFonts w:ascii="Wingdings" w:hAnsi="Wingdings" w:eastAsia="Wingdings" w:cs="Wingdings"/>
       </w:rPr>
     </w:lvl>
     <w:lvl w:ilvl="2">
@@ -16969,14 +17056,13 @@
       <w:numFmt w:val="bullet"/>
       <w:isLgl w:val="false"/>
       <w:suff w:val="tab"/>
-      <w:lvlText w:val=""/>
+      <w:lvlText w:val="§"/>
       <w:lvlJc w:val="left"/>
       <w:pPr>
-        <w:pStyle w:val="912"/>
-        <w:ind w:left="2160" w:hanging="360"/>
-      </w:pPr>
-      <w:rPr>
-        <w:rFonts w:ascii="Wingdings" w:hAnsi="Wingdings"/>
+        <w:ind w:left="1080" w:hanging="360"/>
+      </w:pPr>
+      <w:rPr>
+        <w:rFonts w:ascii="Wingdings" w:hAnsi="Wingdings" w:eastAsia="Wingdings" w:cs="Wingdings"/>
       </w:rPr>
     </w:lvl>
     <w:lvl w:ilvl="3">
@@ -16984,14 +17070,13 @@
       <w:numFmt w:val="bullet"/>
       <w:isLgl w:val="false"/>
       <w:suff w:val="tab"/>
-      <w:lvlText w:val=""/>
+      <w:lvlText w:val="·"/>
       <w:lvlJc w:val="left"/>
       <w:pPr>
-        <w:pStyle w:val="912"/>
-        <w:ind w:left="2880" w:hanging="360"/>
-      </w:pPr>
-      <w:rPr>
-        <w:rFonts w:ascii="Symbol" w:hAnsi="Symbol"/>
+        <w:ind w:left="1440" w:hanging="360"/>
+      </w:pPr>
+      <w:rPr>
+        <w:rFonts w:ascii="Symbol" w:hAnsi="Symbol" w:eastAsia="Symbol" w:cs="Symbol"/>
       </w:rPr>
     </w:lvl>
     <w:lvl w:ilvl="4">
@@ -16999,14 +17084,13 @@
       <w:numFmt w:val="bullet"/>
       <w:isLgl w:val="false"/>
       <w:suff w:val="tab"/>
-      <w:lvlText w:val="o"/>
+      <w:lvlText w:val="¨"/>
       <w:lvlJc w:val="left"/>
       <w:pPr>
-        <w:pStyle w:val="912"/>
-        <w:ind w:left="3600" w:hanging="360"/>
-      </w:pPr>
-      <w:rPr>
-        <w:rFonts w:ascii="Courier New" w:hAnsi="Courier New" w:cs="Courier New"/>
+        <w:ind w:left="1800" w:hanging="360"/>
+      </w:pPr>
+      <w:rPr>
+        <w:rFonts w:ascii="Symbol" w:hAnsi="Symbol" w:eastAsia="Symbol" w:cs="Symbol"/>
       </w:rPr>
     </w:lvl>
     <w:lvl w:ilvl="5">
@@ -17014,14 +17098,13 @@
       <w:numFmt w:val="bullet"/>
       <w:isLgl w:val="false"/>
       <w:suff w:val="tab"/>
-      <w:lvlText w:val=""/>
+      <w:lvlText w:val="Ø"/>
       <w:lvlJc w:val="left"/>
       <w:pPr>
-        <w:pStyle w:val="912"/>
-        <w:ind w:left="4320" w:hanging="360"/>
-      </w:pPr>
-      <w:rPr>
-        <w:rFonts w:ascii="Wingdings" w:hAnsi="Wingdings"/>
+        <w:ind w:left="2160" w:hanging="360"/>
+      </w:pPr>
+      <w:rPr>
+        <w:rFonts w:ascii="Wingdings" w:hAnsi="Wingdings" w:eastAsia="Wingdings" w:cs="Wingdings"/>
       </w:rPr>
     </w:lvl>
     <w:lvl w:ilvl="6">
@@ -17029,14 +17112,13 @@
       <w:numFmt w:val="bullet"/>
       <w:isLgl w:val="false"/>
       <w:suff w:val="tab"/>
-      <w:lvlText w:val=""/>
+      <w:lvlText w:val="§"/>
       <w:lvlJc w:val="left"/>
       <w:pPr>
-        <w:pStyle w:val="912"/>
-        <w:ind w:left="5040" w:hanging="360"/>
-      </w:pPr>
-      <w:rPr>
-        <w:rFonts w:ascii="Symbol" w:hAnsi="Symbol"/>
+        <w:ind w:left="2520" w:hanging="360"/>
+      </w:pPr>
+      <w:rPr>
+        <w:rFonts w:ascii="Wingdings" w:hAnsi="Wingdings" w:eastAsia="Wingdings" w:cs="Wingdings"/>
       </w:rPr>
     </w:lvl>
     <w:lvl w:ilvl="7">
@@ -17044,14 +17126,13 @@
       <w:numFmt w:val="bullet"/>
       <w:isLgl w:val="false"/>
       <w:suff w:val="tab"/>
-      <w:lvlText w:val="o"/>
+      <w:lvlText w:val="·"/>
       <w:lvlJc w:val="left"/>
       <w:pPr>
-        <w:pStyle w:val="912"/>
-        <w:ind w:left="5760" w:hanging="360"/>
-      </w:pPr>
-      <w:rPr>
-        <w:rFonts w:ascii="Courier New" w:hAnsi="Courier New" w:cs="Courier New"/>
+        <w:ind w:left="2880" w:hanging="360"/>
+      </w:pPr>
+      <w:rPr>
+        <w:rFonts w:ascii="Symbol" w:hAnsi="Symbol" w:eastAsia="Symbol" w:cs="Symbol"/>
       </w:rPr>
     </w:lvl>
     <w:lvl w:ilvl="8">
@@ -17059,14 +17140,13 @@
       <w:numFmt w:val="bullet"/>
       <w:isLgl w:val="false"/>
       <w:suff w:val="tab"/>
-      <w:lvlText w:val=""/>
+      <w:lvlText w:val="¨"/>
       <w:lvlJc w:val="left"/>
       <w:pPr>
-        <w:pStyle w:val="912"/>
-        <w:ind w:left="6480" w:hanging="360"/>
-      </w:pPr>
-      <w:rPr>
-        <w:rFonts w:ascii="Wingdings" w:hAnsi="Wingdings"/>
+        <w:ind w:left="3240" w:hanging="360"/>
+      </w:pPr>
+      <w:rPr>
+        <w:rFonts w:ascii="Symbol" w:hAnsi="Symbol" w:eastAsia="Symbol" w:cs="Symbol"/>
       </w:rPr>
     </w:lvl>
   </w:abstractNum>
@@ -18019,14 +18099,14 @@
       <w:numFmt w:val="bullet"/>
       <w:isLgl w:val="false"/>
       <w:suff w:val="tab"/>
-      <w:lvlText w:val=""/>
+      <w:lvlText w:val="v"/>
       <w:lvlJc w:val="left"/>
       <w:pPr>
-        <w:pStyle w:val="912"/>
-        <w:ind w:left="720" w:hanging="360"/>
-      </w:pPr>
-      <w:rPr>
-        <w:rFonts w:ascii="Symbol" w:hAnsi="Symbol"/>
+        <w:ind w:left="360" w:hanging="360"/>
+      </w:pPr>
+      <w:rPr>
+        <w:rFonts w:ascii="Wingdings" w:hAnsi="Wingdings" w:eastAsia="Wingdings" w:cs="Wingdings"/>
+        <w:highlight w:val="none"/>
       </w:rPr>
     </w:lvl>
     <w:lvl w:ilvl="1">
@@ -18034,14 +18114,13 @@
       <w:numFmt w:val="bullet"/>
       <w:isLgl w:val="false"/>
       <w:suff w:val="tab"/>
-      <w:lvlText w:val="o"/>
+      <w:lvlText w:val="Ø"/>
       <w:lvlJc w:val="left"/>
       <w:pPr>
-        <w:pStyle w:val="912"/>
-        <w:ind w:left="1440" w:hanging="360"/>
-      </w:pPr>
-      <w:rPr>
-        <w:rFonts w:ascii="Courier New" w:hAnsi="Courier New" w:cs="Courier New"/>
+        <w:ind w:left="720" w:hanging="360"/>
+      </w:pPr>
+      <w:rPr>
+        <w:rFonts w:ascii="Wingdings" w:hAnsi="Wingdings" w:eastAsia="Wingdings" w:cs="Wingdings"/>
       </w:rPr>
     </w:lvl>
     <w:lvl w:ilvl="2">
@@ -18049,14 +18128,13 @@
       <w:numFmt w:val="bullet"/>
       <w:isLgl w:val="false"/>
       <w:suff w:val="tab"/>
-      <w:lvlText w:val=""/>
+      <w:lvlText w:val="§"/>
       <w:lvlJc w:val="left"/>
       <w:pPr>
-        <w:pStyle w:val="912"/>
-        <w:ind w:left="2160" w:hanging="360"/>
-      </w:pPr>
-      <w:rPr>
-        <w:rFonts w:ascii="Wingdings" w:hAnsi="Wingdings"/>
+        <w:ind w:left="1080" w:hanging="360"/>
+      </w:pPr>
+      <w:rPr>
+        <w:rFonts w:ascii="Wingdings" w:hAnsi="Wingdings" w:eastAsia="Wingdings" w:cs="Wingdings"/>
       </w:rPr>
     </w:lvl>
     <w:lvl w:ilvl="3">
@@ -18064,14 +18142,13 @@
       <w:numFmt w:val="bullet"/>
       <w:isLgl w:val="false"/>
       <w:suff w:val="tab"/>
-      <w:lvlText w:val=""/>
+      <w:lvlText w:val="·"/>
       <w:lvlJc w:val="left"/>
       <w:pPr>
-        <w:pStyle w:val="912"/>
-        <w:ind w:left="2880" w:hanging="360"/>
-      </w:pPr>
-      <w:rPr>
-        <w:rFonts w:ascii="Symbol" w:hAnsi="Symbol"/>
+        <w:ind w:left="1440" w:hanging="360"/>
+      </w:pPr>
+      <w:rPr>
+        <w:rFonts w:ascii="Symbol" w:hAnsi="Symbol" w:eastAsia="Symbol" w:cs="Symbol"/>
       </w:rPr>
     </w:lvl>
     <w:lvl w:ilvl="4">
@@ -18079,14 +18156,13 @@
       <w:numFmt w:val="bullet"/>
       <w:isLgl w:val="false"/>
       <w:suff w:val="tab"/>
-      <w:lvlText w:val="o"/>
+      <w:lvlText w:val="¨"/>
       <w:lvlJc w:val="left"/>
       <w:pPr>
-        <w:pStyle w:val="912"/>
-        <w:ind w:left="3600" w:hanging="360"/>
-      </w:pPr>
-      <w:rPr>
-        <w:rFonts w:ascii="Courier New" w:hAnsi="Courier New" w:cs="Courier New"/>
+        <w:ind w:left="1800" w:hanging="360"/>
+      </w:pPr>
+      <w:rPr>
+        <w:rFonts w:ascii="Symbol" w:hAnsi="Symbol" w:eastAsia="Symbol" w:cs="Symbol"/>
       </w:rPr>
     </w:lvl>
     <w:lvl w:ilvl="5">
@@ -18094,14 +18170,13 @@
       <w:numFmt w:val="bullet"/>
       <w:isLgl w:val="false"/>
       <w:suff w:val="tab"/>
-      <w:lvlText w:val=""/>
+      <w:lvlText w:val="Ø"/>
       <w:lvlJc w:val="left"/>
       <w:pPr>
-        <w:pStyle w:val="912"/>
-        <w:ind w:left="4320" w:hanging="360"/>
-      </w:pPr>
-      <w:rPr>
-        <w:rFonts w:ascii="Wingdings" w:hAnsi="Wingdings"/>
+        <w:ind w:left="2160" w:hanging="360"/>
+      </w:pPr>
+      <w:rPr>
+        <w:rFonts w:ascii="Wingdings" w:hAnsi="Wingdings" w:eastAsia="Wingdings" w:cs="Wingdings"/>
       </w:rPr>
     </w:lvl>
     <w:lvl w:ilvl="6">
@@ -18109,14 +18184,13 @@
       <w:numFmt w:val="bullet"/>
       <w:isLgl w:val="false"/>
       <w:suff w:val="tab"/>
-      <w:lvlText w:val=""/>
+      <w:lvlText w:val="§"/>
       <w:lvlJc w:val="left"/>
       <w:pPr>
-        <w:pStyle w:val="912"/>
-        <w:ind w:left="5040" w:hanging="360"/>
-      </w:pPr>
-      <w:rPr>
-        <w:rFonts w:ascii="Symbol" w:hAnsi="Symbol"/>
+        <w:ind w:left="2520" w:hanging="360"/>
+      </w:pPr>
+      <w:rPr>
+        <w:rFonts w:ascii="Wingdings" w:hAnsi="Wingdings" w:eastAsia="Wingdings" w:cs="Wingdings"/>
       </w:rPr>
     </w:lvl>
     <w:lvl w:ilvl="7">
@@ -18124,14 +18198,13 @@
       <w:numFmt w:val="bullet"/>
       <w:isLgl w:val="false"/>
       <w:suff w:val="tab"/>
-      <w:lvlText w:val="o"/>
+      <w:lvlText w:val="·"/>
       <w:lvlJc w:val="left"/>
       <w:pPr>
-        <w:pStyle w:val="912"/>
-        <w:ind w:left="5760" w:hanging="360"/>
-      </w:pPr>
-      <w:rPr>
-        <w:rFonts w:ascii="Courier New" w:hAnsi="Courier New" w:cs="Courier New"/>
+        <w:ind w:left="2880" w:hanging="360"/>
+      </w:pPr>
+      <w:rPr>
+        <w:rFonts w:ascii="Symbol" w:hAnsi="Symbol" w:eastAsia="Symbol" w:cs="Symbol"/>
       </w:rPr>
     </w:lvl>
     <w:lvl w:ilvl="8">
@@ -18139,14 +18212,13 @@
       <w:numFmt w:val="bullet"/>
       <w:isLgl w:val="false"/>
       <w:suff w:val="tab"/>
-      <w:lvlText w:val=""/>
+      <w:lvlText w:val="¨"/>
       <w:lvlJc w:val="left"/>
       <w:pPr>
-        <w:pStyle w:val="912"/>
-        <w:ind w:left="6480" w:hanging="360"/>
-      </w:pPr>
-      <w:rPr>
-        <w:rFonts w:ascii="Wingdings" w:hAnsi="Wingdings"/>
+        <w:ind w:left="3240" w:hanging="360"/>
+      </w:pPr>
+      <w:rPr>
+        <w:rFonts w:ascii="Symbol" w:hAnsi="Symbol" w:eastAsia="Symbol" w:cs="Symbol"/>
       </w:rPr>
     </w:lvl>
   </w:abstractNum>
@@ -18531,6 +18603,135 @@
         <w:szCs w:val="22"/>
         <w:u w:val="none"/>
         <w:vertAlign w:val="baseline"/>
+      </w:rPr>
+    </w:lvl>
+  </w:abstractNum>
+  <w:abstractNum w:abstractNumId="29">
+    <w:multiLevelType w:val="hybridMultilevel"/>
+    <w:lvl w:ilvl="0">
+      <w:start w:val="1"/>
+      <w:numFmt w:val="bullet"/>
+      <w:isLgl w:val="false"/>
+      <w:suff w:val="tab"/>
+      <w:lvlText w:val="v"/>
+      <w:lvlJc w:val="left"/>
+      <w:pPr>
+        <w:ind w:left="360" w:hanging="360"/>
+      </w:pPr>
+      <w:rPr>
+        <w:rFonts w:ascii="Wingdings" w:hAnsi="Wingdings" w:eastAsia="Wingdings" w:cs="Wingdings"/>
+      </w:rPr>
+    </w:lvl>
+    <w:lvl w:ilvl="1">
+      <w:start w:val="1"/>
+      <w:numFmt w:val="bullet"/>
+      <w:isLgl w:val="false"/>
+      <w:suff w:val="tab"/>
+      <w:lvlText w:val="Ø"/>
+      <w:lvlJc w:val="left"/>
+      <w:pPr>
+        <w:ind w:left="720" w:hanging="360"/>
+      </w:pPr>
+      <w:rPr>
+        <w:rFonts w:ascii="Wingdings" w:hAnsi="Wingdings" w:eastAsia="Wingdings" w:cs="Wingdings"/>
+      </w:rPr>
+    </w:lvl>
+    <w:lvl w:ilvl="2">
+      <w:start w:val="1"/>
+      <w:numFmt w:val="bullet"/>
+      <w:isLgl w:val="false"/>
+      <w:suff w:val="tab"/>
+      <w:lvlText w:val="§"/>
+      <w:lvlJc w:val="left"/>
+      <w:pPr>
+        <w:ind w:left="1080" w:hanging="360"/>
+      </w:pPr>
+      <w:rPr>
+        <w:rFonts w:ascii="Wingdings" w:hAnsi="Wingdings" w:eastAsia="Wingdings" w:cs="Wingdings"/>
+      </w:rPr>
+    </w:lvl>
+    <w:lvl w:ilvl="3">
+      <w:start w:val="1"/>
+      <w:numFmt w:val="bullet"/>
+      <w:isLgl w:val="false"/>
+      <w:suff w:val="tab"/>
+      <w:lvlText w:val="·"/>
+      <w:lvlJc w:val="left"/>
+      <w:pPr>
+        <w:ind w:left="1440" w:hanging="360"/>
+      </w:pPr>
+      <w:rPr>
+        <w:rFonts w:ascii="Symbol" w:hAnsi="Symbol" w:eastAsia="Symbol" w:cs="Symbol"/>
+      </w:rPr>
+    </w:lvl>
+    <w:lvl w:ilvl="4">
+      <w:start w:val="1"/>
+      <w:numFmt w:val="bullet"/>
+      <w:isLgl w:val="false"/>
+      <w:suff w:val="tab"/>
+      <w:lvlText w:val="¨"/>
+      <w:lvlJc w:val="left"/>
+      <w:pPr>
+        <w:ind w:left="1800" w:hanging="360"/>
+      </w:pPr>
+      <w:rPr>
+        <w:rFonts w:ascii="Symbol" w:hAnsi="Symbol" w:eastAsia="Symbol" w:cs="Symbol"/>
+      </w:rPr>
+    </w:lvl>
+    <w:lvl w:ilvl="5">
+      <w:start w:val="1"/>
+      <w:numFmt w:val="bullet"/>
+      <w:isLgl w:val="false"/>
+      <w:suff w:val="tab"/>
+      <w:lvlText w:val="Ø"/>
+      <w:lvlJc w:val="left"/>
+      <w:pPr>
+        <w:ind w:left="2160" w:hanging="360"/>
+      </w:pPr>
+      <w:rPr>
+        <w:rFonts w:ascii="Wingdings" w:hAnsi="Wingdings" w:eastAsia="Wingdings" w:cs="Wingdings"/>
+      </w:rPr>
+    </w:lvl>
+    <w:lvl w:ilvl="6">
+      <w:start w:val="1"/>
+      <w:numFmt w:val="bullet"/>
+      <w:isLgl w:val="false"/>
+      <w:suff w:val="tab"/>
+      <w:lvlText w:val="§"/>
+      <w:lvlJc w:val="left"/>
+      <w:pPr>
+        <w:ind w:left="2520" w:hanging="360"/>
+      </w:pPr>
+      <w:rPr>
+        <w:rFonts w:ascii="Wingdings" w:hAnsi="Wingdings" w:eastAsia="Wingdings" w:cs="Wingdings"/>
+      </w:rPr>
+    </w:lvl>
+    <w:lvl w:ilvl="7">
+      <w:start w:val="1"/>
+      <w:numFmt w:val="bullet"/>
+      <w:isLgl w:val="false"/>
+      <w:suff w:val="tab"/>
+      <w:lvlText w:val="·"/>
+      <w:lvlJc w:val="left"/>
+      <w:pPr>
+        <w:ind w:left="2880" w:hanging="360"/>
+      </w:pPr>
+      <w:rPr>
+        <w:rFonts w:ascii="Symbol" w:hAnsi="Symbol" w:eastAsia="Symbol" w:cs="Symbol"/>
+      </w:rPr>
+    </w:lvl>
+    <w:lvl w:ilvl="8">
+      <w:start w:val="1"/>
+      <w:numFmt w:val="bullet"/>
+      <w:isLgl w:val="false"/>
+      <w:suff w:val="tab"/>
+      <w:lvlText w:val="¨"/>
+      <w:lvlJc w:val="left"/>
+      <w:pPr>
+        <w:ind w:left="3240" w:hanging="360"/>
+      </w:pPr>
+      <w:rPr>
+        <w:rFonts w:ascii="Symbol" w:hAnsi="Symbol" w:eastAsia="Symbol" w:cs="Symbol"/>
       </w:rPr>
     </w:lvl>
   </w:abstractNum>
@@ -18620,6 +18821,9 @@
   </w:num>
   <w:num w:numId="29">
     <w:abstractNumId w:val="14"/>
+  </w:num>
+  <w:num w:numId="30">
+    <w:abstractNumId w:val="29"/>
   </w:num>
 </w:numbering>
 </file>

</xml_diff>

<commit_message>
added additional task coded with assembler code
</commit_message>
<xml_diff>
--- a/lab4/docs/Р3131 ОПД ЛР4 Дворкин Б.А..docx
+++ b/lab4/docs/Р3131 ОПД ЛР4 Дворкин Б.А..docx
@@ -6474,15 +6474,7 @@
                 <w:highlight w:val="none"/>
                 <w:lang w:val="ru-RU"/>
               </w:rPr>
-              <w:t xml:space="preserve">≤</w:t>
-            </w:r>
-            <w:r>
-              <w:rPr>
-                <w:rFonts w:ascii="Times New Roman" w:hAnsi="Times New Roman" w:cs="Times New Roman"/>
-                <w:highlight w:val="none"/>
-                <w:lang w:val="ru-RU"/>
-              </w:rPr>
-              <w:t xml:space="preserve"> 0, то переход на 663</w:t>
+              <w:t xml:space="preserve">&lt; 0, то переход на 663</w:t>
             </w:r>
             <w:r>
               <w:rPr>
@@ -8874,7 +8866,7 @@
                       <w:rFonts w:ascii="Cambria Math" w:hAnsi="Cambria Math" w:eastAsia="Cambria Math" w:cs="Cambria Math"/>
                     </w:rPr>
                     <m:rPr/>
-                    <m:t>&lt;</m:t>
+                    <m:t>≤</m:t>
                   </m:r>
                   <m:r>
                     <w:rPr>
@@ -8903,10 +8895,30 @@
                   <m:r>
                     <w:rPr>
                       <w:rFonts w:ascii="Cambria Math" w:hAnsi="Cambria Math" w:eastAsia="Cambria Math" w:cs="Cambria Math"/>
-                      <w:i/>
                     </w:rPr>
                     <m:rPr/>
-                    <m:t>, x </m:t>
+                    <m:t>,</m:t>
+                  </m:r>
+                  <m:r>
+                    <w:rPr>
+                      <w:rFonts w:ascii="Cambria Math" w:hAnsi="Cambria Math" w:eastAsia="Cambria Math" w:cs="Cambria Math"/>
+                    </w:rPr>
+                    <m:rPr/>
+                    <m:t> </m:t>
+                  </m:r>
+                  <m:r>
+                    <w:rPr>
+                      <w:rFonts w:ascii="Cambria Math" w:hAnsi="Cambria Math" w:eastAsia="Cambria Math" w:cs="Cambria Math"/>
+                    </w:rPr>
+                    <m:rPr/>
+                    <m:t>x</m:t>
+                  </m:r>
+                  <m:r>
+                    <w:rPr>
+                      <w:rFonts w:ascii="Cambria Math" w:hAnsi="Cambria Math" w:eastAsia="Cambria Math" w:cs="Cambria Math"/>
+                    </w:rPr>
+                    <m:rPr/>
+                    <m:t>&lt;</m:t>
                   </m:r>
                   <m:r>
                     <w:rPr>
@@ -8914,7 +8926,7 @@
                       <w:i/>
                     </w:rPr>
                     <m:rPr/>
-                    <m:t>≤ 0, x≥325</m:t>
+                    <m:t> 0, x≥325</m:t>
                   </m:r>
                 </m:e>
               </m:eqArr>
@@ -9011,7 +9023,7 @@
           <mc:Choice Requires="wpg">
             <w:drawing>
               <wp:inline xmlns:wp="http://schemas.openxmlformats.org/drawingml/2006/wordprocessingDrawing" distT="0" distB="0" distL="0" distR="0">
-                <wp:extent cx="6645910" cy="4229215"/>
+                <wp:extent cx="6645910" cy="3670276"/>
                 <wp:effectExtent l="0" t="0" r="0" b="0"/>
                 <wp:docPr id="2" name=""/>
                 <wp:cNvGraphicFramePr>
@@ -9021,7 +9033,7 @@
                   <a:graphicData uri="http://schemas.openxmlformats.org/drawingml/2006/picture">
                     <pic:pic xmlns:pic="http://schemas.openxmlformats.org/drawingml/2006/picture">
                       <pic:nvPicPr>
-                        <pic:cNvPr id="612450228" name=""/>
+                        <pic:cNvPr id="1160731969" name=""/>
                         <pic:cNvPicPr>
                           <a:picLocks noChangeAspect="1"/>
                         </pic:cNvPicPr>
@@ -9034,7 +9046,7 @@
                       <pic:spPr bwMode="auto">
                         <a:xfrm>
                           <a:off x="0" y="0"/>
-                          <a:ext cx="6645909" cy="4229215"/>
+                          <a:ext cx="6645909" cy="3670276"/>
                         </a:xfrm>
                         <a:prstGeom prst="rect">
                           <a:avLst/>
@@ -9064,7 +9076,7 @@
                   <v:f eqn="sum @10 21600 0"/>
                 </v:formulas>
               </v:shapetype>
-              <v:shape id="_x0000_i1" o:spid="_x0000_s1" type="#_x0000_t75" style="width:523.3pt;height:333.0pt;mso-wrap-distance-left:0.0pt;mso-wrap-distance-top:0.0pt;mso-wrap-distance-right:0.0pt;mso-wrap-distance-bottom:0.0pt;" stroked="false">
+              <v:shape id="_x0000_i1" o:spid="_x0000_s1" type="#_x0000_t75" style="width:523.3pt;height:289.0pt;mso-wrap-distance-left:0.0pt;mso-wrap-distance-top:0.0pt;mso-wrap-distance-right:0.0pt;mso-wrap-distance-bottom:0.0pt;" stroked="false">
                 <v:path textboxrect="0,0,0,0"/>
                 <v:imagedata r:id="rId12" o:title=""/>
               </v:shape>
@@ -9072,6 +9084,16 @@
           </mc:Fallback>
         </mc:AlternateContent>
       </w:r>
+      <w:r>
+        <w:rPr>
+          <w:rFonts w:ascii="Times New Roman" w:hAnsi="Times New Roman" w:eastAsia="Times New Roman" w:cs="Times New Roman"/>
+          <w:bCs/>
+          <w:sz w:val="24"/>
+          <w:szCs w:val="24"/>
+          <w:lang w:val="ru-RU"/>
+        </w:rPr>
+      </w:r>
+      <w:r/>
       <w:r>
         <w:rPr>
           <w:rFonts w:ascii="Times New Roman" w:hAnsi="Times New Roman" w:eastAsia="Times New Roman" w:cs="Times New Roman"/>
@@ -12416,7 +12438,7 @@
           <w:szCs w:val="32"/>
           <w:highlight w:val="none"/>
         </w:rPr>
-        <w:t xml:space="preserve"> = </w:t>
+        <w:t xml:space="preserve"> = -4 </w:t>
       </w:r>
       <w:r>
         <w:rPr>
@@ -12426,7 +12448,7 @@
           <w:szCs w:val="32"/>
           <w:highlight w:val="none"/>
         </w:rPr>
-        <w:t xml:space="preserve"> = </w:t>
+        <w:t xml:space="preserve"> = FFFC</w:t>
       </w:r>
       <w:r>
         <w:rPr>
@@ -12476,7 +12498,7 @@
           <w:szCs w:val="32"/>
           <w:highlight w:val="none"/>
         </w:rPr>
-        <w:t xml:space="preserve"> =  = </w:t>
+        <w:t xml:space="preserve"> = 13 = 000D</w:t>
       </w:r>
       <w:r>
         <w:rPr>
@@ -12535,7 +12557,7 @@
           <w:szCs w:val="32"/>
           <w:highlight w:val="none"/>
         </w:rPr>
-        <w:t xml:space="preserve"> = </w:t>
+        <w:t xml:space="preserve"> = 666</w:t>
       </w:r>
       <w:r>
         <w:rPr>
@@ -12545,7 +12567,7 @@
           <w:szCs w:val="32"/>
           <w:highlight w:val="none"/>
         </w:rPr>
-        <w:t xml:space="preserve"> = </w:t>
+        <w:t xml:space="preserve"> = 029A</w:t>
       </w:r>
       <w:r>
         <w:rPr>
@@ -12579,6 +12601,25 @@
         </w:rPr>
       </w:r>
       <w:r/>
+      <w:r>
+        <w:rPr>
+          <w:rFonts w:ascii="Times New Roman" w:hAnsi="Times New Roman" w:cs="Times New Roman"/>
+          <w:b/>
+          <w:bCs/>
+          <w:sz w:val="24"/>
+          <w:szCs w:val="32"/>
+        </w:rPr>
+      </w:r>
+      <w:r/>
+      <w:r>
+        <w:rPr>
+          <w:rFonts w:ascii="Times New Roman" w:hAnsi="Times New Roman" w:cs="Times New Roman"/>
+          <w:b/>
+          <w:bCs/>
+          <w:sz w:val="24"/>
+          <w:szCs w:val="32"/>
+        </w:rPr>
+      </w:r>
     </w:p>
     <w:p>
       <w:pPr>
@@ -12599,171 +12640,2124 @@
           <w:sz w:val="24"/>
           <w:szCs w:val="32"/>
         </w:rPr>
+        <w:t xml:space="preserve">Адр</w:t>
+        <w:tab/>
+        <w:t xml:space="preserve">Знчн</w:t>
+        <w:tab/>
+        <w:t xml:space="preserve">IP</w:t>
+        <w:tab/>
+        <w:t xml:space="preserve">CR</w:t>
+        <w:tab/>
+        <w:t xml:space="preserve">AR</w:t>
+        <w:tab/>
+        <w:t xml:space="preserve">DR</w:t>
+        <w:tab/>
+        <w:t xml:space="preserve">SP</w:t>
+        <w:tab/>
+        <w:t xml:space="preserve">BR</w:t>
+        <w:tab/>
+        <w:t xml:space="preserve">AC</w:t>
+        <w:tab/>
+        <w:t xml:space="preserve">PS</w:t>
+        <w:tab/>
+        <w:t xml:space="preserve">NZVC</w:t>
+        <w:tab/>
+        <w:t xml:space="preserve">Адр</w:t>
+        <w:tab/>
+        <w:t xml:space="preserve">Знчн</w:t>
       </w:r>
       <w:r/>
     </w:p>
     <w:p>
       <w:pPr>
-        <w:pStyle w:val="914"/>
+        <w:spacing w:after="0"/>
+      </w:pPr>
+      <w:r>
         <w:rPr>
           <w:rFonts w:ascii="Times New Roman" w:hAnsi="Times New Roman" w:cs="Times New Roman"/>
-          <w:b/>
           <w:bCs/>
           <w:sz w:val="24"/>
           <w:szCs w:val="32"/>
         </w:rPr>
-      </w:pPr>
-      <w:r>
-        <w:rPr>
-          <w:rFonts w:ascii="Times New Roman" w:hAnsi="Times New Roman" w:cs="Times New Roman"/>
-          <w:b/>
-          <w:bCs/>
-          <w:sz w:val="24"/>
-          <w:szCs w:val="32"/>
-        </w:rPr>
-        <w:t xml:space="preserve">Адр</w:t>
-        <w:tab/>
-        <w:t xml:space="preserve">Знчн</w:t>
-        <w:tab/>
-        <w:t xml:space="preserve">IP</w:t>
-        <w:tab/>
-        <w:t xml:space="preserve">CR</w:t>
-        <w:tab/>
-        <w:t xml:space="preserve">AR</w:t>
-        <w:tab/>
-        <w:t xml:space="preserve">DR</w:t>
-        <w:tab/>
-        <w:t xml:space="preserve">SP</w:t>
-        <w:tab/>
-        <w:t xml:space="preserve">BR</w:t>
-        <w:tab/>
-        <w:t xml:space="preserve">AC</w:t>
-        <w:tab/>
-        <w:t xml:space="preserve">PS</w:t>
-        <w:tab/>
-        <w:t xml:space="preserve">NZVC</w:t>
-        <w:tab/>
-        <w:t xml:space="preserve">Адр</w:t>
-        <w:tab/>
-        <w:t xml:space="preserve">Знчн</w:t>
+        <w:t xml:space="preserve">0B1</w:t>
+        <w:tab/>
+        <w:t xml:space="preserve">0200</w:t>
+        <w:tab/>
+        <w:t xml:space="preserve">0B1</w:t>
+        <w:tab/>
+        <w:t xml:space="preserve">0000</w:t>
+        <w:tab/>
+        <w:t xml:space="preserve">000</w:t>
+        <w:tab/>
+        <w:t xml:space="preserve">0000</w:t>
+        <w:tab/>
+        <w:t xml:space="preserve">000</w:t>
+        <w:tab/>
+        <w:t xml:space="preserve">0000</w:t>
+        <w:tab/>
+        <w:t xml:space="preserve">0000</w:t>
+        <w:tab/>
+        <w:t xml:space="preserve">004</w:t>
+        <w:tab/>
+        <w:t xml:space="preserve">0100</w:t>
       </w:r>
       <w:r/>
     </w:p>
     <w:p>
       <w:pPr>
         <w:spacing w:after="0"/>
+      </w:pPr>
+      <w:r>
         <w:rPr>
           <w:rFonts w:ascii="Times New Roman" w:hAnsi="Times New Roman" w:cs="Times New Roman"/>
-          <w:sz w:val="24"/>
-          <w:szCs w:val="24"/>
-        </w:rPr>
-      </w:pPr>
-      <w:r>
-        <w:rPr>
-          <w:rFonts w:ascii="Times New Roman" w:hAnsi="Times New Roman" w:cs="Times New Roman"/>
           <w:bCs/>
           <w:sz w:val="24"/>
           <w:szCs w:val="32"/>
         </w:rPr>
-      </w:r>
-      <w:r>
-        <w:rPr>
-          <w:rFonts w:ascii="Times New Roman" w:hAnsi="Times New Roman" w:cs="Times New Roman"/>
-          <w:bCs/>
-          <w:sz w:val="24"/>
-          <w:szCs w:val="32"/>
-        </w:rPr>
+        <w:t xml:space="preserve">0B1</w:t>
+        <w:tab/>
+        <w:t xml:space="preserve">0200</w:t>
+        <w:tab/>
+        <w:t xml:space="preserve">0B2</w:t>
+        <w:tab/>
+        <w:t xml:space="preserve">0200</w:t>
+        <w:tab/>
+        <w:t xml:space="preserve">0B1</w:t>
+        <w:tab/>
+        <w:t xml:space="preserve">0200</w:t>
+        <w:tab/>
+        <w:t xml:space="preserve">000</w:t>
+        <w:tab/>
+        <w:t xml:space="preserve">00B1</w:t>
+        <w:tab/>
+        <w:t xml:space="preserve">0000</w:t>
+        <w:tab/>
+        <w:t xml:space="preserve">004</w:t>
+        <w:tab/>
+        <w:t xml:space="preserve">0100</w:t>
       </w:r>
       <w:r/>
     </w:p>
     <w:p>
       <w:pPr>
-        <w:pStyle w:val="914"/>
         <w:spacing w:after="0"/>
+      </w:pPr>
+      <w:r>
         <w:rPr>
           <w:rFonts w:ascii="Times New Roman" w:hAnsi="Times New Roman" w:cs="Times New Roman"/>
-          <w:sz w:val="24"/>
-          <w:szCs w:val="24"/>
-        </w:rPr>
-      </w:pPr>
-      <w:r>
-        <w:rPr>
-          <w:rFonts w:ascii="Times New Roman" w:hAnsi="Times New Roman" w:cs="Times New Roman"/>
           <w:bCs/>
           <w:sz w:val="24"/>
           <w:szCs w:val="32"/>
         </w:rPr>
+        <w:t xml:space="preserve">0B2</w:t>
+        <w:tab/>
+        <w:t xml:space="preserve">EE1B</w:t>
+        <w:tab/>
+        <w:t xml:space="preserve">0B3</w:t>
+        <w:tab/>
+        <w:t xml:space="preserve">EE1B</w:t>
+        <w:tab/>
+        <w:t xml:space="preserve">0CE</w:t>
+        <w:tab/>
+        <w:t xml:space="preserve">0000</w:t>
+        <w:tab/>
+        <w:t xml:space="preserve">000</w:t>
+        <w:tab/>
+        <w:t xml:space="preserve">001B</w:t>
+        <w:tab/>
+        <w:t xml:space="preserve">0000</w:t>
+        <w:tab/>
+        <w:t xml:space="preserve">004</w:t>
+        <w:tab/>
+        <w:t xml:space="preserve">0100</w:t>
+        <w:tab/>
+        <w:t xml:space="preserve">0CE</w:t>
+        <w:tab/>
+        <w:t xml:space="preserve">0000</w:t>
       </w:r>
       <w:r/>
     </w:p>
     <w:p>
       <w:pPr>
-        <w:pStyle w:val="914"/>
         <w:spacing w:after="0"/>
+      </w:pPr>
+      <w:r>
         <w:rPr>
           <w:rFonts w:ascii="Times New Roman" w:hAnsi="Times New Roman" w:cs="Times New Roman"/>
           <w:bCs/>
           <w:sz w:val="24"/>
           <w:szCs w:val="32"/>
         </w:rPr>
-      </w:pPr>
-      <w:r>
-        <w:rPr>
-          <w:rFonts w:ascii="Times New Roman" w:hAnsi="Times New Roman" w:cs="Times New Roman"/>
-          <w:bCs/>
-          <w:sz w:val="24"/>
-          <w:szCs w:val="32"/>
-        </w:rPr>
+        <w:t xml:space="preserve">0B3</w:t>
+        <w:tab/>
+        <w:t xml:space="preserve">AE19</w:t>
+        <w:tab/>
+        <w:t xml:space="preserve">0B4</w:t>
+        <w:tab/>
+        <w:t xml:space="preserve">AE19</w:t>
+        <w:tab/>
+        <w:t xml:space="preserve">0CD</w:t>
+        <w:tab/>
+        <w:t xml:space="preserve">000D</w:t>
+        <w:tab/>
+        <w:t xml:space="preserve">000</w:t>
+        <w:tab/>
+        <w:t xml:space="preserve">0019</w:t>
+        <w:tab/>
+        <w:t xml:space="preserve">000D</w:t>
+        <w:tab/>
+        <w:t xml:space="preserve">000</w:t>
+        <w:tab/>
+        <w:t xml:space="preserve">0000</w:t>
       </w:r>
       <w:r/>
     </w:p>
     <w:p>
       <w:pPr>
+        <w:spacing w:after="0"/>
+      </w:pPr>
+      <w:r>
+        <w:rPr>
+          <w:rFonts w:ascii="Times New Roman" w:hAnsi="Times New Roman" w:cs="Times New Roman"/>
+          <w:bCs/>
+          <w:sz w:val="24"/>
+          <w:szCs w:val="32"/>
+        </w:rPr>
+        <w:t xml:space="preserve">0B4</w:t>
+        <w:tab/>
+        <w:t xml:space="preserve">0740</w:t>
+        <w:tab/>
+        <w:t xml:space="preserve">0B5</w:t>
+        <w:tab/>
+        <w:t xml:space="preserve">0740</w:t>
+        <w:tab/>
+        <w:t xml:space="preserve">0B4</w:t>
+        <w:tab/>
+        <w:t xml:space="preserve">0740</w:t>
+        <w:tab/>
+        <w:t xml:space="preserve">000</w:t>
+        <w:tab/>
+        <w:t xml:space="preserve">00B4</w:t>
+        <w:tab/>
+        <w:t xml:space="preserve">000C</w:t>
+        <w:tab/>
+        <w:t xml:space="preserve">001</w:t>
+        <w:tab/>
+        <w:t xml:space="preserve">0001</w:t>
+      </w:r>
+      <w:r/>
+    </w:p>
+    <w:p>
+      <w:pPr>
+        <w:spacing w:after="0"/>
+      </w:pPr>
+      <w:r>
+        <w:rPr>
+          <w:rFonts w:ascii="Times New Roman" w:hAnsi="Times New Roman" w:cs="Times New Roman"/>
+          <w:bCs/>
+          <w:sz w:val="24"/>
+          <w:szCs w:val="32"/>
+        </w:rPr>
+        <w:t xml:space="preserve">0B5</w:t>
+        <w:tab/>
+        <w:t xml:space="preserve">0C00</w:t>
+        <w:tab/>
+        <w:t xml:space="preserve">0B6</w:t>
+        <w:tab/>
+        <w:t xml:space="preserve">0C00</w:t>
+        <w:tab/>
+        <w:t xml:space="preserve">7FF</w:t>
+        <w:tab/>
+        <w:t xml:space="preserve">000C</w:t>
+        <w:tab/>
+        <w:t xml:space="preserve">7FF</w:t>
+        <w:tab/>
+        <w:t xml:space="preserve">00B5</w:t>
+        <w:tab/>
+        <w:t xml:space="preserve">000C</w:t>
+        <w:tab/>
+        <w:t xml:space="preserve">001</w:t>
+        <w:tab/>
+        <w:t xml:space="preserve">0001</w:t>
+        <w:tab/>
+        <w:t xml:space="preserve">7FF</w:t>
+        <w:tab/>
+        <w:t xml:space="preserve">000C</w:t>
+      </w:r>
+      <w:r/>
+    </w:p>
+    <w:p>
+      <w:pPr>
+        <w:spacing w:after="0"/>
+      </w:pPr>
+      <w:r>
+        <w:rPr>
+          <w:rFonts w:ascii="Times New Roman" w:hAnsi="Times New Roman" w:cs="Times New Roman"/>
+          <w:bCs/>
+          <w:sz w:val="24"/>
+          <w:szCs w:val="32"/>
+        </w:rPr>
+        <w:t xml:space="preserve">0B6</w:t>
+        <w:tab/>
+        <w:t xml:space="preserve">D6ED</w:t>
+        <w:tab/>
+        <w:t xml:space="preserve">6ED</w:t>
+        <w:tab/>
+        <w:t xml:space="preserve">D6ED</w:t>
+        <w:tab/>
+        <w:t xml:space="preserve">7FE</w:t>
+        <w:tab/>
+        <w:t xml:space="preserve">00B7</w:t>
+        <w:tab/>
+        <w:t xml:space="preserve">7FE</w:t>
+        <w:tab/>
+        <w:t xml:space="preserve">D6ED</w:t>
+        <w:tab/>
+        <w:t xml:space="preserve">000C</w:t>
+        <w:tab/>
+        <w:t xml:space="preserve">001</w:t>
+        <w:tab/>
+        <w:t xml:space="preserve">0001</w:t>
+        <w:tab/>
+        <w:t xml:space="preserve">7FE</w:t>
+        <w:tab/>
+        <w:t xml:space="preserve">00B7</w:t>
+      </w:r>
+      <w:r/>
+    </w:p>
+    <w:p>
+      <w:pPr>
+        <w:spacing w:after="0"/>
+      </w:pPr>
+      <w:r>
+        <w:rPr>
+          <w:rFonts w:ascii="Times New Roman" w:hAnsi="Times New Roman" w:cs="Times New Roman"/>
+          <w:bCs/>
+          <w:sz w:val="24"/>
+          <w:szCs w:val="32"/>
+        </w:rPr>
+        <w:t xml:space="preserve">6ED</w:t>
+        <w:tab/>
+        <w:t xml:space="preserve">AC01</w:t>
+        <w:tab/>
+        <w:t xml:space="preserve">6EE</w:t>
+        <w:tab/>
+        <w:t xml:space="preserve">AC01</w:t>
+        <w:tab/>
+        <w:t xml:space="preserve">7FF</w:t>
+        <w:tab/>
+        <w:t xml:space="preserve">000C</w:t>
+        <w:tab/>
+        <w:t xml:space="preserve">7FE</w:t>
+        <w:tab/>
+        <w:t xml:space="preserve">0001</w:t>
+        <w:tab/>
+        <w:t xml:space="preserve">000C</w:t>
+        <w:tab/>
+        <w:t xml:space="preserve">001</w:t>
+        <w:tab/>
+        <w:t xml:space="preserve">0001</w:t>
+      </w:r>
+      <w:r/>
+    </w:p>
+    <w:p>
+      <w:pPr>
+        <w:spacing w:after="0"/>
+      </w:pPr>
+      <w:r>
+        <w:rPr>
+          <w:rFonts w:ascii="Times New Roman" w:hAnsi="Times New Roman" w:cs="Times New Roman"/>
+          <w:bCs/>
+          <w:sz w:val="24"/>
+          <w:szCs w:val="32"/>
+        </w:rPr>
+        <w:t xml:space="preserve">6EE</w:t>
+        <w:tab/>
+        <w:t xml:space="preserve">F203</w:t>
+        <w:tab/>
+        <w:t xml:space="preserve">6EF</w:t>
+        <w:tab/>
+        <w:t xml:space="preserve">F203</w:t>
+        <w:tab/>
+        <w:t xml:space="preserve">6EE</w:t>
+        <w:tab/>
+        <w:t xml:space="preserve">F203</w:t>
+        <w:tab/>
+        <w:t xml:space="preserve">7FE</w:t>
+        <w:tab/>
+        <w:t xml:space="preserve">06EE</w:t>
+        <w:tab/>
+        <w:t xml:space="preserve">000C</w:t>
+        <w:tab/>
+        <w:t xml:space="preserve">001</w:t>
+        <w:tab/>
+        <w:t xml:space="preserve">0001</w:t>
+      </w:r>
+      <w:r/>
+    </w:p>
+    <w:p>
+      <w:pPr>
+        <w:spacing w:after="0"/>
+      </w:pPr>
+      <w:r>
+        <w:rPr>
+          <w:rFonts w:ascii="Times New Roman" w:hAnsi="Times New Roman" w:cs="Times New Roman"/>
+          <w:bCs/>
+          <w:sz w:val="24"/>
+          <w:szCs w:val="32"/>
+        </w:rPr>
+        <w:t xml:space="preserve">6EF</w:t>
+        <w:tab/>
+        <w:t xml:space="preserve">7E0A</w:t>
+        <w:tab/>
+        <w:t xml:space="preserve">6F0</w:t>
+        <w:tab/>
+        <w:t xml:space="preserve">7E0A</w:t>
+        <w:tab/>
+        <w:t xml:space="preserve">6FA</w:t>
+        <w:tab/>
+        <w:t xml:space="preserve">066B</w:t>
+        <w:tab/>
+        <w:t xml:space="preserve">7FE</w:t>
+        <w:tab/>
+        <w:t xml:space="preserve">000A</w:t>
+        <w:tab/>
+        <w:t xml:space="preserve">000C</w:t>
+        <w:tab/>
+        <w:t xml:space="preserve">008</w:t>
+        <w:tab/>
+        <w:t xml:space="preserve">1000</w:t>
+      </w:r>
+      <w:r/>
+    </w:p>
+    <w:p>
+      <w:pPr>
+        <w:spacing w:after="0"/>
+      </w:pPr>
+      <w:r>
+        <w:rPr>
+          <w:rFonts w:ascii="Times New Roman" w:hAnsi="Times New Roman" w:cs="Times New Roman"/>
+          <w:bCs/>
+          <w:sz w:val="24"/>
+          <w:szCs w:val="32"/>
+        </w:rPr>
+        <w:t xml:space="preserve">6F0</w:t>
+        <w:tab/>
+        <w:t xml:space="preserve">F006</w:t>
+        <w:tab/>
+        <w:t xml:space="preserve">6F1</w:t>
+        <w:tab/>
+        <w:t xml:space="preserve">F006</w:t>
+        <w:tab/>
+        <w:t xml:space="preserve">6F0</w:t>
+        <w:tab/>
+        <w:t xml:space="preserve">F006</w:t>
+        <w:tab/>
+        <w:t xml:space="preserve">7FE</w:t>
+        <w:tab/>
+        <w:t xml:space="preserve">06F0</w:t>
+        <w:tab/>
+        <w:t xml:space="preserve">000C</w:t>
+        <w:tab/>
+        <w:t xml:space="preserve">008</w:t>
+        <w:tab/>
+        <w:t xml:space="preserve">1000</w:t>
+      </w:r>
+      <w:r/>
+    </w:p>
+    <w:p>
+      <w:pPr>
+        <w:spacing w:after="0"/>
+      </w:pPr>
+      <w:r>
+        <w:rPr>
+          <w:rFonts w:ascii="Times New Roman" w:hAnsi="Times New Roman" w:cs="Times New Roman"/>
+          <w:bCs/>
+          <w:sz w:val="24"/>
+          <w:szCs w:val="32"/>
+        </w:rPr>
+        <w:t xml:space="preserve">6F1</w:t>
+        <w:tab/>
+        <w:t xml:space="preserve">F805</w:t>
+        <w:tab/>
+        <w:t xml:space="preserve">6F7</w:t>
+        <w:tab/>
+        <w:t xml:space="preserve">F805</w:t>
+        <w:tab/>
+        <w:t xml:space="preserve">6F1</w:t>
+        <w:tab/>
+        <w:t xml:space="preserve">F805</w:t>
+        <w:tab/>
+        <w:t xml:space="preserve">7FE</w:t>
+        <w:tab/>
+        <w:t xml:space="preserve">0005</w:t>
+        <w:tab/>
+        <w:t xml:space="preserve">000C</w:t>
+        <w:tab/>
+        <w:t xml:space="preserve">008</w:t>
+        <w:tab/>
+        <w:t xml:space="preserve">1000</w:t>
+      </w:r>
+      <w:r/>
+    </w:p>
+    <w:p>
+      <w:pPr>
+        <w:spacing w:after="0"/>
+      </w:pPr>
+      <w:r>
+        <w:rPr>
+          <w:rFonts w:ascii="Times New Roman" w:hAnsi="Times New Roman" w:cs="Times New Roman"/>
+          <w:bCs/>
+          <w:sz w:val="24"/>
+          <w:szCs w:val="32"/>
+        </w:rPr>
+        <w:t xml:space="preserve">6F7</w:t>
+        <w:tab/>
+        <w:t xml:space="preserve">AE02</w:t>
+        <w:tab/>
+        <w:t xml:space="preserve">6F8</w:t>
+        <w:tab/>
+        <w:t xml:space="preserve">AE02</w:t>
+        <w:tab/>
+        <w:t xml:space="preserve">6FA</w:t>
+        <w:tab/>
+        <w:t xml:space="preserve">066B</w:t>
+        <w:tab/>
+        <w:t xml:space="preserve">7FE</w:t>
+        <w:tab/>
+        <w:t xml:space="preserve">0002</w:t>
+        <w:tab/>
+        <w:t xml:space="preserve">066B</w:t>
+        <w:tab/>
+        <w:t xml:space="preserve">000</w:t>
+        <w:tab/>
+        <w:t xml:space="preserve">0000</w:t>
+      </w:r>
+      <w:r/>
+    </w:p>
+    <w:p>
+      <w:pPr>
+        <w:spacing w:after="0"/>
+      </w:pPr>
+      <w:r>
+        <w:rPr>
+          <w:rFonts w:ascii="Times New Roman" w:hAnsi="Times New Roman" w:cs="Times New Roman"/>
+          <w:bCs/>
+          <w:sz w:val="24"/>
+          <w:szCs w:val="32"/>
+        </w:rPr>
+        <w:t xml:space="preserve">6F8</w:t>
+        <w:tab/>
+        <w:t xml:space="preserve">EC01</w:t>
+        <w:tab/>
+        <w:t xml:space="preserve">6F9</w:t>
+        <w:tab/>
+        <w:t xml:space="preserve">EC01</w:t>
+        <w:tab/>
+        <w:t xml:space="preserve">7FF</w:t>
+        <w:tab/>
+        <w:t xml:space="preserve">066B</w:t>
+        <w:tab/>
+        <w:t xml:space="preserve">7FE</w:t>
+        <w:tab/>
+        <w:t xml:space="preserve">0001</w:t>
+        <w:tab/>
+        <w:t xml:space="preserve">066B</w:t>
+        <w:tab/>
+        <w:t xml:space="preserve">000</w:t>
+        <w:tab/>
+        <w:t xml:space="preserve">0000</w:t>
+        <w:tab/>
+        <w:t xml:space="preserve">7FF</w:t>
+        <w:tab/>
+        <w:t xml:space="preserve">066B</w:t>
+      </w:r>
+      <w:r/>
+    </w:p>
+    <w:p>
+      <w:pPr>
+        <w:spacing w:after="0"/>
+      </w:pPr>
+      <w:r>
+        <w:rPr>
+          <w:rFonts w:ascii="Times New Roman" w:hAnsi="Times New Roman" w:cs="Times New Roman"/>
+          <w:bCs/>
+          <w:sz w:val="24"/>
+          <w:szCs w:val="32"/>
+        </w:rPr>
+        <w:t xml:space="preserve">6F9</w:t>
+        <w:tab/>
+        <w:t xml:space="preserve">0A00</w:t>
+        <w:tab/>
+        <w:t xml:space="preserve">0B7</w:t>
+        <w:tab/>
+        <w:t xml:space="preserve">0A00</w:t>
+        <w:tab/>
+        <w:t xml:space="preserve">7FE</w:t>
+        <w:tab/>
+        <w:t xml:space="preserve">00B7</w:t>
+        <w:tab/>
+        <w:t xml:space="preserve">7FF</w:t>
+        <w:tab/>
+        <w:t xml:space="preserve">06F9</w:t>
+        <w:tab/>
+        <w:t xml:space="preserve">066B</w:t>
+        <w:tab/>
+        <w:t xml:space="preserve">000</w:t>
+        <w:tab/>
+        <w:t xml:space="preserve">0000</w:t>
+      </w:r>
+      <w:r/>
+    </w:p>
+    <w:p>
+      <w:pPr>
+        <w:spacing w:after="0"/>
+      </w:pPr>
+      <w:r>
+        <w:rPr>
+          <w:rFonts w:ascii="Times New Roman" w:hAnsi="Times New Roman" w:cs="Times New Roman"/>
+          <w:bCs/>
+          <w:sz w:val="24"/>
+          <w:szCs w:val="32"/>
+        </w:rPr>
+        <w:t xml:space="preserve">0B7</w:t>
+        <w:tab/>
+        <w:t xml:space="preserve">0800</w:t>
+        <w:tab/>
+        <w:t xml:space="preserve">0B8</w:t>
+        <w:tab/>
+        <w:t xml:space="preserve">0800</w:t>
+        <w:tab/>
+        <w:t xml:space="preserve">7FF</w:t>
+        <w:tab/>
+        <w:t xml:space="preserve">066B</w:t>
+        <w:tab/>
+        <w:t xml:space="preserve">000</w:t>
+        <w:tab/>
+        <w:t xml:space="preserve">00B7</w:t>
+        <w:tab/>
+        <w:t xml:space="preserve">066B</w:t>
+        <w:tab/>
+        <w:t xml:space="preserve">000</w:t>
+        <w:tab/>
+        <w:t xml:space="preserve">0000</w:t>
+      </w:r>
+      <w:r/>
+    </w:p>
+    <w:p>
+      <w:pPr>
+        <w:spacing w:after="0"/>
+      </w:pPr>
+      <w:r>
+        <w:rPr>
+          <w:rFonts w:ascii="Times New Roman" w:hAnsi="Times New Roman" w:cs="Times New Roman"/>
+          <w:bCs/>
+          <w:sz w:val="24"/>
+          <w:szCs w:val="32"/>
+        </w:rPr>
+        <w:t xml:space="preserve">0B8</w:t>
+        <w:tab/>
+        <w:t xml:space="preserve">0700</w:t>
+        <w:tab/>
+        <w:t xml:space="preserve">0B9</w:t>
+        <w:tab/>
+        <w:t xml:space="preserve">0700</w:t>
+        <w:tab/>
+        <w:t xml:space="preserve">0B8</w:t>
+        <w:tab/>
+        <w:t xml:space="preserve">0700</w:t>
+        <w:tab/>
+        <w:t xml:space="preserve">000</w:t>
+        <w:tab/>
+        <w:t xml:space="preserve">00B8</w:t>
+        <w:tab/>
+        <w:t xml:space="preserve">066C</w:t>
+        <w:tab/>
+        <w:t xml:space="preserve">000</w:t>
+        <w:tab/>
+        <w:t xml:space="preserve">0000</w:t>
+      </w:r>
+      <w:r/>
+    </w:p>
+    <w:p>
+      <w:pPr>
+        <w:spacing w:after="0"/>
+      </w:pPr>
+      <w:r>
+        <w:rPr>
+          <w:rFonts w:ascii="Times New Roman" w:hAnsi="Times New Roman" w:cs="Times New Roman"/>
+          <w:bCs/>
+          <w:sz w:val="24"/>
+          <w:szCs w:val="32"/>
+        </w:rPr>
+        <w:t xml:space="preserve">0B9</w:t>
+        <w:tab/>
+        <w:t xml:space="preserve">4E14</w:t>
+        <w:tab/>
+        <w:t xml:space="preserve">0BA</w:t>
+        <w:tab/>
+        <w:t xml:space="preserve">4E14</w:t>
+        <w:tab/>
+        <w:t xml:space="preserve">0CE</w:t>
+        <w:tab/>
+        <w:t xml:space="preserve">0000</w:t>
+        <w:tab/>
+        <w:t xml:space="preserve">000</w:t>
+        <w:tab/>
+        <w:t xml:space="preserve">0014</w:t>
+        <w:tab/>
+        <w:t xml:space="preserve">066C</w:t>
+        <w:tab/>
+        <w:t xml:space="preserve">000</w:t>
+        <w:tab/>
+        <w:t xml:space="preserve">0000</w:t>
+      </w:r>
+      <w:r/>
+    </w:p>
+    <w:p>
+      <w:pPr>
+        <w:spacing w:after="0"/>
+      </w:pPr>
+      <w:r>
+        <w:rPr>
+          <w:rFonts w:ascii="Times New Roman" w:hAnsi="Times New Roman" w:cs="Times New Roman"/>
+          <w:bCs/>
+          <w:sz w:val="24"/>
+          <w:szCs w:val="32"/>
+        </w:rPr>
+        <w:t xml:space="preserve">0BA</w:t>
+        <w:tab/>
+        <w:t xml:space="preserve">EE13</w:t>
+        <w:tab/>
+        <w:t xml:space="preserve">0BB</w:t>
+        <w:tab/>
+        <w:t xml:space="preserve">EE13</w:t>
+        <w:tab/>
+        <w:t xml:space="preserve">0CE</w:t>
+        <w:tab/>
+        <w:t xml:space="preserve">066C</w:t>
+        <w:tab/>
+        <w:t xml:space="preserve">000</w:t>
+        <w:tab/>
+        <w:t xml:space="preserve">0013</w:t>
+        <w:tab/>
+        <w:t xml:space="preserve">066C</w:t>
+        <w:tab/>
+        <w:t xml:space="preserve">000</w:t>
+        <w:tab/>
+        <w:t xml:space="preserve">0000</w:t>
+        <w:tab/>
+        <w:t xml:space="preserve">0CE</w:t>
+        <w:tab/>
+        <w:t xml:space="preserve">066C</w:t>
+      </w:r>
+      <w:r/>
+    </w:p>
+    <w:p>
+      <w:pPr>
+        <w:spacing w:after="0"/>
+      </w:pPr>
+      <w:r>
+        <w:rPr>
+          <w:rFonts w:ascii="Times New Roman" w:hAnsi="Times New Roman" w:cs="Times New Roman"/>
+          <w:bCs/>
+          <w:sz w:val="24"/>
+          <w:szCs w:val="32"/>
+        </w:rPr>
+        <w:t xml:space="preserve">0BB</w:t>
+        <w:tab/>
+        <w:t xml:space="preserve">AE10</w:t>
+        <w:tab/>
+        <w:t xml:space="preserve">0BC</w:t>
+        <w:tab/>
+        <w:t xml:space="preserve">AE10</w:t>
+        <w:tab/>
+        <w:t xml:space="preserve">0CC</w:t>
+        <w:tab/>
+        <w:t xml:space="preserve">FFFC</w:t>
+        <w:tab/>
+        <w:t xml:space="preserve">000</w:t>
+        <w:tab/>
+        <w:t xml:space="preserve">0010</w:t>
+        <w:tab/>
+        <w:t xml:space="preserve">FFFC</w:t>
+        <w:tab/>
+        <w:t xml:space="preserve">008</w:t>
+        <w:tab/>
+        <w:t xml:space="preserve">1000</w:t>
+      </w:r>
+      <w:r/>
+    </w:p>
+    <w:p>
+      <w:pPr>
+        <w:spacing w:after="0"/>
+      </w:pPr>
+      <w:r>
+        <w:rPr>
+          <w:rFonts w:ascii="Times New Roman" w:hAnsi="Times New Roman" w:cs="Times New Roman"/>
+          <w:bCs/>
+          <w:sz w:val="24"/>
+          <w:szCs w:val="32"/>
+        </w:rPr>
+        <w:t xml:space="preserve">0BC</w:t>
+        <w:tab/>
+        <w:t xml:space="preserve">0C00</w:t>
+        <w:tab/>
+        <w:t xml:space="preserve">0BD</w:t>
+        <w:tab/>
+        <w:t xml:space="preserve">0C00</w:t>
+        <w:tab/>
+        <w:t xml:space="preserve">7FF</w:t>
+        <w:tab/>
+        <w:t xml:space="preserve">FFFC</w:t>
+        <w:tab/>
+        <w:t xml:space="preserve">7FF</w:t>
+        <w:tab/>
+        <w:t xml:space="preserve">00BC</w:t>
+        <w:tab/>
+        <w:t xml:space="preserve">FFFC</w:t>
+        <w:tab/>
+        <w:t xml:space="preserve">008</w:t>
+        <w:tab/>
+        <w:t xml:space="preserve">1000</w:t>
+        <w:tab/>
+        <w:t xml:space="preserve">7FF</w:t>
+        <w:tab/>
+        <w:t xml:space="preserve">FFFC</w:t>
+      </w:r>
+      <w:r/>
+    </w:p>
+    <w:p>
+      <w:pPr>
+        <w:spacing w:after="0"/>
+      </w:pPr>
+      <w:r>
+        <w:rPr>
+          <w:rFonts w:ascii="Times New Roman" w:hAnsi="Times New Roman" w:cs="Times New Roman"/>
+          <w:bCs/>
+          <w:sz w:val="24"/>
+          <w:szCs w:val="32"/>
+        </w:rPr>
+        <w:t xml:space="preserve">0BD</w:t>
+        <w:tab/>
+        <w:t xml:space="preserve">D6ED</w:t>
+        <w:tab/>
+        <w:t xml:space="preserve">6ED</w:t>
+        <w:tab/>
+        <w:t xml:space="preserve">D6ED</w:t>
+        <w:tab/>
+        <w:t xml:space="preserve">7FE</w:t>
+        <w:tab/>
+        <w:t xml:space="preserve">00BE</w:t>
+        <w:tab/>
+        <w:t xml:space="preserve">7FE</w:t>
+        <w:tab/>
+        <w:t xml:space="preserve">D6ED</w:t>
+        <w:tab/>
+        <w:t xml:space="preserve">FFFC</w:t>
+        <w:tab/>
+        <w:t xml:space="preserve">008</w:t>
+        <w:tab/>
+        <w:t xml:space="preserve">1000</w:t>
+        <w:tab/>
+        <w:t xml:space="preserve">7FE</w:t>
+        <w:tab/>
+        <w:t xml:space="preserve">00BE</w:t>
+      </w:r>
+      <w:r/>
+    </w:p>
+    <w:p>
+      <w:pPr>
+        <w:spacing w:after="0"/>
+      </w:pPr>
+      <w:r>
+        <w:rPr>
+          <w:rFonts w:ascii="Times New Roman" w:hAnsi="Times New Roman" w:cs="Times New Roman"/>
+          <w:bCs/>
+          <w:sz w:val="24"/>
+          <w:szCs w:val="32"/>
+        </w:rPr>
+        <w:t xml:space="preserve">6ED</w:t>
+        <w:tab/>
+        <w:t xml:space="preserve">AC01</w:t>
+        <w:tab/>
+        <w:t xml:space="preserve">6EE</w:t>
+        <w:tab/>
+        <w:t xml:space="preserve">AC01</w:t>
+        <w:tab/>
+        <w:t xml:space="preserve">7FF</w:t>
+        <w:tab/>
+        <w:t xml:space="preserve">FFFC</w:t>
+        <w:tab/>
+        <w:t xml:space="preserve">7FE</w:t>
+        <w:tab/>
+        <w:t xml:space="preserve">0001</w:t>
+        <w:tab/>
+        <w:t xml:space="preserve">FFFC</w:t>
+        <w:tab/>
+        <w:t xml:space="preserve">008</w:t>
+        <w:tab/>
+        <w:t xml:space="preserve">1000</w:t>
+      </w:r>
+      <w:r/>
+    </w:p>
+    <w:p>
+      <w:pPr>
+        <w:spacing w:after="0"/>
+      </w:pPr>
+      <w:r>
+        <w:rPr>
+          <w:rFonts w:ascii="Times New Roman" w:hAnsi="Times New Roman" w:cs="Times New Roman"/>
+          <w:bCs/>
+          <w:sz w:val="24"/>
+          <w:szCs w:val="32"/>
+        </w:rPr>
+        <w:t xml:space="preserve">6EE</w:t>
+        <w:tab/>
+        <w:t xml:space="preserve">F203</w:t>
+        <w:tab/>
+        <w:t xml:space="preserve">6F2</w:t>
+        <w:tab/>
+        <w:t xml:space="preserve">F203</w:t>
+        <w:tab/>
+        <w:t xml:space="preserve">6EE</w:t>
+        <w:tab/>
+        <w:t xml:space="preserve">F203</w:t>
+        <w:tab/>
+        <w:t xml:space="preserve">7FE</w:t>
+        <w:tab/>
+        <w:t xml:space="preserve">0003</w:t>
+        <w:tab/>
+        <w:t xml:space="preserve">FFFC</w:t>
+        <w:tab/>
+        <w:t xml:space="preserve">008</w:t>
+        <w:tab/>
+        <w:t xml:space="preserve">1000</w:t>
+      </w:r>
+      <w:r/>
+    </w:p>
+    <w:p>
+      <w:pPr>
+        <w:spacing w:after="0"/>
+      </w:pPr>
+      <w:r>
+        <w:rPr>
+          <w:rFonts w:ascii="Times New Roman" w:hAnsi="Times New Roman" w:cs="Times New Roman"/>
+          <w:bCs/>
+          <w:sz w:val="24"/>
+          <w:szCs w:val="32"/>
+        </w:rPr>
+        <w:t xml:space="preserve">6F2</w:t>
+        <w:tab/>
+        <w:t xml:space="preserve">0500</w:t>
+        <w:tab/>
+        <w:t xml:space="preserve">6F3</w:t>
+        <w:tab/>
+        <w:t xml:space="preserve">0500</w:t>
+        <w:tab/>
+        <w:t xml:space="preserve">6F2</w:t>
+        <w:tab/>
+        <w:t xml:space="preserve">FFFC</w:t>
+        <w:tab/>
+        <w:t xml:space="preserve">7FE</w:t>
+        <w:tab/>
+        <w:t xml:space="preserve">06F2</w:t>
+        <w:tab/>
+        <w:t xml:space="preserve">FFF8</w:t>
+        <w:tab/>
+        <w:t xml:space="preserve">009</w:t>
+        <w:tab/>
+        <w:t xml:space="preserve">1001</w:t>
+      </w:r>
+      <w:r/>
+    </w:p>
+    <w:p>
+      <w:pPr>
+        <w:spacing w:after="0"/>
+      </w:pPr>
+      <w:r>
+        <w:rPr>
+          <w:rFonts w:ascii="Times New Roman" w:hAnsi="Times New Roman" w:cs="Times New Roman"/>
+          <w:bCs/>
+          <w:sz w:val="24"/>
+          <w:szCs w:val="32"/>
+        </w:rPr>
+        <w:t xml:space="preserve">6F3</w:t>
+        <w:tab/>
+        <w:t xml:space="preserve">0500</w:t>
+        <w:tab/>
+        <w:t xml:space="preserve">6F4</w:t>
+        <w:tab/>
+        <w:t xml:space="preserve">0500</w:t>
+        <w:tab/>
+        <w:t xml:space="preserve">6F3</w:t>
+        <w:tab/>
+        <w:t xml:space="preserve">FFF8</w:t>
+        <w:tab/>
+        <w:t xml:space="preserve">7FE</w:t>
+        <w:tab/>
+        <w:t xml:space="preserve">06F3</w:t>
+        <w:tab/>
+        <w:t xml:space="preserve">FFF0</w:t>
+        <w:tab/>
+        <w:t xml:space="preserve">009</w:t>
+        <w:tab/>
+        <w:t xml:space="preserve">1001</w:t>
+      </w:r>
+      <w:r/>
+    </w:p>
+    <w:p>
+      <w:pPr>
+        <w:spacing w:after="0"/>
+      </w:pPr>
+      <w:r>
+        <w:rPr>
+          <w:rFonts w:ascii="Times New Roman" w:hAnsi="Times New Roman" w:cs="Times New Roman"/>
+          <w:bCs/>
+          <w:sz w:val="24"/>
+          <w:szCs w:val="32"/>
+        </w:rPr>
+        <w:t xml:space="preserve">6F4</w:t>
+        <w:tab/>
+        <w:t xml:space="preserve">6C01</w:t>
+        <w:tab/>
+        <w:t xml:space="preserve">6F5</w:t>
+        <w:tab/>
+        <w:t xml:space="preserve">6C01</w:t>
+        <w:tab/>
+        <w:t xml:space="preserve">7FF</w:t>
+        <w:tab/>
+        <w:t xml:space="preserve">FFFC</w:t>
+        <w:tab/>
+        <w:t xml:space="preserve">7FE</w:t>
+        <w:tab/>
+        <w:t xml:space="preserve">0001</w:t>
+        <w:tab/>
+        <w:t xml:space="preserve">FFF4</w:t>
+        <w:tab/>
+        <w:t xml:space="preserve">008</w:t>
+        <w:tab/>
+        <w:t xml:space="preserve">1000</w:t>
+      </w:r>
+      <w:r/>
+    </w:p>
+    <w:p>
+      <w:pPr>
+        <w:spacing w:after="0"/>
+      </w:pPr>
+      <w:r>
+        <w:rPr>
+          <w:rFonts w:ascii="Times New Roman" w:hAnsi="Times New Roman" w:cs="Times New Roman"/>
+          <w:bCs/>
+          <w:sz w:val="24"/>
+          <w:szCs w:val="32"/>
+        </w:rPr>
+        <w:t xml:space="preserve">6F5</w:t>
+        <w:tab/>
+        <w:t xml:space="preserve">4E05</w:t>
+        <w:tab/>
+        <w:t xml:space="preserve">6F6</w:t>
+        <w:tab/>
+        <w:t xml:space="preserve">4E05</w:t>
+        <w:tab/>
+        <w:t xml:space="preserve">6FB</w:t>
+        <w:tab/>
+        <w:t xml:space="preserve">066C</w:t>
+        <w:tab/>
+        <w:t xml:space="preserve">7FE</w:t>
+        <w:tab/>
+        <w:t xml:space="preserve">0005</w:t>
+        <w:tab/>
+        <w:t xml:space="preserve">0660</w:t>
+        <w:tab/>
+        <w:t xml:space="preserve">001</w:t>
+        <w:tab/>
+        <w:t xml:space="preserve">0001</w:t>
+      </w:r>
+      <w:r/>
+    </w:p>
+    <w:p>
+      <w:pPr>
+        <w:spacing w:after="0"/>
+      </w:pPr>
+      <w:r>
+        <w:rPr>
+          <w:rFonts w:ascii="Times New Roman" w:hAnsi="Times New Roman" w:cs="Times New Roman"/>
+          <w:bCs/>
+          <w:sz w:val="24"/>
+          <w:szCs w:val="32"/>
+        </w:rPr>
+        <w:t xml:space="preserve">6F6</w:t>
+        <w:tab/>
+        <w:t xml:space="preserve">CE01</w:t>
+        <w:tab/>
+        <w:t xml:space="preserve">6F8</w:t>
+        <w:tab/>
+        <w:t xml:space="preserve">CE01</w:t>
+        <w:tab/>
+        <w:t xml:space="preserve">6F6</w:t>
+        <w:tab/>
+        <w:t xml:space="preserve">06F8</w:t>
+        <w:tab/>
+        <w:t xml:space="preserve">7FE</w:t>
+        <w:tab/>
+        <w:t xml:space="preserve">0001</w:t>
+        <w:tab/>
+        <w:t xml:space="preserve">0660</w:t>
+        <w:tab/>
+        <w:t xml:space="preserve">001</w:t>
+        <w:tab/>
+        <w:t xml:space="preserve">0001</w:t>
+      </w:r>
+      <w:r/>
+    </w:p>
+    <w:p>
+      <w:pPr>
+        <w:spacing w:after="0"/>
+      </w:pPr>
+      <w:r>
+        <w:rPr>
+          <w:rFonts w:ascii="Times New Roman" w:hAnsi="Times New Roman" w:cs="Times New Roman"/>
+          <w:bCs/>
+          <w:sz w:val="24"/>
+          <w:szCs w:val="32"/>
+        </w:rPr>
+        <w:t xml:space="preserve">6F8</w:t>
+        <w:tab/>
+        <w:t xml:space="preserve">EC01</w:t>
+        <w:tab/>
+        <w:t xml:space="preserve">6F9</w:t>
+        <w:tab/>
+        <w:t xml:space="preserve">EC01</w:t>
+        <w:tab/>
+        <w:t xml:space="preserve">7FF</w:t>
+        <w:tab/>
+        <w:t xml:space="preserve">0660</w:t>
+        <w:tab/>
+        <w:t xml:space="preserve">7FE</w:t>
+        <w:tab/>
+        <w:t xml:space="preserve">0001</w:t>
+        <w:tab/>
+        <w:t xml:space="preserve">0660</w:t>
+        <w:tab/>
+        <w:t xml:space="preserve">001</w:t>
+        <w:tab/>
+        <w:t xml:space="preserve">0001</w:t>
+        <w:tab/>
+        <w:t xml:space="preserve">7FF</w:t>
+        <w:tab/>
+        <w:t xml:space="preserve">0660</w:t>
+      </w:r>
+      <w:r/>
+    </w:p>
+    <w:p>
+      <w:pPr>
+        <w:spacing w:after="0"/>
+      </w:pPr>
+      <w:r>
+        <w:rPr>
+          <w:rFonts w:ascii="Times New Roman" w:hAnsi="Times New Roman" w:cs="Times New Roman"/>
+          <w:bCs/>
+          <w:sz w:val="24"/>
+          <w:szCs w:val="32"/>
+        </w:rPr>
+        <w:t xml:space="preserve">6F9</w:t>
+        <w:tab/>
+        <w:t xml:space="preserve">0A00</w:t>
+        <w:tab/>
+        <w:t xml:space="preserve">0BE</w:t>
+        <w:tab/>
+        <w:t xml:space="preserve">0A00</w:t>
+        <w:tab/>
+        <w:t xml:space="preserve">7FE</w:t>
+        <w:tab/>
+        <w:t xml:space="preserve">00BE</w:t>
+        <w:tab/>
+        <w:t xml:space="preserve">7FF</w:t>
+        <w:tab/>
+        <w:t xml:space="preserve">06F9</w:t>
+        <w:tab/>
+        <w:t xml:space="preserve">0660</w:t>
+        <w:tab/>
+        <w:t xml:space="preserve">001</w:t>
+        <w:tab/>
+        <w:t xml:space="preserve">0001</w:t>
+      </w:r>
+      <w:r/>
+    </w:p>
+    <w:p>
+      <w:pPr>
+        <w:spacing w:after="0"/>
+      </w:pPr>
+      <w:r>
+        <w:rPr>
+          <w:rFonts w:ascii="Times New Roman" w:hAnsi="Times New Roman" w:cs="Times New Roman"/>
+          <w:bCs/>
+          <w:sz w:val="24"/>
+          <w:szCs w:val="32"/>
+        </w:rPr>
+        <w:t xml:space="preserve">0BE</w:t>
+        <w:tab/>
+        <w:t xml:space="preserve">0800</w:t>
+        <w:tab/>
+        <w:t xml:space="preserve">0BF</w:t>
+        <w:tab/>
+        <w:t xml:space="preserve">0800</w:t>
+        <w:tab/>
+        <w:t xml:space="preserve">7FF</w:t>
+        <w:tab/>
+        <w:t xml:space="preserve">0660</w:t>
+        <w:tab/>
+        <w:t xml:space="preserve">000</w:t>
+        <w:tab/>
+        <w:t xml:space="preserve">00BE</w:t>
+        <w:tab/>
+        <w:t xml:space="preserve">0660</w:t>
+        <w:tab/>
+        <w:t xml:space="preserve">001</w:t>
+        <w:tab/>
+        <w:t xml:space="preserve">0001</w:t>
+      </w:r>
+      <w:r/>
+    </w:p>
+    <w:p>
+      <w:pPr>
+        <w:spacing w:after="0"/>
+      </w:pPr>
+      <w:r>
+        <w:rPr>
+          <w:rFonts w:ascii="Times New Roman" w:hAnsi="Times New Roman" w:cs="Times New Roman"/>
+          <w:bCs/>
+          <w:sz w:val="24"/>
+          <w:szCs w:val="32"/>
+        </w:rPr>
+        <w:t xml:space="preserve">0BF</w:t>
+        <w:tab/>
+        <w:t xml:space="preserve">0700</w:t>
+        <w:tab/>
+        <w:t xml:space="preserve">0C0</w:t>
+        <w:tab/>
+        <w:t xml:space="preserve">0700</w:t>
+        <w:tab/>
+        <w:t xml:space="preserve">0BF</w:t>
+        <w:tab/>
+        <w:t xml:space="preserve">0700</w:t>
+        <w:tab/>
+        <w:t xml:space="preserve">000</w:t>
+        <w:tab/>
+        <w:t xml:space="preserve">00BF</w:t>
+        <w:tab/>
+        <w:t xml:space="preserve">0661</w:t>
+        <w:tab/>
+        <w:t xml:space="preserve">000</w:t>
+        <w:tab/>
+        <w:t xml:space="preserve">0000</w:t>
+      </w:r>
+      <w:r/>
+    </w:p>
+    <w:p>
+      <w:pPr>
+        <w:spacing w:after="0"/>
+      </w:pPr>
+      <w:r>
+        <w:rPr>
+          <w:rFonts w:ascii="Times New Roman" w:hAnsi="Times New Roman" w:cs="Times New Roman"/>
+          <w:bCs/>
+          <w:sz w:val="24"/>
+          <w:szCs w:val="32"/>
+        </w:rPr>
+        <w:t xml:space="preserve">0C0</w:t>
+        <w:tab/>
+        <w:t xml:space="preserve">6E0D</w:t>
+        <w:tab/>
+        <w:t xml:space="preserve">0C1</w:t>
+        <w:tab/>
+        <w:t xml:space="preserve">6E0D</w:t>
+        <w:tab/>
+        <w:t xml:space="preserve">0CE</w:t>
+        <w:tab/>
+        <w:t xml:space="preserve">066C</w:t>
+        <w:tab/>
+        <w:t xml:space="preserve">000</w:t>
+        <w:tab/>
+        <w:t xml:space="preserve">000D</w:t>
+        <w:tab/>
+        <w:t xml:space="preserve">FFF5</w:t>
+        <w:tab/>
+        <w:t xml:space="preserve">008</w:t>
+        <w:tab/>
+        <w:t xml:space="preserve">1000</w:t>
+      </w:r>
+      <w:r/>
+    </w:p>
+    <w:p>
+      <w:pPr>
+        <w:spacing w:after="0"/>
+      </w:pPr>
+      <w:r>
+        <w:rPr>
+          <w:rFonts w:ascii="Times New Roman" w:hAnsi="Times New Roman" w:cs="Times New Roman"/>
+          <w:bCs/>
+          <w:sz w:val="24"/>
+          <w:szCs w:val="32"/>
+        </w:rPr>
+        <w:t xml:space="preserve">0C1</w:t>
+        <w:tab/>
+        <w:t xml:space="preserve">EE0C</w:t>
+        <w:tab/>
+        <w:t xml:space="preserve">0C2</w:t>
+        <w:tab/>
+        <w:t xml:space="preserve">EE0C</w:t>
+        <w:tab/>
+        <w:t xml:space="preserve">0CE</w:t>
+        <w:tab/>
+        <w:t xml:space="preserve">FFF5</w:t>
+        <w:tab/>
+        <w:t xml:space="preserve">000</w:t>
+        <w:tab/>
+        <w:t xml:space="preserve">000C</w:t>
+        <w:tab/>
+        <w:t xml:space="preserve">FFF5</w:t>
+        <w:tab/>
+        <w:t xml:space="preserve">008</w:t>
+        <w:tab/>
+        <w:t xml:space="preserve">1000</w:t>
+        <w:tab/>
+        <w:t xml:space="preserve">0CE</w:t>
+        <w:tab/>
+        <w:t xml:space="preserve">FFF5</w:t>
+      </w:r>
+      <w:r/>
+    </w:p>
+    <w:p>
+      <w:pPr>
+        <w:spacing w:after="0"/>
+      </w:pPr>
+      <w:r>
+        <w:rPr>
+          <w:rFonts w:ascii="Times New Roman" w:hAnsi="Times New Roman" w:cs="Times New Roman"/>
+          <w:bCs/>
+          <w:sz w:val="24"/>
+          <w:szCs w:val="32"/>
+        </w:rPr>
+        <w:t xml:space="preserve">0C2</w:t>
+        <w:tab/>
+        <w:t xml:space="preserve">AE08</w:t>
+        <w:tab/>
+        <w:t xml:space="preserve">0C3</w:t>
+        <w:tab/>
+        <w:t xml:space="preserve">AE08</w:t>
+        <w:tab/>
+        <w:t xml:space="preserve">0CB</w:t>
+        <w:tab/>
+        <w:t xml:space="preserve">029A</w:t>
+        <w:tab/>
+        <w:t xml:space="preserve">000</w:t>
+        <w:tab/>
+        <w:t xml:space="preserve">0008</w:t>
+        <w:tab/>
+        <w:t xml:space="preserve">029A</w:t>
+        <w:tab/>
+        <w:t xml:space="preserve">000</w:t>
+        <w:tab/>
+        <w:t xml:space="preserve">0000</w:t>
+      </w:r>
+      <w:r/>
+    </w:p>
+    <w:p>
+      <w:pPr>
+        <w:spacing w:after="0"/>
+      </w:pPr>
+      <w:r>
+        <w:rPr>
+          <w:rFonts w:ascii="Times New Roman" w:hAnsi="Times New Roman" w:cs="Times New Roman"/>
+          <w:bCs/>
+          <w:sz w:val="24"/>
+          <w:szCs w:val="32"/>
+        </w:rPr>
+        <w:t xml:space="preserve">0C3</w:t>
+        <w:tab/>
+        <w:t xml:space="preserve">0700</w:t>
+        <w:tab/>
+        <w:t xml:space="preserve">0C4</w:t>
+        <w:tab/>
+        <w:t xml:space="preserve">0700</w:t>
+        <w:tab/>
+        <w:t xml:space="preserve">0C3</w:t>
+        <w:tab/>
+        <w:t xml:space="preserve">0700</w:t>
+        <w:tab/>
+        <w:t xml:space="preserve">000</w:t>
+        <w:tab/>
+        <w:t xml:space="preserve">00C3</w:t>
+        <w:tab/>
+        <w:t xml:space="preserve">029B</w:t>
+        <w:tab/>
+        <w:t xml:space="preserve">000</w:t>
+        <w:tab/>
+        <w:t xml:space="preserve">0000</w:t>
+      </w:r>
+      <w:r/>
+    </w:p>
+    <w:p>
+      <w:pPr>
+        <w:spacing w:after="0"/>
+      </w:pPr>
+      <w:r>
+        <w:rPr>
+          <w:rFonts w:ascii="Times New Roman" w:hAnsi="Times New Roman" w:cs="Times New Roman"/>
+          <w:bCs/>
+          <w:sz w:val="24"/>
+          <w:szCs w:val="32"/>
+        </w:rPr>
+        <w:t xml:space="preserve">0C4</w:t>
+        <w:tab/>
+        <w:t xml:space="preserve">0C00</w:t>
+        <w:tab/>
+        <w:t xml:space="preserve">0C5</w:t>
+        <w:tab/>
+        <w:t xml:space="preserve">0C00</w:t>
+        <w:tab/>
+        <w:t xml:space="preserve">7FF</w:t>
+        <w:tab/>
+        <w:t xml:space="preserve">029B</w:t>
+        <w:tab/>
+        <w:t xml:space="preserve">7FF</w:t>
+        <w:tab/>
+        <w:t xml:space="preserve">00C4</w:t>
+        <w:tab/>
+        <w:t xml:space="preserve">029B</w:t>
+        <w:tab/>
+        <w:t xml:space="preserve">000</w:t>
+        <w:tab/>
+        <w:t xml:space="preserve">0000</w:t>
+        <w:tab/>
+        <w:t xml:space="preserve">7FF</w:t>
+        <w:tab/>
+        <w:t xml:space="preserve">029B</w:t>
+      </w:r>
+      <w:r/>
+    </w:p>
+    <w:p>
+      <w:pPr>
+        <w:spacing w:after="0"/>
+      </w:pPr>
+      <w:r>
+        <w:rPr>
+          <w:rFonts w:ascii="Times New Roman" w:hAnsi="Times New Roman" w:cs="Times New Roman"/>
+          <w:bCs/>
+          <w:sz w:val="24"/>
+          <w:szCs w:val="32"/>
+        </w:rPr>
+        <w:t xml:space="preserve">0C5</w:t>
+        <w:tab/>
+        <w:t xml:space="preserve">D6ED</w:t>
+        <w:tab/>
+        <w:t xml:space="preserve">6ED</w:t>
+        <w:tab/>
+        <w:t xml:space="preserve">D6ED</w:t>
+        <w:tab/>
+        <w:t xml:space="preserve">7FE</w:t>
+        <w:tab/>
+        <w:t xml:space="preserve">00C6</w:t>
+        <w:tab/>
+        <w:t xml:space="preserve">7FE</w:t>
+        <w:tab/>
+        <w:t xml:space="preserve">D6ED</w:t>
+        <w:tab/>
+        <w:t xml:space="preserve">029B</w:t>
+        <w:tab/>
+        <w:t xml:space="preserve">000</w:t>
+        <w:tab/>
+        <w:t xml:space="preserve">0000</w:t>
+        <w:tab/>
+        <w:t xml:space="preserve">7FE</w:t>
+        <w:tab/>
+        <w:t xml:space="preserve">00C6</w:t>
+      </w:r>
+      <w:r/>
+    </w:p>
+    <w:p>
+      <w:pPr>
+        <w:spacing w:after="0"/>
+      </w:pPr>
+      <w:r>
+        <w:rPr>
+          <w:rFonts w:ascii="Times New Roman" w:hAnsi="Times New Roman" w:cs="Times New Roman"/>
+          <w:bCs/>
+          <w:sz w:val="24"/>
+          <w:szCs w:val="32"/>
+        </w:rPr>
+        <w:t xml:space="preserve">6ED</w:t>
+        <w:tab/>
+        <w:t xml:space="preserve">AC01</w:t>
+        <w:tab/>
+        <w:t xml:space="preserve">6EE</w:t>
+        <w:tab/>
+        <w:t xml:space="preserve">AC01</w:t>
+        <w:tab/>
+        <w:t xml:space="preserve">7FF</w:t>
+        <w:tab/>
+        <w:t xml:space="preserve">029B</w:t>
+        <w:tab/>
+        <w:t xml:space="preserve">7FE</w:t>
+        <w:tab/>
+        <w:t xml:space="preserve">0001</w:t>
+        <w:tab/>
+        <w:t xml:space="preserve">029B</w:t>
+        <w:tab/>
+        <w:t xml:space="preserve">000</w:t>
+        <w:tab/>
+        <w:t xml:space="preserve">0000</w:t>
+      </w:r>
+      <w:r/>
+    </w:p>
+    <w:p>
+      <w:pPr>
+        <w:spacing w:after="0"/>
+      </w:pPr>
+      <w:r>
+        <w:rPr>
+          <w:rFonts w:ascii="Times New Roman" w:hAnsi="Times New Roman" w:cs="Times New Roman"/>
+          <w:bCs/>
+          <w:sz w:val="24"/>
+          <w:szCs w:val="32"/>
+        </w:rPr>
+        <w:t xml:space="preserve">6EE</w:t>
+        <w:tab/>
+        <w:t xml:space="preserve">F203</w:t>
+        <w:tab/>
+        <w:t xml:space="preserve">6EF</w:t>
+        <w:tab/>
+        <w:t xml:space="preserve">F203</w:t>
+        <w:tab/>
+        <w:t xml:space="preserve">6EE</w:t>
+        <w:tab/>
+        <w:t xml:space="preserve">F203</w:t>
+        <w:tab/>
+        <w:t xml:space="preserve">7FE</w:t>
+        <w:tab/>
+        <w:t xml:space="preserve">06EE</w:t>
+        <w:tab/>
+        <w:t xml:space="preserve">029B</w:t>
+        <w:tab/>
+        <w:t xml:space="preserve">000</w:t>
+        <w:tab/>
+        <w:t xml:space="preserve">0000</w:t>
+      </w:r>
+      <w:r/>
+    </w:p>
+    <w:p>
+      <w:pPr>
+        <w:spacing w:after="0"/>
+      </w:pPr>
+      <w:r>
+        <w:rPr>
+          <w:rFonts w:ascii="Times New Roman" w:hAnsi="Times New Roman" w:cs="Times New Roman"/>
+          <w:bCs/>
+          <w:sz w:val="24"/>
+          <w:szCs w:val="32"/>
+        </w:rPr>
+        <w:t xml:space="preserve">6EF</w:t>
+        <w:tab/>
+        <w:t xml:space="preserve">7E0A</w:t>
+        <w:tab/>
+        <w:t xml:space="preserve">6F0</w:t>
+        <w:tab/>
+        <w:t xml:space="preserve">7E0A</w:t>
+        <w:tab/>
+        <w:t xml:space="preserve">6FA</w:t>
+        <w:tab/>
+        <w:t xml:space="preserve">066B</w:t>
+        <w:tab/>
+        <w:t xml:space="preserve">7FE</w:t>
+        <w:tab/>
+        <w:t xml:space="preserve">000A</w:t>
+        <w:tab/>
+        <w:t xml:space="preserve">029B</w:t>
+        <w:tab/>
+        <w:t xml:space="preserve">008</w:t>
+        <w:tab/>
+        <w:t xml:space="preserve">1000</w:t>
+      </w:r>
+      <w:r/>
+    </w:p>
+    <w:p>
+      <w:pPr>
+        <w:spacing w:after="0"/>
+      </w:pPr>
+      <w:r>
+        <w:rPr>
+          <w:rFonts w:ascii="Times New Roman" w:hAnsi="Times New Roman" w:cs="Times New Roman"/>
+          <w:bCs/>
+          <w:sz w:val="24"/>
+          <w:szCs w:val="32"/>
+        </w:rPr>
+        <w:t xml:space="preserve">6F0</w:t>
+        <w:tab/>
+        <w:t xml:space="preserve">F006</w:t>
+        <w:tab/>
+        <w:t xml:space="preserve">6F1</w:t>
+        <w:tab/>
+        <w:t xml:space="preserve">F006</w:t>
+        <w:tab/>
+        <w:t xml:space="preserve">6F0</w:t>
+        <w:tab/>
+        <w:t xml:space="preserve">F006</w:t>
+        <w:tab/>
+        <w:t xml:space="preserve">7FE</w:t>
+        <w:tab/>
+        <w:t xml:space="preserve">06F0</w:t>
+        <w:tab/>
+        <w:t xml:space="preserve">029B</w:t>
+        <w:tab/>
+        <w:t xml:space="preserve">008</w:t>
+        <w:tab/>
+        <w:t xml:space="preserve">1000</w:t>
+      </w:r>
+      <w:r/>
+    </w:p>
+    <w:p>
+      <w:pPr>
+        <w:spacing w:after="0"/>
+      </w:pPr>
+      <w:r>
+        <w:rPr>
+          <w:rFonts w:ascii="Times New Roman" w:hAnsi="Times New Roman" w:cs="Times New Roman"/>
+          <w:bCs/>
+          <w:sz w:val="24"/>
+          <w:szCs w:val="32"/>
+        </w:rPr>
+        <w:t xml:space="preserve">6F1</w:t>
+        <w:tab/>
+        <w:t xml:space="preserve">F805</w:t>
+        <w:tab/>
+        <w:t xml:space="preserve">6F7</w:t>
+        <w:tab/>
+        <w:t xml:space="preserve">F805</w:t>
+        <w:tab/>
+        <w:t xml:space="preserve">6F1</w:t>
+        <w:tab/>
+        <w:t xml:space="preserve">F805</w:t>
+        <w:tab/>
+        <w:t xml:space="preserve">7FE</w:t>
+        <w:tab/>
+        <w:t xml:space="preserve">0005</w:t>
+        <w:tab/>
+        <w:t xml:space="preserve">029B</w:t>
+        <w:tab/>
+        <w:t xml:space="preserve">008</w:t>
+        <w:tab/>
+        <w:t xml:space="preserve">1000</w:t>
+      </w:r>
+      <w:r/>
+    </w:p>
+    <w:p>
+      <w:pPr>
+        <w:spacing w:after="0"/>
+      </w:pPr>
+      <w:r>
+        <w:rPr>
+          <w:rFonts w:ascii="Times New Roman" w:hAnsi="Times New Roman" w:cs="Times New Roman"/>
+          <w:bCs/>
+          <w:sz w:val="24"/>
+          <w:szCs w:val="32"/>
+        </w:rPr>
+        <w:t xml:space="preserve">6F7</w:t>
+        <w:tab/>
+        <w:t xml:space="preserve">AE02</w:t>
+        <w:tab/>
+        <w:t xml:space="preserve">6F8</w:t>
+        <w:tab/>
+        <w:t xml:space="preserve">AE02</w:t>
+        <w:tab/>
+        <w:t xml:space="preserve">6FA</w:t>
+        <w:tab/>
+        <w:t xml:space="preserve">066B</w:t>
+        <w:tab/>
+        <w:t xml:space="preserve">7FE</w:t>
+        <w:tab/>
+        <w:t xml:space="preserve">0002</w:t>
+        <w:tab/>
+        <w:t xml:space="preserve">066B</w:t>
+        <w:tab/>
+        <w:t xml:space="preserve">000</w:t>
+        <w:tab/>
+        <w:t xml:space="preserve">0000</w:t>
+      </w:r>
+      <w:r/>
+    </w:p>
+    <w:p>
+      <w:pPr>
+        <w:spacing w:after="0"/>
+      </w:pPr>
+      <w:r>
+        <w:rPr>
+          <w:rFonts w:ascii="Times New Roman" w:hAnsi="Times New Roman" w:cs="Times New Roman"/>
+          <w:bCs/>
+          <w:sz w:val="24"/>
+          <w:szCs w:val="32"/>
+        </w:rPr>
+        <w:t xml:space="preserve">6F8</w:t>
+        <w:tab/>
+        <w:t xml:space="preserve">EC01</w:t>
+        <w:tab/>
+        <w:t xml:space="preserve">6F9</w:t>
+        <w:tab/>
+        <w:t xml:space="preserve">EC01</w:t>
+        <w:tab/>
+        <w:t xml:space="preserve">7FF</w:t>
+        <w:tab/>
+        <w:t xml:space="preserve">066B</w:t>
+        <w:tab/>
+        <w:t xml:space="preserve">7FE</w:t>
+        <w:tab/>
+        <w:t xml:space="preserve">0001</w:t>
+        <w:tab/>
+        <w:t xml:space="preserve">066B</w:t>
+        <w:tab/>
+        <w:t xml:space="preserve">000</w:t>
+        <w:tab/>
+        <w:t xml:space="preserve">0000</w:t>
+        <w:tab/>
+        <w:t xml:space="preserve">7FF</w:t>
+        <w:tab/>
+        <w:t xml:space="preserve">066B</w:t>
+      </w:r>
+      <w:r/>
+    </w:p>
+    <w:p>
+      <w:pPr>
+        <w:spacing w:after="0"/>
+      </w:pPr>
+      <w:r>
+        <w:rPr>
+          <w:rFonts w:ascii="Times New Roman" w:hAnsi="Times New Roman" w:cs="Times New Roman"/>
+          <w:bCs/>
+          <w:sz w:val="24"/>
+          <w:szCs w:val="32"/>
+        </w:rPr>
+        <w:t xml:space="preserve">6F9</w:t>
+        <w:tab/>
+        <w:t xml:space="preserve">0A00</w:t>
+        <w:tab/>
+        <w:t xml:space="preserve">0C6</w:t>
+        <w:tab/>
+        <w:t xml:space="preserve">0A00</w:t>
+        <w:tab/>
+        <w:t xml:space="preserve">7FE</w:t>
+        <w:tab/>
+        <w:t xml:space="preserve">00C6</w:t>
+        <w:tab/>
+        <w:t xml:space="preserve">7FF</w:t>
+        <w:tab/>
+        <w:t xml:space="preserve">06F9</w:t>
+        <w:tab/>
+        <w:t xml:space="preserve">066B</w:t>
+        <w:tab/>
+        <w:t xml:space="preserve">000</w:t>
+        <w:tab/>
+        <w:t xml:space="preserve">0000</w:t>
+      </w:r>
+      <w:r/>
+    </w:p>
+    <w:p>
+      <w:pPr>
+        <w:spacing w:after="0"/>
+      </w:pPr>
+      <w:r>
+        <w:rPr>
+          <w:rFonts w:ascii="Times New Roman" w:hAnsi="Times New Roman" w:cs="Times New Roman"/>
+          <w:bCs/>
+          <w:sz w:val="24"/>
+          <w:szCs w:val="32"/>
+        </w:rPr>
+        <w:t xml:space="preserve">0C6</w:t>
+        <w:tab/>
+        <w:t xml:space="preserve">0800</w:t>
+        <w:tab/>
+        <w:t xml:space="preserve">0C7</w:t>
+        <w:tab/>
+        <w:t xml:space="preserve">0800</w:t>
+        <w:tab/>
+        <w:t xml:space="preserve">7FF</w:t>
+        <w:tab/>
+        <w:t xml:space="preserve">066B</w:t>
+        <w:tab/>
+        <w:t xml:space="preserve">000</w:t>
+        <w:tab/>
+        <w:t xml:space="preserve">00C6</w:t>
+        <w:tab/>
+        <w:t xml:space="preserve">066B</w:t>
+        <w:tab/>
+        <w:t xml:space="preserve">000</w:t>
+        <w:tab/>
+        <w:t xml:space="preserve">0000</w:t>
+      </w:r>
+      <w:r/>
+    </w:p>
+    <w:p>
+      <w:pPr>
+        <w:spacing w:after="0"/>
+      </w:pPr>
+      <w:r>
+        <w:rPr>
+          <w:rFonts w:ascii="Times New Roman" w:hAnsi="Times New Roman" w:cs="Times New Roman"/>
+          <w:bCs/>
+          <w:sz w:val="24"/>
+          <w:szCs w:val="32"/>
+        </w:rPr>
+        <w:t xml:space="preserve">0C7</w:t>
+        <w:tab/>
+        <w:t xml:space="preserve">0740</w:t>
+        <w:tab/>
+        <w:t xml:space="preserve">0C8</w:t>
+        <w:tab/>
+        <w:t xml:space="preserve">0740</w:t>
+        <w:tab/>
+        <w:t xml:space="preserve">0C7</w:t>
+        <w:tab/>
+        <w:t xml:space="preserve">0740</w:t>
+        <w:tab/>
+        <w:t xml:space="preserve">000</w:t>
+        <w:tab/>
+        <w:t xml:space="preserve">00C7</w:t>
+        <w:tab/>
+        <w:t xml:space="preserve">066A</w:t>
+        <w:tab/>
+        <w:t xml:space="preserve">001</w:t>
+        <w:tab/>
+        <w:t xml:space="preserve">0001</w:t>
+      </w:r>
+      <w:r/>
+    </w:p>
+    <w:p>
+      <w:pPr>
+        <w:spacing w:after="0"/>
+      </w:pPr>
+      <w:r>
+        <w:rPr>
+          <w:rFonts w:ascii="Times New Roman" w:hAnsi="Times New Roman" w:cs="Times New Roman"/>
+          <w:bCs/>
+          <w:sz w:val="24"/>
+          <w:szCs w:val="32"/>
+        </w:rPr>
+        <w:t xml:space="preserve">0C8</w:t>
+        <w:tab/>
+        <w:t xml:space="preserve">6E05</w:t>
+        <w:tab/>
+        <w:t xml:space="preserve">0C9</w:t>
+        <w:tab/>
+        <w:t xml:space="preserve">6E05</w:t>
+        <w:tab/>
+        <w:t xml:space="preserve">0CE</w:t>
+        <w:tab/>
+        <w:t xml:space="preserve">FFF5</w:t>
+        <w:tab/>
+        <w:t xml:space="preserve">000</w:t>
+        <w:tab/>
+        <w:t xml:space="preserve">0005</w:t>
+        <w:tab/>
+        <w:t xml:space="preserve">0675</w:t>
+        <w:tab/>
+        <w:t xml:space="preserve">000</w:t>
+        <w:tab/>
+        <w:t xml:space="preserve">0000</w:t>
+      </w:r>
+      <w:r/>
+    </w:p>
+    <w:p>
+      <w:pPr>
+        <w:spacing w:after="0"/>
+      </w:pPr>
+      <w:r>
+        <w:rPr>
+          <w:rFonts w:ascii="Times New Roman" w:hAnsi="Times New Roman" w:cs="Times New Roman"/>
+          <w:bCs/>
+          <w:sz w:val="24"/>
+          <w:szCs w:val="32"/>
+        </w:rPr>
+        <w:t xml:space="preserve">0C9</w:t>
+        <w:tab/>
+        <w:t xml:space="preserve">EE04</w:t>
+        <w:tab/>
+        <w:t xml:space="preserve">0CA</w:t>
+        <w:tab/>
+        <w:t xml:space="preserve">EE04</w:t>
+        <w:tab/>
+        <w:t xml:space="preserve">0CE</w:t>
+        <w:tab/>
+        <w:t xml:space="preserve">0675</w:t>
+        <w:tab/>
+        <w:t xml:space="preserve">000</w:t>
+        <w:tab/>
+        <w:t xml:space="preserve">0004</w:t>
+        <w:tab/>
+        <w:t xml:space="preserve">0675</w:t>
+        <w:tab/>
+        <w:t xml:space="preserve">000</w:t>
+        <w:tab/>
+        <w:t xml:space="preserve">0000</w:t>
+        <w:tab/>
+        <w:t xml:space="preserve">0CE</w:t>
+        <w:tab/>
+        <w:t xml:space="preserve">0675</w:t>
+      </w:r>
+      <w:r/>
+    </w:p>
+    <w:p>
+      <w:pPr>
+        <w:spacing w:after="0"/>
+        <w:rPr>
+          <w:rFonts w:ascii="Times New Roman" w:hAnsi="Times New Roman" w:cs="Times New Roman"/>
+          <w:sz w:val="24"/>
+          <w:szCs w:val="24"/>
+        </w:rPr>
+      </w:pPr>
+      <w:r>
+        <w:rPr>
+          <w:rFonts w:ascii="Times New Roman" w:hAnsi="Times New Roman" w:cs="Times New Roman"/>
+          <w:bCs/>
+          <w:sz w:val="24"/>
+          <w:szCs w:val="32"/>
+        </w:rPr>
+        <w:t xml:space="preserve">0CA</w:t>
+        <w:tab/>
+        <w:t xml:space="preserve">0100</w:t>
+        <w:tab/>
+        <w:t xml:space="preserve">0CB</w:t>
+        <w:tab/>
+        <w:t xml:space="preserve">0100</w:t>
+        <w:tab/>
+        <w:t xml:space="preserve">0CA</w:t>
+        <w:tab/>
+        <w:t xml:space="preserve">0100</w:t>
+        <w:tab/>
+        <w:t xml:space="preserve">000</w:t>
+        <w:tab/>
+        <w:t xml:space="preserve">00CA</w:t>
+        <w:tab/>
+        <w:t xml:space="preserve">0675</w:t>
+        <w:tab/>
+        <w:t xml:space="preserve">000</w:t>
+        <w:tab/>
+        <w:t xml:space="preserve">0000</w:t>
+      </w:r>
+      <w:r/>
+      <w:r>
+        <w:rPr>
+          <w:rFonts w:ascii="Times New Roman" w:hAnsi="Times New Roman" w:cs="Times New Roman"/>
+          <w:bCs/>
+          <w:sz w:val="24"/>
+          <w:szCs w:val="32"/>
+        </w:rPr>
+      </w:r>
+      <w:r>
+        <w:rPr>
+          <w:rFonts w:ascii="Times New Roman" w:hAnsi="Times New Roman" w:cs="Times New Roman"/>
+          <w:bCs/>
+          <w:sz w:val="24"/>
+          <w:szCs w:val="32"/>
+        </w:rPr>
+      </w:r>
+      <w:r/>
+    </w:p>
+    <w:p>
+      <w:pPr>
         <w:pStyle w:val="914"/>
+        <w:spacing w:after="0"/>
         <w:rPr>
           <w:rFonts w:ascii="Times New Roman" w:hAnsi="Times New Roman" w:cs="Times New Roman"/>
+          <w:sz w:val="24"/>
+          <w:szCs w:val="24"/>
+        </w:rPr>
+      </w:pPr>
+      <w:r>
+        <w:rPr>
+          <w:rFonts w:ascii="Times New Roman" w:hAnsi="Times New Roman" w:cs="Times New Roman"/>
+          <w:bCs/>
+          <w:sz w:val="24"/>
+          <w:szCs w:val="32"/>
+        </w:rPr>
+      </w:r>
+      <w:r/>
+    </w:p>
+    <w:p>
+      <w:pPr>
+        <w:pStyle w:val="914"/>
+        <w:spacing w:after="0"/>
+        <w:rPr>
+          <w:rFonts w:ascii="Times New Roman" w:hAnsi="Times New Roman" w:cs="Times New Roman"/>
+          <w:bCs/>
+          <w:sz w:val="24"/>
+          <w:szCs w:val="32"/>
+        </w:rPr>
+      </w:pPr>
+      <w:r>
+        <w:rPr>
+          <w:rFonts w:ascii="Times New Roman" w:hAnsi="Times New Roman" w:cs="Times New Roman"/>
+          <w:bCs/>
+          <w:sz w:val="24"/>
+          <w:szCs w:val="32"/>
+        </w:rPr>
+      </w:r>
+      <w:r/>
+    </w:p>
+    <w:p>
+      <w:pPr>
+        <w:spacing w:after="0" w:line="240" w:lineRule="auto"/>
+        <w:rPr>
+          <w:rFonts w:ascii="Times New Roman" w:hAnsi="Times New Roman" w:cs="Times New Roman"/>
+          <w:sz w:val="24"/>
+          <w:szCs w:val="24"/>
+          <w:lang w:val="ru-RU"/>
+        </w:rPr>
+      </w:pPr>
+      <w:r>
+        <w:rPr>
+          <w:rFonts w:ascii="Times New Roman" w:hAnsi="Times New Roman" w:cs="Times New Roman"/>
+          <w:bCs/>
           <w:sz w:val="24"/>
           <w:szCs w:val="24"/>
           <w:highlight w:val="none"/>
-        </w:rPr>
-      </w:pPr>
+          <w:lang w:val="ru-RU"/>
+        </w:rPr>
+      </w:r>
       <w:r>
         <w:rPr>
           <w:rFonts w:ascii="Times New Roman" w:hAnsi="Times New Roman" w:cs="Times New Roman"/>
+          <w:bCs/>
           <w:sz w:val="24"/>
           <w:szCs w:val="24"/>
           <w:highlight w:val="none"/>
           <w:lang w:val="ru-RU"/>
         </w:rPr>
-        <w:t xml:space="preserve">При </w:t>
-      </w:r>
-      <w:r>
+      </w:r>
+    </w:p>
+    <w:p>
+      <w:pPr>
+        <w:pStyle w:val="914"/>
+        <w:spacing w:after="0" w:line="240" w:lineRule="auto"/>
         <w:rPr>
           <w:rFonts w:ascii="Times New Roman" w:hAnsi="Times New Roman" w:cs="Times New Roman"/>
           <w:sz w:val="24"/>
           <w:szCs w:val="24"/>
           <w:highlight w:val="none"/>
+          <w:lang w:val="ru-RU"/>
+        </w:rPr>
+      </w:pPr>
+      <w:r>
+        <w:rPr>
+          <w:rFonts w:ascii="Times New Roman" w:hAnsi="Times New Roman" w:cs="Times New Roman"/>
+          <w:bCs/>
+          <w:sz w:val="24"/>
+          <w:szCs w:val="24"/>
+          <w:lang w:val="ru-RU"/>
+        </w:rPr>
+        <w:t xml:space="preserve">Вычисление теоретического результата с данными </w:t>
+      </w:r>
+      <w:r>
+        <w:rPr>
+          <w:rFonts w:ascii="Times New Roman" w:hAnsi="Times New Roman" w:cs="Times New Roman"/>
+          <w:bCs/>
+          <w:sz w:val="24"/>
+          <w:szCs w:val="24"/>
         </w:rPr>
         <w:t xml:space="preserve">X</w:t>
       </w:r>
       <w:r>
+        <w:rPr>
+          <w:rFonts w:ascii="Times New Roman" w:hAnsi="Times New Roman" w:cs="Times New Roman"/>
+          <w:bCs/>
+          <w:sz w:val="24"/>
+          <w:szCs w:val="24"/>
+          <w:lang w:val="ru-RU"/>
+        </w:rPr>
+        <w:t xml:space="preserve">, </w:t>
+      </w:r>
+      <w:r>
+        <w:rPr>
+          <w:rFonts w:ascii="Times New Roman" w:hAnsi="Times New Roman" w:cs="Times New Roman"/>
+          <w:bCs/>
+          <w:sz w:val="24"/>
+          <w:szCs w:val="24"/>
+        </w:rPr>
+        <w:t xml:space="preserve">Y</w:t>
+      </w:r>
+      <w:r>
+        <w:rPr>
+          <w:rFonts w:ascii="Times New Roman" w:hAnsi="Times New Roman" w:cs="Times New Roman"/>
+          <w:bCs/>
+          <w:sz w:val="24"/>
+          <w:szCs w:val="24"/>
+          <w:lang w:val="ru-RU"/>
+        </w:rPr>
+        <w:t xml:space="preserve">, </w:t>
+      </w:r>
+      <w:r>
+        <w:rPr>
+          <w:rFonts w:ascii="Times New Roman" w:hAnsi="Times New Roman" w:cs="Times New Roman"/>
+          <w:bCs/>
+          <w:sz w:val="24"/>
+          <w:szCs w:val="24"/>
+        </w:rPr>
+        <w:t xml:space="preserve">Z</w:t>
+      </w:r>
+      <w:r>
+        <w:rPr>
+          <w:rFonts w:ascii="Times New Roman" w:hAnsi="Times New Roman" w:cs="Times New Roman"/>
+          <w:bCs/>
+          <w:sz w:val="24"/>
+          <w:szCs w:val="24"/>
+          <w:lang w:val="ru-RU"/>
+        </w:rPr>
+        <w:t xml:space="preserve">:</w:t>
+      </w:r>
+      <w:r/>
+    </w:p>
+    <w:p>
+      <w:pPr>
+        <w:pStyle w:val="914"/>
+        <w:spacing w:after="0"/>
+        <w:rPr>
+          <w:rFonts w:ascii="Times New Roman" w:hAnsi="Times New Roman" w:cs="Times New Roman"/>
+          <w:bCs/>
+          <w:sz w:val="24"/>
+          <w:szCs w:val="24"/>
+          <w:lang w:val="ru-RU"/>
+        </w:rPr>
+      </w:pPr>
+      <w:r>
+        <w:rPr>
+          <w:rFonts w:ascii="Times New Roman" w:hAnsi="Times New Roman" w:cs="Times New Roman"/>
+          <w:bCs/>
+          <w:sz w:val="24"/>
+          <w:szCs w:val="24"/>
+          <w:lang w:val="ru-RU"/>
+        </w:rPr>
+      </w:r>
+      <w:r/>
+    </w:p>
+    <w:p>
+      <w:pPr>
+        <w:pStyle w:val="914"/>
+        <w:spacing w:after="0"/>
         <w:rPr>
           <w:rFonts w:ascii="Times New Roman" w:hAnsi="Times New Roman" w:cs="Times New Roman"/>
           <w:sz w:val="24"/>
           <w:szCs w:val="24"/>
           <w:highlight w:val="none"/>
-          <w:lang w:val="ru-RU"/>
-        </w:rPr>
-        <w:t xml:space="preserve"> = , </w:t>
-      </w:r>
+        </w:rPr>
+      </w:pPr>
       <w:r>
         <w:rPr>
           <w:rFonts w:ascii="Times New Roman" w:hAnsi="Times New Roman" w:cs="Times New Roman"/>
+          <w:bCs/>
           <w:sz w:val="24"/>
           <w:szCs w:val="24"/>
           <w:highlight w:val="none"/>
         </w:rPr>
-        <w:t xml:space="preserve">Y</w:t>
+        <w:t xml:space="preserve">R = </w:t>
       </w:r>
       <w:r>
         <w:rPr>
@@ -12773,55 +14767,7 @@
           <w:highlight w:val="none"/>
           <w:lang w:val="ru-RU"/>
         </w:rPr>
-        <w:t xml:space="preserve"> = , </w:t>
-      </w:r>
-      <w:r>
-        <w:rPr>
-          <w:rFonts w:ascii="Times New Roman" w:hAnsi="Times New Roman" w:cs="Times New Roman"/>
-          <w:sz w:val="24"/>
-          <w:szCs w:val="24"/>
-          <w:highlight w:val="none"/>
-        </w:rPr>
-        <w:t xml:space="preserve">Z</w:t>
-      </w:r>
-      <w:r>
-        <w:rPr>
-          <w:rFonts w:ascii="Times New Roman" w:hAnsi="Times New Roman" w:cs="Times New Roman"/>
-          <w:sz w:val="24"/>
-          <w:szCs w:val="24"/>
-          <w:highlight w:val="none"/>
-          <w:lang w:val="ru-RU"/>
-        </w:rPr>
-        <w:t xml:space="preserve"> = </w:t>
-      </w:r>
-      <w:r>
-        <w:rPr>
-          <w:rFonts w:ascii="Times New Roman" w:hAnsi="Times New Roman" w:cs="Times New Roman"/>
-          <w:sz w:val="24"/>
-          <w:szCs w:val="24"/>
-          <w:highlight w:val="none"/>
-          <w:lang w:val="ru-RU"/>
-        </w:rPr>
-        <w:t xml:space="preserve"> получаем </w:t>
-      </w:r>
-      <w:r>
-        <w:rPr>
-          <w:rFonts w:ascii="Times New Roman" w:hAnsi="Times New Roman" w:cs="Times New Roman"/>
-          <w:sz w:val="24"/>
-          <w:szCs w:val="24"/>
-          <w:highlight w:val="none"/>
-        </w:rPr>
-        <w:t xml:space="preserve">R</w:t>
-      </w:r>
-      <w:r>
-        <w:rPr>
-          <w:rFonts w:ascii="Times New Roman" w:hAnsi="Times New Roman" w:cs="Times New Roman"/>
-          <w:sz w:val="24"/>
-          <w:szCs w:val="24"/>
-          <w:highlight w:val="none"/>
-          <w:lang w:val="ru-RU"/>
-        </w:rPr>
-        <w:t xml:space="preserve"> = </w:t>
+        <w:t xml:space="preserve">0675 </w:t>
       </w:r>
       <w:r>
         <w:rPr>
@@ -12842,7 +14788,7 @@
           <w:highlight w:val="none"/>
           <w:lang w:val="ru-RU"/>
         </w:rPr>
-        <w:t xml:space="preserve"> = </w:t>
+        <w:t xml:space="preserve"> = 1653</w:t>
       </w:r>
       <w:r>
         <w:rPr>
@@ -12854,137 +14800,15 @@
         </w:rPr>
         <w:t xml:space="preserve">.</w:t>
       </w:r>
-      <w:r>
-        <w:rPr>
-          <w:highlight w:val="none"/>
-        </w:rPr>
-      </w:r>
       <w:r/>
-    </w:p>
-    <w:p>
-      <w:pPr>
-        <w:pStyle w:val="914"/>
-        <w:spacing w:after="0" w:line="240" w:lineRule="auto"/>
+      <w:r>
         <w:rPr>
           <w:rFonts w:ascii="Times New Roman" w:hAnsi="Times New Roman" w:cs="Times New Roman"/>
           <w:bCs/>
-          <w:sz w:val="24"/>
-          <w:szCs w:val="24"/>
-          <w:lang w:val="ru-RU"/>
-        </w:rPr>
-      </w:pPr>
-      <w:r>
-        <w:rPr>
-          <w:rFonts w:ascii="Times New Roman" w:hAnsi="Times New Roman" w:cs="Times New Roman"/>
-          <w:bCs/>
-          <w:sz w:val="24"/>
-          <w:szCs w:val="24"/>
-          <w:lang w:val="ru-RU"/>
-        </w:rPr>
-        <w:t xml:space="preserve">Вычисление теоретического результата с данными </w:t>
-      </w:r>
-      <w:r>
-        <w:rPr>
-          <w:rFonts w:ascii="Times New Roman" w:hAnsi="Times New Roman" w:cs="Times New Roman"/>
-          <w:bCs/>
-          <w:sz w:val="24"/>
-          <w:szCs w:val="24"/>
-        </w:rPr>
-        <w:t xml:space="preserve">X</w:t>
-      </w:r>
-      <w:r>
-        <w:rPr>
-          <w:rFonts w:ascii="Times New Roman" w:hAnsi="Times New Roman" w:cs="Times New Roman"/>
-          <w:bCs/>
-          <w:sz w:val="24"/>
-          <w:szCs w:val="24"/>
-          <w:lang w:val="ru-RU"/>
-        </w:rPr>
-        <w:t xml:space="preserve">, </w:t>
-      </w:r>
-      <w:r>
-        <w:rPr>
-          <w:rFonts w:ascii="Times New Roman" w:hAnsi="Times New Roman" w:cs="Times New Roman"/>
-          <w:bCs/>
-          <w:sz w:val="24"/>
-          <w:szCs w:val="24"/>
-        </w:rPr>
-        <w:t xml:space="preserve">Y</w:t>
-      </w:r>
-      <w:r>
-        <w:rPr>
-          <w:rFonts w:ascii="Times New Roman" w:hAnsi="Times New Roman" w:cs="Times New Roman"/>
-          <w:bCs/>
-          <w:sz w:val="24"/>
-          <w:szCs w:val="24"/>
-          <w:lang w:val="ru-RU"/>
-        </w:rPr>
-        <w:t xml:space="preserve">, </w:t>
-      </w:r>
-      <w:r>
-        <w:rPr>
-          <w:rFonts w:ascii="Times New Roman" w:hAnsi="Times New Roman" w:cs="Times New Roman"/>
-          <w:bCs/>
-          <w:sz w:val="24"/>
-          <w:szCs w:val="24"/>
-        </w:rPr>
-        <w:t xml:space="preserve">Z</w:t>
-      </w:r>
-      <w:r>
-        <w:rPr>
-          <w:rFonts w:ascii="Times New Roman" w:hAnsi="Times New Roman" w:cs="Times New Roman"/>
-          <w:bCs/>
-          <w:sz w:val="24"/>
-          <w:szCs w:val="24"/>
-          <w:lang w:val="ru-RU"/>
-        </w:rPr>
-        <w:t xml:space="preserve">:</w:t>
-      </w:r>
-      <w:r/>
-    </w:p>
-    <w:p>
-      <w:pPr>
-        <w:pStyle w:val="914"/>
-        <w:spacing w:after="0"/>
-        <w:rPr>
-          <w:rFonts w:ascii="Times New Roman" w:hAnsi="Times New Roman" w:cs="Times New Roman"/>
-          <w:bCs/>
-          <w:sz w:val="24"/>
-          <w:szCs w:val="24"/>
-          <w:lang w:val="ru-RU"/>
-        </w:rPr>
-      </w:pPr>
-      <w:r>
-        <w:rPr>
-          <w:rFonts w:ascii="Times New Roman" w:hAnsi="Times New Roman" w:cs="Times New Roman"/>
-          <w:bCs/>
-          <w:sz w:val="24"/>
-          <w:szCs w:val="24"/>
-          <w:lang w:val="ru-RU"/>
-        </w:rPr>
-      </w:r>
-      <w:r/>
-    </w:p>
-    <w:p>
-      <w:pPr>
-        <w:pStyle w:val="914"/>
-        <w:spacing w:after="0"/>
-        <w:rPr>
-          <w:rFonts w:ascii="Times New Roman" w:hAnsi="Times New Roman" w:cs="Times New Roman"/>
           <w:sz w:val="24"/>
           <w:szCs w:val="24"/>
           <w:highlight w:val="none"/>
         </w:rPr>
-      </w:pPr>
-      <w:r>
-        <w:rPr>
-          <w:rFonts w:ascii="Times New Roman" w:hAnsi="Times New Roman" w:cs="Times New Roman"/>
-          <w:bCs/>
-          <w:sz w:val="24"/>
-          <w:szCs w:val="24"/>
-          <w:highlight w:val="none"/>
-        </w:rPr>
-        <w:t xml:space="preserve">R = </w:t>
       </w:r>
       <w:r/>
     </w:p>

</xml_diff>